<commit_message>
Update the report: Finish Phase 2
</commit_message>
<xml_diff>
--- a/Project-Report.docx
+++ b/Project-Report.docx
@@ -1,6 +1,6 @@
 
 <file path=word/document.xml><?xml version="1.0" encoding="utf-8"?>
-<w:document xmlns:wpc="http://schemas.microsoft.com/office/word/2010/wordprocessingCanvas" xmlns:cx="http://schemas.microsoft.com/office/drawing/2014/chartex" xmlns:cx1="http://schemas.microsoft.com/office/drawing/2015/9/8/chartex" xmlns:mc="http://schemas.openxmlformats.org/markup-compatibility/2006" xmlns:o="urn:schemas-microsoft-com:office:office" xmlns:r="http://schemas.openxmlformats.org/officeDocument/2006/relationships" xmlns:m="http://schemas.openxmlformats.org/officeDocument/2006/math" xmlns:v="urn:schemas-microsoft-com:vml" xmlns:wp14="http://schemas.microsoft.com/office/word/2010/wordprocessingDrawing" xmlns:wp="http://schemas.openxmlformats.org/drawingml/2006/wordprocessingDrawing" xmlns:w10="urn:schemas-microsoft-com:office:word" xmlns:w="http://schemas.openxmlformats.org/wordprocessingml/2006/main" xmlns:w14="http://schemas.microsoft.com/office/word/2010/wordml" xmlns:w15="http://schemas.microsoft.com/office/word/2012/wordml" xmlns:w16se="http://schemas.microsoft.com/office/word/2015/wordml/symex" xmlns:wpg="http://schemas.microsoft.com/office/word/2010/wordprocessingGroup" xmlns:wpi="http://schemas.microsoft.com/office/word/2010/wordprocessingInk" xmlns:wne="http://schemas.microsoft.com/office/word/2006/wordml" xmlns:wps="http://schemas.microsoft.com/office/word/2010/wordprocessingShape" mc:Ignorable="w14 w15 w16se wp14">
+<w:document xmlns:wpc="http://schemas.microsoft.com/office/word/2010/wordprocessingCanvas" xmlns:cx="http://schemas.microsoft.com/office/drawing/2014/chartex" xmlns:cx1="http://schemas.microsoft.com/office/drawing/2015/9/8/chartex" xmlns:cx2="http://schemas.microsoft.com/office/drawing/2015/10/21/chartex" xmlns:cx3="http://schemas.microsoft.com/office/drawing/2016/5/9/chartex" xmlns:cx4="http://schemas.microsoft.com/office/drawing/2016/5/10/chartex" xmlns:cx5="http://schemas.microsoft.com/office/drawing/2016/5/11/chartex" xmlns:cx6="http://schemas.microsoft.com/office/drawing/2016/5/12/chartex" xmlns:cx7="http://schemas.microsoft.com/office/drawing/2016/5/13/chartex" xmlns:cx8="http://schemas.microsoft.com/office/drawing/2016/5/14/chartex" xmlns:mc="http://schemas.openxmlformats.org/markup-compatibility/2006" xmlns:aink="http://schemas.microsoft.com/office/drawing/2016/ink" xmlns:am3d="http://schemas.microsoft.com/office/drawing/2017/model3d" xmlns:o="urn:schemas-microsoft-com:office:office" xmlns:r="http://schemas.openxmlformats.org/officeDocument/2006/relationships" xmlns:m="http://schemas.openxmlformats.org/officeDocument/2006/math" xmlns:v="urn:schemas-microsoft-com:vml" xmlns:wp14="http://schemas.microsoft.com/office/word/2010/wordprocessingDrawing" xmlns:wp="http://schemas.openxmlformats.org/drawingml/2006/wordprocessingDrawing" xmlns:w10="urn:schemas-microsoft-com:office:word" xmlns:w="http://schemas.openxmlformats.org/wordprocessingml/2006/main" xmlns:w14="http://schemas.microsoft.com/office/word/2010/wordml" xmlns:w15="http://schemas.microsoft.com/office/word/2012/wordml" xmlns:w16cex="http://schemas.microsoft.com/office/word/2018/wordml/cex" xmlns:w16cid="http://schemas.microsoft.com/office/word/2016/wordml/cid" xmlns:w16="http://schemas.microsoft.com/office/word/2018/wordml" xmlns:w16sdtdh="http://schemas.microsoft.com/office/word/2020/wordml/sdtdatahash" xmlns:w16se="http://schemas.microsoft.com/office/word/2015/wordml/symex" xmlns:wpg="http://schemas.microsoft.com/office/word/2010/wordprocessingGroup" xmlns:wpi="http://schemas.microsoft.com/office/word/2010/wordprocessingInk" xmlns:wne="http://schemas.microsoft.com/office/word/2006/wordml" xmlns:wps="http://schemas.microsoft.com/office/word/2010/wordprocessingShape" mc:Ignorable="w14 w15 w16se w16cid w16 w16cex w16sdtdh wp14">
   <w:body>
     <w:p>
       <w:pPr>
@@ -881,6 +881,69 @@
       <w:pPr>
         <w:pStyle w:val="ListParagraph"/>
         <w:numPr>
+          <w:ilvl w:val="2"/>
+          <w:numId w:val="1"/>
+        </w:numPr>
+        <w:spacing w:line="360" w:lineRule="auto"/>
+        <w:rPr>
+          <w:rFonts w:ascii="Times New Roman" w:hAnsi="Times New Roman" w:cs="Times New Roman"/>
+        </w:rPr>
+      </w:pPr>
+      <w:r>
+        <w:rPr>
+          <w:rFonts w:ascii="Times New Roman" w:hAnsi="Times New Roman" w:cs="Times New Roman"/>
+        </w:rPr>
+        <w:t xml:space="preserve">On – </w:t>
+      </w:r>
+      <w:r>
+        <w:rPr>
+          <w:rFonts w:ascii="Times New Roman" w:hAnsi="Times New Roman" w:cs="Times New Roman"/>
+        </w:rPr>
+        <w:t>Off Keying (OOK)</w:t>
+      </w:r>
+    </w:p>
+    <w:p>
+      <w:pPr>
+        <w:pStyle w:val="ListParagraph"/>
+        <w:numPr>
+          <w:ilvl w:val="2"/>
+          <w:numId w:val="1"/>
+        </w:numPr>
+        <w:spacing w:line="360" w:lineRule="auto"/>
+        <w:rPr>
+          <w:rFonts w:ascii="Times New Roman" w:hAnsi="Times New Roman" w:cs="Times New Roman"/>
+        </w:rPr>
+      </w:pPr>
+      <w:r>
+        <w:rPr>
+          <w:rFonts w:ascii="Times New Roman" w:hAnsi="Times New Roman" w:cs="Times New Roman"/>
+        </w:rPr>
+        <w:t>Binary Phase Shift Keying (BPSK)</w:t>
+      </w:r>
+    </w:p>
+    <w:p>
+      <w:pPr>
+        <w:pStyle w:val="ListParagraph"/>
+        <w:numPr>
+          <w:ilvl w:val="2"/>
+          <w:numId w:val="1"/>
+        </w:numPr>
+        <w:spacing w:line="360" w:lineRule="auto"/>
+        <w:rPr>
+          <w:rFonts w:ascii="Times New Roman" w:hAnsi="Times New Roman" w:cs="Times New Roman"/>
+        </w:rPr>
+      </w:pPr>
+      <w:r>
+        <w:rPr>
+          <w:rFonts w:ascii="Times New Roman" w:hAnsi="Times New Roman" w:cs="Times New Roman"/>
+        </w:rPr>
+        <w:t>Binary Frequency Shift Keying (BFSK)</w:t>
+      </w:r>
+    </w:p>
+    <w:p>
+      <w:pPr>
+        <w:pStyle w:val="ListParagraph"/>
+        <w:numPr>
           <w:ilvl w:val="1"/>
           <w:numId w:val="1"/>
         </w:numPr>
@@ -1152,43 +1215,8 @@
         <w:rPr>
           <w:rFonts w:ascii="Times New Roman" w:hAnsi="Times New Roman" w:cs="Times New Roman"/>
         </w:rPr>
-        <w:t>Contributions</w:t>
-      </w:r>
-    </w:p>
-    <w:p>
-      <w:pPr>
-        <w:pStyle w:val="ListParagraph"/>
-        <w:numPr>
-          <w:ilvl w:val="0"/>
-          <w:numId w:val="1"/>
-        </w:numPr>
-        <w:spacing w:line="360" w:lineRule="auto"/>
-        <w:rPr>
-          <w:rFonts w:ascii="Times New Roman" w:hAnsi="Times New Roman" w:cs="Times New Roman"/>
-        </w:rPr>
-      </w:pPr>
-      <w:r>
-        <w:rPr>
-          <w:rFonts w:ascii="Times New Roman" w:hAnsi="Times New Roman" w:cs="Times New Roman"/>
-        </w:rPr>
-        <w:t>References</w:t>
-      </w:r>
-    </w:p>
-    <w:p>
-      <w:pPr>
-        <w:spacing w:line="360" w:lineRule="auto"/>
-        <w:rPr>
-          <w:rFonts w:ascii="Times New Roman" w:hAnsi="Times New Roman" w:cs="Times New Roman"/>
-        </w:rPr>
-      </w:pPr>
-    </w:p>
-    <w:p>
-      <w:pPr>
-        <w:spacing w:line="360" w:lineRule="auto"/>
-        <w:rPr>
-          <w:rFonts w:ascii="Times New Roman" w:hAnsi="Times New Roman" w:cs="Times New Roman"/>
-        </w:rPr>
-      </w:pPr>
+        <w:t>Bibliography</w:t>
+      </w:r>
     </w:p>
     <w:p>
       <w:pPr>
@@ -2849,25 +2877,7 @@
           <w:b/>
           <w:bCs/>
         </w:rPr>
-        <w:t>%</w:t>
-      </w:r>
-      <w:proofErr w:type="gramStart"/>
-      <w:r>
-        <w:rPr>
-          <w:rFonts w:ascii="Courier New" w:hAnsi="Courier New" w:cs="Courier New"/>
-          <w:b/>
-          <w:bCs/>
-        </w:rPr>
-        <w:t>Looping</w:t>
-      </w:r>
-      <w:proofErr w:type="gramEnd"/>
-      <w:r>
-        <w:rPr>
-          <w:rFonts w:ascii="Courier New" w:hAnsi="Courier New" w:cs="Courier New"/>
-          <w:b/>
-          <w:bCs/>
-        </w:rPr>
-        <w:t xml:space="preserve"> over the different values of SNR</w:t>
+        <w:t>%Looping over the different values of SNR</w:t>
       </w:r>
     </w:p>
     <w:p>
@@ -2913,21 +2923,7 @@
         <w:rPr>
           <w:rFonts w:ascii="Courier New" w:hAnsi="Courier New" w:cs="Courier New"/>
         </w:rPr>
-        <w:t xml:space="preserve"> = SNR(</w:t>
-      </w:r>
-      <w:proofErr w:type="spellStart"/>
-      <w:r>
-        <w:rPr>
-          <w:rFonts w:ascii="Courier New" w:hAnsi="Courier New" w:cs="Courier New"/>
-        </w:rPr>
-        <w:t>i</w:t>
-      </w:r>
-      <w:proofErr w:type="spellEnd"/>
-      <w:r>
-        <w:rPr>
-          <w:rFonts w:ascii="Courier New" w:hAnsi="Courier New" w:cs="Courier New"/>
-        </w:rPr>
-        <w:t>);</w:t>
+        <w:t xml:space="preserve"> = SNR(i);</w:t>
       </w:r>
     </w:p>
     <w:p>
@@ -3094,21 +3090,7 @@
         <w:rPr>
           <w:rFonts w:ascii="Courier New" w:hAnsi="Courier New" w:cs="Courier New"/>
         </w:rPr>
-        <w:t xml:space="preserve">    Noise = </w:t>
-      </w:r>
-      <w:proofErr w:type="spellStart"/>
-      <w:r>
-        <w:rPr>
-          <w:rFonts w:ascii="Courier New" w:hAnsi="Courier New" w:cs="Courier New"/>
-        </w:rPr>
-        <w:t>sqrt</w:t>
-      </w:r>
-      <w:proofErr w:type="spellEnd"/>
-      <w:r>
-        <w:rPr>
-          <w:rFonts w:ascii="Courier New" w:hAnsi="Courier New" w:cs="Courier New"/>
-        </w:rPr>
-        <w:t>(</w:t>
+        <w:t xml:space="preserve">    Noise = sqrt(</w:t>
       </w:r>
       <w:proofErr w:type="spellStart"/>
       <w:r>
@@ -3813,6 +3795,41 @@
           <w:rFonts w:ascii="Times New Roman" w:hAnsi="Times New Roman" w:cs="Times New Roman"/>
           <w:bCs/>
         </w:rPr>
+        <w:t>The simplest kind of amplitude-shift keying (ASK) modulation is on–off keying (OOK), which expresses digital data as the presence or absence of a carrier wave. In its most basic form, the presence of a carrier for a certain period indicates a binary one, whereas the lack of a carrier for the same duration represents a binary zero.</w:t>
+      </w:r>
+    </w:p>
+    <w:p>
+      <w:pPr>
+        <w:pBdr>
+          <w:bottom w:val="single" w:sz="12" w:space="1" w:color="auto"/>
+        </w:pBdr>
+        <w:spacing w:line="360" w:lineRule="auto"/>
+        <w:ind w:left="720"/>
+        <w:jc w:val="both"/>
+        <w:rPr>
+          <w:rFonts w:ascii="Times New Roman" w:hAnsi="Times New Roman" w:cs="Times New Roman"/>
+          <w:bCs/>
+        </w:rPr>
+      </w:pPr>
+    </w:p>
+    <w:p>
+      <w:pPr>
+        <w:pBdr>
+          <w:bottom w:val="single" w:sz="12" w:space="1" w:color="auto"/>
+        </w:pBdr>
+        <w:spacing w:line="360" w:lineRule="auto"/>
+        <w:ind w:left="720"/>
+        <w:jc w:val="both"/>
+        <w:rPr>
+          <w:rFonts w:ascii="Times New Roman" w:hAnsi="Times New Roman" w:cs="Times New Roman"/>
+          <w:bCs/>
+        </w:rPr>
+      </w:pPr>
+      <w:r>
+        <w:rPr>
+          <w:rFonts w:ascii="Times New Roman" w:hAnsi="Times New Roman" w:cs="Times New Roman"/>
+          <w:bCs/>
+        </w:rPr>
         <w:t xml:space="preserve">The </w:t>
       </w:r>
       <w:r>
@@ -3827,23 +3844,7 @@
           <w:rFonts w:ascii="Times New Roman" w:hAnsi="Times New Roman" w:cs="Times New Roman"/>
           <w:bCs/>
         </w:rPr>
-        <w:t xml:space="preserve">From the previous phase, the number of bits for transmission remains the same at 1024 bits. The carrier frequency is given as </w:t>
-      </w:r>
-      <w:proofErr w:type="gramStart"/>
-      <w:r>
-        <w:rPr>
-          <w:rFonts w:ascii="Times New Roman" w:hAnsi="Times New Roman" w:cs="Times New Roman"/>
-          <w:bCs/>
-        </w:rPr>
-        <w:t>10kHz</w:t>
-      </w:r>
-      <w:proofErr w:type="gramEnd"/>
-      <w:r>
-        <w:rPr>
-          <w:rFonts w:ascii="Times New Roman" w:hAnsi="Times New Roman" w:cs="Times New Roman"/>
-          <w:bCs/>
-        </w:rPr>
-        <w:t xml:space="preserve">, where the carrier signal is oversampled by 16 times, as defined by the variable </w:t>
+        <w:t xml:space="preserve">From the previous phase, the number of bits for transmission remains the same at 1024 bits. The carrier frequency is given as 10kHz, where the carrier signal is oversampled by 16 times, as defined by the variable </w:t>
       </w:r>
       <w:proofErr w:type="spellStart"/>
       <w:r>
@@ -3931,23 +3932,7 @@
           <w:rFonts w:ascii="Courier New" w:hAnsi="Courier New" w:cs="Courier New"/>
           <w:bCs/>
         </w:rPr>
-        <w:t>amp.*</w:t>
-      </w:r>
-      <w:proofErr w:type="gramStart"/>
-      <w:r>
-        <w:rPr>
-          <w:rFonts w:ascii="Courier New" w:hAnsi="Courier New" w:cs="Courier New"/>
-          <w:bCs/>
-        </w:rPr>
-        <w:t>cos(</w:t>
-      </w:r>
-      <w:proofErr w:type="gramEnd"/>
-      <w:r>
-        <w:rPr>
-          <w:rFonts w:ascii="Courier New" w:hAnsi="Courier New" w:cs="Courier New"/>
-          <w:bCs/>
-        </w:rPr>
-        <w:t>2*pi*</w:t>
+        <w:t>amp.*cos(2*pi*</w:t>
       </w:r>
       <w:proofErr w:type="spellStart"/>
       <w:r>
@@ -3984,7 +3969,6 @@
         </w:rPr>
       </w:pPr>
       <w:proofErr w:type="spellStart"/>
-      <w:proofErr w:type="gramStart"/>
       <w:r>
         <w:rPr>
           <w:rFonts w:ascii="Courier New" w:hAnsi="Courier New" w:cs="Courier New"/>
@@ -3993,7 +3977,6 @@
         <w:t>nBits</w:t>
       </w:r>
       <w:proofErr w:type="spellEnd"/>
-      <w:proofErr w:type="gramEnd"/>
       <w:r>
         <w:rPr>
           <w:rFonts w:ascii="Courier New" w:hAnsi="Courier New" w:cs="Courier New"/>
@@ -4013,7 +3996,6 @@
         </w:rPr>
       </w:pPr>
       <w:proofErr w:type="spellStart"/>
-      <w:proofErr w:type="gramStart"/>
       <w:r>
         <w:rPr>
           <w:rFonts w:ascii="Courier New" w:hAnsi="Courier New" w:cs="Courier New"/>
@@ -4022,7 +4004,6 @@
         <w:t>carrierFrequency</w:t>
       </w:r>
       <w:proofErr w:type="spellEnd"/>
-      <w:proofErr w:type="gramEnd"/>
       <w:r>
         <w:rPr>
           <w:rFonts w:ascii="Courier New" w:hAnsi="Courier New" w:cs="Courier New"/>
@@ -4042,7 +4023,6 @@
         </w:rPr>
       </w:pPr>
       <w:proofErr w:type="spellStart"/>
-      <w:proofErr w:type="gramStart"/>
       <w:r>
         <w:rPr>
           <w:rFonts w:ascii="Courier New" w:hAnsi="Courier New" w:cs="Courier New"/>
@@ -4051,7 +4031,6 @@
         <w:t>carrierSignal</w:t>
       </w:r>
       <w:proofErr w:type="spellEnd"/>
-      <w:proofErr w:type="gramEnd"/>
       <w:r>
         <w:rPr>
           <w:rFonts w:ascii="Courier New" w:hAnsi="Courier New" w:cs="Courier New"/>
@@ -4087,7 +4066,6 @@
         </w:rPr>
       </w:pPr>
       <w:proofErr w:type="spellStart"/>
-      <w:proofErr w:type="gramStart"/>
       <w:r>
         <w:rPr>
           <w:rFonts w:ascii="Courier New" w:hAnsi="Courier New" w:cs="Courier New"/>
@@ -4096,7 +4074,6 @@
         <w:t>dataRate</w:t>
       </w:r>
       <w:proofErr w:type="spellEnd"/>
-      <w:proofErr w:type="gramEnd"/>
       <w:r>
         <w:rPr>
           <w:rFonts w:ascii="Courier New" w:hAnsi="Courier New" w:cs="Courier New"/>
@@ -4116,7 +4093,6 @@
         </w:rPr>
       </w:pPr>
       <w:proofErr w:type="spellStart"/>
-      <w:proofErr w:type="gramStart"/>
       <w:r>
         <w:rPr>
           <w:rFonts w:ascii="Courier New" w:hAnsi="Courier New" w:cs="Courier New"/>
@@ -4125,7 +4101,6 @@
         <w:t>samplingPeriod</w:t>
       </w:r>
       <w:proofErr w:type="spellEnd"/>
-      <w:proofErr w:type="gramEnd"/>
       <w:r>
         <w:rPr>
           <w:rFonts w:ascii="Courier New" w:hAnsi="Courier New" w:cs="Courier New"/>
@@ -4181,10 +4156,10 @@
           <w:rFonts w:ascii="Courier New" w:hAnsi="Courier New" w:cs="Courier New"/>
           <w:bCs/>
         </w:rPr>
+        <w:lastRenderedPageBreak/>
         <w:t>[</w:t>
       </w:r>
       <w:proofErr w:type="spellStart"/>
-      <w:proofErr w:type="gramStart"/>
       <w:r>
         <w:rPr>
           <w:rFonts w:ascii="Courier New" w:hAnsi="Courier New" w:cs="Courier New"/>
@@ -4193,7 +4168,6 @@
         <w:t>lowB</w:t>
       </w:r>
       <w:proofErr w:type="spellEnd"/>
-      <w:proofErr w:type="gramEnd"/>
       <w:r>
         <w:rPr>
           <w:rFonts w:ascii="Courier New" w:hAnsi="Courier New" w:cs="Courier New"/>
@@ -4215,50 +4189,25 @@
           <w:rFonts w:ascii="Courier New" w:hAnsi="Courier New" w:cs="Courier New"/>
           <w:bCs/>
         </w:rPr>
-        <w:t xml:space="preserve">] = </w:t>
-      </w:r>
-      <w:proofErr w:type="gramStart"/>
-      <w:r>
-        <w:rPr>
-          <w:rFonts w:ascii="Courier New" w:hAnsi="Courier New" w:cs="Courier New"/>
-          <w:bCs/>
-        </w:rPr>
-        <w:t>butter(</w:t>
-      </w:r>
-      <w:proofErr w:type="gramEnd"/>
-      <w:r>
-        <w:rPr>
-          <w:rFonts w:ascii="Courier New" w:hAnsi="Courier New" w:cs="Courier New"/>
-          <w:bCs/>
-        </w:rPr>
-        <w:t>6,0.2);</w:t>
-      </w:r>
-    </w:p>
-    <w:p>
-      <w:pPr>
-        <w:spacing w:line="360" w:lineRule="auto"/>
-        <w:ind w:left="720"/>
-        <w:jc w:val="both"/>
-        <w:rPr>
-          <w:rFonts w:ascii="Courier New" w:hAnsi="Courier New" w:cs="Courier New"/>
-          <w:bCs/>
-        </w:rPr>
-      </w:pPr>
-      <w:proofErr w:type="gramStart"/>
-      <w:r>
-        <w:rPr>
-          <w:rFonts w:ascii="Courier New" w:hAnsi="Courier New" w:cs="Courier New"/>
-          <w:bCs/>
-        </w:rPr>
-        <w:t>amp</w:t>
-      </w:r>
-      <w:proofErr w:type="gramEnd"/>
-      <w:r>
-        <w:rPr>
-          <w:rFonts w:ascii="Courier New" w:hAnsi="Courier New" w:cs="Courier New"/>
-          <w:bCs/>
-        </w:rPr>
-        <w:t xml:space="preserve"> = 1;</w:t>
+        <w:t>] = butter(6,0.2);</w:t>
+      </w:r>
+    </w:p>
+    <w:p>
+      <w:pPr>
+        <w:spacing w:line="360" w:lineRule="auto"/>
+        <w:ind w:left="720"/>
+        <w:jc w:val="both"/>
+        <w:rPr>
+          <w:rFonts w:ascii="Courier New" w:hAnsi="Courier New" w:cs="Courier New"/>
+          <w:bCs/>
+        </w:rPr>
+      </w:pPr>
+      <w:r>
+        <w:rPr>
+          <w:rFonts w:ascii="Courier New" w:hAnsi="Courier New" w:cs="Courier New"/>
+          <w:bCs/>
+        </w:rPr>
+        <w:t>amp = 1;</w:t>
       </w:r>
     </w:p>
     <w:p>
@@ -4279,7 +4228,6 @@
         <w:t>t = 0: 1/</w:t>
       </w:r>
       <w:proofErr w:type="spellStart"/>
-      <w:proofErr w:type="gramStart"/>
       <w:r>
         <w:rPr>
           <w:rFonts w:ascii="Courier New" w:hAnsi="Courier New" w:cs="Courier New"/>
@@ -4293,15 +4241,7 @@
           <w:rFonts w:ascii="Courier New" w:hAnsi="Courier New" w:cs="Courier New"/>
           <w:bCs/>
         </w:rPr>
-        <w:t xml:space="preserve"> :</w:t>
-      </w:r>
-      <w:proofErr w:type="gramEnd"/>
-      <w:r>
-        <w:rPr>
-          <w:rFonts w:ascii="Courier New" w:hAnsi="Courier New" w:cs="Courier New"/>
-          <w:bCs/>
-        </w:rPr>
-        <w:t xml:space="preserve"> </w:t>
+        <w:t xml:space="preserve"> : </w:t>
       </w:r>
       <w:proofErr w:type="spellStart"/>
       <w:r>
@@ -4378,23 +4318,7 @@
           <w:rFonts w:ascii="Courier New" w:hAnsi="Courier New" w:cs="Courier New"/>
           <w:bCs/>
         </w:rPr>
-        <w:t>SNR = (10</w:t>
-      </w:r>
-      <w:proofErr w:type="gramStart"/>
-      <w:r>
-        <w:rPr>
-          <w:rFonts w:ascii="Courier New" w:hAnsi="Courier New" w:cs="Courier New"/>
-          <w:bCs/>
-        </w:rPr>
-        <w:t>.^</w:t>
-      </w:r>
-      <w:proofErr w:type="gramEnd"/>
-      <w:r>
-        <w:rPr>
-          <w:rFonts w:ascii="Courier New" w:hAnsi="Courier New" w:cs="Courier New"/>
-          <w:bCs/>
-        </w:rPr>
-        <w:t>(</w:t>
+        <w:t>SNR = (10.^(</w:t>
       </w:r>
       <w:proofErr w:type="spellStart"/>
       <w:r>
@@ -4429,7 +4353,6 @@
           <w:rFonts w:ascii="Courier New" w:hAnsi="Courier New" w:cs="Courier New"/>
           <w:bCs/>
         </w:rPr>
-        <w:lastRenderedPageBreak/>
         <w:t>modifySNR_dB</w:t>
       </w:r>
       <w:proofErr w:type="spellEnd"/>
@@ -4452,7 +4375,6 @@
         </w:rPr>
       </w:pPr>
       <w:proofErr w:type="spellStart"/>
-      <w:proofErr w:type="gramStart"/>
       <w:r>
         <w:rPr>
           <w:rFonts w:ascii="Courier New" w:hAnsi="Courier New" w:cs="Courier New"/>
@@ -4461,7 +4383,6 @@
         <w:t>errorRateOOK</w:t>
       </w:r>
       <w:proofErr w:type="spellEnd"/>
-      <w:proofErr w:type="gramEnd"/>
       <w:r>
         <w:rPr>
           <w:rFonts w:ascii="Courier New" w:hAnsi="Courier New" w:cs="Courier New"/>
@@ -4480,21 +4401,12 @@
           <w:bCs/>
         </w:rPr>
       </w:pPr>
-      <w:proofErr w:type="gramStart"/>
-      <w:r>
-        <w:rPr>
-          <w:rFonts w:ascii="Courier New" w:hAnsi="Courier New" w:cs="Courier New"/>
-          <w:bCs/>
-        </w:rPr>
-        <w:t>carrier</w:t>
-      </w:r>
-      <w:proofErr w:type="gramEnd"/>
-      <w:r>
-        <w:rPr>
-          <w:rFonts w:ascii="Courier New" w:hAnsi="Courier New" w:cs="Courier New"/>
-          <w:bCs/>
-        </w:rPr>
-        <w:t xml:space="preserve"> = amp .* cos(2*pi*</w:t>
+      <w:r>
+        <w:rPr>
+          <w:rFonts w:ascii="Courier New" w:hAnsi="Courier New" w:cs="Courier New"/>
+          <w:bCs/>
+        </w:rPr>
+        <w:t>carrier = amp .* cos(2*pi*</w:t>
       </w:r>
       <w:proofErr w:type="spellStart"/>
       <w:r>
@@ -4524,7 +4436,6 @@
         </w:rPr>
       </w:pPr>
       <w:proofErr w:type="spellStart"/>
-      <w:proofErr w:type="gramStart"/>
       <w:r>
         <w:rPr>
           <w:rFonts w:ascii="Courier New" w:hAnsi="Courier New" w:cs="Courier New"/>
@@ -4533,7 +4444,6 @@
         <w:t>signalLength</w:t>
       </w:r>
       <w:proofErr w:type="spellEnd"/>
-      <w:proofErr w:type="gramEnd"/>
       <w:r>
         <w:rPr>
           <w:rFonts w:ascii="Courier New" w:hAnsi="Courier New" w:cs="Courier New"/>
@@ -4601,7 +4511,6 @@
         </w:rPr>
       </w:pPr>
       <w:proofErr w:type="spellStart"/>
-      <w:proofErr w:type="gramStart"/>
       <w:r>
         <w:rPr>
           <w:rFonts w:ascii="Courier New" w:hAnsi="Courier New" w:cs="Courier New"/>
@@ -4610,7 +4519,6 @@
         <w:t>numRuns</w:t>
       </w:r>
       <w:proofErr w:type="spellEnd"/>
-      <w:proofErr w:type="gramEnd"/>
       <w:r>
         <w:rPr>
           <w:rFonts w:ascii="Courier New" w:hAnsi="Courier New" w:cs="Courier New"/>
@@ -4722,21 +4630,12 @@
           <w:bCs/>
         </w:rPr>
       </w:pPr>
-      <w:proofErr w:type="gramStart"/>
-      <w:r>
-        <w:rPr>
-          <w:rFonts w:ascii="Courier New" w:hAnsi="Courier New" w:cs="Courier New"/>
-          <w:bCs/>
-        </w:rPr>
-        <w:t>function</w:t>
-      </w:r>
-      <w:proofErr w:type="gramEnd"/>
-      <w:r>
-        <w:rPr>
-          <w:rFonts w:ascii="Courier New" w:hAnsi="Courier New" w:cs="Courier New"/>
-          <w:bCs/>
-        </w:rPr>
-        <w:t xml:space="preserve"> sampled = sample(</w:t>
+      <w:r>
+        <w:rPr>
+          <w:rFonts w:ascii="Courier New" w:hAnsi="Courier New" w:cs="Courier New"/>
+          <w:bCs/>
+        </w:rPr>
+        <w:t>function sampled = sample(</w:t>
       </w:r>
       <w:proofErr w:type="spellStart"/>
       <w:r>
@@ -4770,31 +4669,947 @@
           <w:rFonts w:ascii="Courier New" w:hAnsi="Courier New" w:cs="Courier New"/>
           <w:bCs/>
         </w:rPr>
+        <w:t xml:space="preserve">    sampled = zeros(1, </w:t>
+      </w:r>
+      <w:proofErr w:type="spellStart"/>
+      <w:r>
+        <w:rPr>
+          <w:rFonts w:ascii="Courier New" w:hAnsi="Courier New" w:cs="Courier New"/>
+          <w:bCs/>
+        </w:rPr>
+        <w:t>num_bit</w:t>
+      </w:r>
+      <w:proofErr w:type="spellEnd"/>
+      <w:r>
+        <w:rPr>
+          <w:rFonts w:ascii="Courier New" w:hAnsi="Courier New" w:cs="Courier New"/>
+          <w:bCs/>
+        </w:rPr>
+        <w:t>);</w:t>
+      </w:r>
+    </w:p>
+    <w:p>
+      <w:pPr>
+        <w:spacing w:line="360" w:lineRule="auto"/>
+        <w:ind w:left="720"/>
+        <w:jc w:val="both"/>
+        <w:rPr>
+          <w:rFonts w:ascii="Courier New" w:hAnsi="Courier New" w:cs="Courier New"/>
+          <w:bCs/>
+        </w:rPr>
+      </w:pPr>
+      <w:r>
+        <w:rPr>
+          <w:rFonts w:ascii="Courier New" w:hAnsi="Courier New" w:cs="Courier New"/>
+          <w:bCs/>
+        </w:rPr>
+        <w:t xml:space="preserve">    for n = 1: </w:t>
+      </w:r>
+      <w:proofErr w:type="spellStart"/>
+      <w:r>
+        <w:rPr>
+          <w:rFonts w:ascii="Courier New" w:hAnsi="Courier New" w:cs="Courier New"/>
+          <w:bCs/>
+        </w:rPr>
+        <w:t>num_bit</w:t>
+      </w:r>
+      <w:proofErr w:type="spellEnd"/>
+    </w:p>
+    <w:p>
+      <w:pPr>
+        <w:spacing w:line="360" w:lineRule="auto"/>
+        <w:ind w:left="720"/>
+        <w:jc w:val="both"/>
+        <w:rPr>
+          <w:rFonts w:ascii="Courier New" w:hAnsi="Courier New" w:cs="Courier New"/>
+          <w:bCs/>
+        </w:rPr>
+      </w:pPr>
+      <w:r>
+        <w:rPr>
+          <w:rFonts w:ascii="Courier New" w:hAnsi="Courier New" w:cs="Courier New"/>
+          <w:bCs/>
+        </w:rPr>
+        <w:t xml:space="preserve">        sampled(n) = x((2 * n - 1) * </w:t>
+      </w:r>
+      <w:proofErr w:type="spellStart"/>
+      <w:r>
+        <w:rPr>
+          <w:rFonts w:ascii="Courier New" w:hAnsi="Courier New" w:cs="Courier New"/>
+          <w:bCs/>
+        </w:rPr>
+        <w:t>sampling_period</w:t>
+      </w:r>
+      <w:proofErr w:type="spellEnd"/>
+      <w:r>
+        <w:rPr>
+          <w:rFonts w:ascii="Courier New" w:hAnsi="Courier New" w:cs="Courier New"/>
+          <w:bCs/>
+        </w:rPr>
+        <w:t xml:space="preserve"> / 2);</w:t>
+      </w:r>
+    </w:p>
+    <w:p>
+      <w:pPr>
+        <w:spacing w:line="360" w:lineRule="auto"/>
+        <w:ind w:left="720"/>
+        <w:jc w:val="both"/>
+        <w:rPr>
+          <w:rFonts w:ascii="Courier New" w:hAnsi="Courier New" w:cs="Courier New"/>
+          <w:bCs/>
+        </w:rPr>
+      </w:pPr>
+      <w:r>
+        <w:rPr>
+          <w:rFonts w:ascii="Courier New" w:hAnsi="Courier New" w:cs="Courier New"/>
+          <w:bCs/>
+        </w:rPr>
+        <w:t xml:space="preserve">    end</w:t>
+      </w:r>
+    </w:p>
+    <w:p>
+      <w:pPr>
+        <w:spacing w:line="360" w:lineRule="auto"/>
+        <w:ind w:left="720"/>
+        <w:jc w:val="both"/>
+        <w:rPr>
+          <w:rFonts w:ascii="Courier New" w:hAnsi="Courier New" w:cs="Courier New"/>
+          <w:bCs/>
+        </w:rPr>
+      </w:pPr>
+      <w:r>
+        <w:rPr>
+          <w:rFonts w:ascii="Courier New" w:hAnsi="Courier New" w:cs="Courier New"/>
+          <w:bCs/>
+        </w:rPr>
+        <w:t>end</w:t>
+      </w:r>
+    </w:p>
+    <w:p>
+      <w:pPr>
+        <w:spacing w:line="360" w:lineRule="auto"/>
+        <w:ind w:left="720"/>
+        <w:jc w:val="both"/>
+        <w:rPr>
+          <w:rFonts w:ascii="Courier New" w:hAnsi="Courier New" w:cs="Courier New"/>
+          <w:bCs/>
+        </w:rPr>
+      </w:pPr>
+    </w:p>
+    <w:p>
+      <w:pPr>
+        <w:spacing w:line="360" w:lineRule="auto"/>
+        <w:ind w:left="720"/>
+        <w:jc w:val="both"/>
+        <w:rPr>
+          <w:rFonts w:ascii="Courier New" w:hAnsi="Courier New" w:cs="Courier New"/>
+          <w:bCs/>
+        </w:rPr>
+      </w:pPr>
+      <w:r>
+        <w:rPr>
+          <w:rFonts w:ascii="Courier New" w:hAnsi="Courier New" w:cs="Courier New"/>
+          <w:bCs/>
+        </w:rPr>
+        <w:t xml:space="preserve">function </w:t>
+      </w:r>
+      <w:proofErr w:type="spellStart"/>
+      <w:r>
+        <w:rPr>
+          <w:rFonts w:ascii="Courier New" w:hAnsi="Courier New" w:cs="Courier New"/>
+          <w:bCs/>
+        </w:rPr>
+        <w:t>binary_out</w:t>
+      </w:r>
+      <w:proofErr w:type="spellEnd"/>
+      <w:r>
+        <w:rPr>
+          <w:rFonts w:ascii="Courier New" w:hAnsi="Courier New" w:cs="Courier New"/>
+          <w:bCs/>
+        </w:rPr>
+        <w:t xml:space="preserve"> = </w:t>
+      </w:r>
+      <w:proofErr w:type="spellStart"/>
+      <w:r>
+        <w:rPr>
+          <w:rFonts w:ascii="Courier New" w:hAnsi="Courier New" w:cs="Courier New"/>
+          <w:bCs/>
+        </w:rPr>
+        <w:t>decision_device</w:t>
+      </w:r>
+      <w:proofErr w:type="spellEnd"/>
+      <w:r>
+        <w:rPr>
+          <w:rFonts w:ascii="Courier New" w:hAnsi="Courier New" w:cs="Courier New"/>
+          <w:bCs/>
+        </w:rPr>
+        <w:t>(</w:t>
+      </w:r>
+      <w:proofErr w:type="spellStart"/>
+      <w:r>
+        <w:rPr>
+          <w:rFonts w:ascii="Courier New" w:hAnsi="Courier New" w:cs="Courier New"/>
+          <w:bCs/>
+        </w:rPr>
+        <w:t>sampled,num_bit,threshold</w:t>
+      </w:r>
+      <w:proofErr w:type="spellEnd"/>
+      <w:r>
+        <w:rPr>
+          <w:rFonts w:ascii="Courier New" w:hAnsi="Courier New" w:cs="Courier New"/>
+          <w:bCs/>
+        </w:rPr>
+        <w:t>)</w:t>
+      </w:r>
+    </w:p>
+    <w:p>
+      <w:pPr>
+        <w:spacing w:line="360" w:lineRule="auto"/>
+        <w:ind w:left="720"/>
+        <w:jc w:val="both"/>
+        <w:rPr>
+          <w:rFonts w:ascii="Courier New" w:hAnsi="Courier New" w:cs="Courier New"/>
+          <w:bCs/>
+        </w:rPr>
+      </w:pPr>
+      <w:r>
+        <w:rPr>
+          <w:rFonts w:ascii="Courier New" w:hAnsi="Courier New" w:cs="Courier New"/>
+          <w:bCs/>
+        </w:rPr>
         <w:t xml:space="preserve">    </w:t>
       </w:r>
-      <w:proofErr w:type="gramStart"/>
-      <w:r>
-        <w:rPr>
-          <w:rFonts w:ascii="Courier New" w:hAnsi="Courier New" w:cs="Courier New"/>
-          <w:bCs/>
-        </w:rPr>
-        <w:t>sampled</w:t>
-      </w:r>
-      <w:proofErr w:type="gramEnd"/>
-      <w:r>
-        <w:rPr>
-          <w:rFonts w:ascii="Courier New" w:hAnsi="Courier New" w:cs="Courier New"/>
-          <w:bCs/>
-        </w:rPr>
-        <w:t xml:space="preserve"> = zeros(1, </w:t>
-      </w:r>
-      <w:proofErr w:type="spellStart"/>
-      <w:r>
-        <w:rPr>
-          <w:rFonts w:ascii="Courier New" w:hAnsi="Courier New" w:cs="Courier New"/>
-          <w:bCs/>
-        </w:rPr>
-        <w:t>num_bit</w:t>
+      <w:proofErr w:type="spellStart"/>
+      <w:r>
+        <w:rPr>
+          <w:rFonts w:ascii="Courier New" w:hAnsi="Courier New" w:cs="Courier New"/>
+          <w:bCs/>
+        </w:rPr>
+        <w:t>binary_out</w:t>
+      </w:r>
+      <w:proofErr w:type="spellEnd"/>
+      <w:r>
+        <w:rPr>
+          <w:rFonts w:ascii="Courier New" w:hAnsi="Courier New" w:cs="Courier New"/>
+          <w:bCs/>
+        </w:rPr>
+        <w:t xml:space="preserve"> = zeros(1,num_bit);</w:t>
+      </w:r>
+    </w:p>
+    <w:p>
+      <w:pPr>
+        <w:spacing w:line="360" w:lineRule="auto"/>
+        <w:ind w:left="720"/>
+        <w:jc w:val="both"/>
+        <w:rPr>
+          <w:rFonts w:ascii="Courier New" w:hAnsi="Courier New" w:cs="Courier New"/>
+          <w:bCs/>
+        </w:rPr>
+      </w:pPr>
+      <w:r>
+        <w:rPr>
+          <w:rFonts w:ascii="Courier New" w:hAnsi="Courier New" w:cs="Courier New"/>
+          <w:bCs/>
+        </w:rPr>
+        <w:t xml:space="preserve">    for n = 1:num_bit</w:t>
+      </w:r>
+    </w:p>
+    <w:p>
+      <w:pPr>
+        <w:spacing w:line="360" w:lineRule="auto"/>
+        <w:ind w:left="720"/>
+        <w:jc w:val="both"/>
+        <w:rPr>
+          <w:rFonts w:ascii="Courier New" w:hAnsi="Courier New" w:cs="Courier New"/>
+          <w:bCs/>
+        </w:rPr>
+      </w:pPr>
+      <w:r>
+        <w:rPr>
+          <w:rFonts w:ascii="Courier New" w:hAnsi="Courier New" w:cs="Courier New"/>
+          <w:bCs/>
+        </w:rPr>
+        <w:t xml:space="preserve">        if(sampled(n) &gt; threshold)</w:t>
+      </w:r>
+    </w:p>
+    <w:p>
+      <w:pPr>
+        <w:spacing w:line="360" w:lineRule="auto"/>
+        <w:ind w:left="720"/>
+        <w:jc w:val="both"/>
+        <w:rPr>
+          <w:rFonts w:ascii="Courier New" w:hAnsi="Courier New" w:cs="Courier New"/>
+          <w:bCs/>
+        </w:rPr>
+      </w:pPr>
+      <w:r>
+        <w:rPr>
+          <w:rFonts w:ascii="Courier New" w:hAnsi="Courier New" w:cs="Courier New"/>
+          <w:bCs/>
+        </w:rPr>
+        <w:t xml:space="preserve">            </w:t>
+      </w:r>
+      <w:proofErr w:type="spellStart"/>
+      <w:r>
+        <w:rPr>
+          <w:rFonts w:ascii="Courier New" w:hAnsi="Courier New" w:cs="Courier New"/>
+          <w:bCs/>
+        </w:rPr>
+        <w:t>binary_out</w:t>
+      </w:r>
+      <w:proofErr w:type="spellEnd"/>
+      <w:r>
+        <w:rPr>
+          <w:rFonts w:ascii="Courier New" w:hAnsi="Courier New" w:cs="Courier New"/>
+          <w:bCs/>
+        </w:rPr>
+        <w:t>(n) = 1;</w:t>
+      </w:r>
+    </w:p>
+    <w:p>
+      <w:pPr>
+        <w:spacing w:line="360" w:lineRule="auto"/>
+        <w:ind w:left="720"/>
+        <w:jc w:val="both"/>
+        <w:rPr>
+          <w:rFonts w:ascii="Courier New" w:hAnsi="Courier New" w:cs="Courier New"/>
+          <w:bCs/>
+        </w:rPr>
+      </w:pPr>
+      <w:r>
+        <w:rPr>
+          <w:rFonts w:ascii="Courier New" w:hAnsi="Courier New" w:cs="Courier New"/>
+          <w:bCs/>
+        </w:rPr>
+        <w:t xml:space="preserve">        else </w:t>
+      </w:r>
+    </w:p>
+    <w:p>
+      <w:pPr>
+        <w:spacing w:line="360" w:lineRule="auto"/>
+        <w:ind w:left="720"/>
+        <w:jc w:val="both"/>
+        <w:rPr>
+          <w:rFonts w:ascii="Courier New" w:hAnsi="Courier New" w:cs="Courier New"/>
+          <w:bCs/>
+        </w:rPr>
+      </w:pPr>
+      <w:r>
+        <w:rPr>
+          <w:rFonts w:ascii="Courier New" w:hAnsi="Courier New" w:cs="Courier New"/>
+          <w:bCs/>
+        </w:rPr>
+        <w:t xml:space="preserve">            </w:t>
+      </w:r>
+      <w:proofErr w:type="spellStart"/>
+      <w:r>
+        <w:rPr>
+          <w:rFonts w:ascii="Courier New" w:hAnsi="Courier New" w:cs="Courier New"/>
+          <w:bCs/>
+        </w:rPr>
+        <w:t>binary_out</w:t>
+      </w:r>
+      <w:proofErr w:type="spellEnd"/>
+      <w:r>
+        <w:rPr>
+          <w:rFonts w:ascii="Courier New" w:hAnsi="Courier New" w:cs="Courier New"/>
+          <w:bCs/>
+        </w:rPr>
+        <w:t>(n) = 0;</w:t>
+      </w:r>
+    </w:p>
+    <w:p>
+      <w:pPr>
+        <w:spacing w:line="360" w:lineRule="auto"/>
+        <w:ind w:left="720"/>
+        <w:jc w:val="both"/>
+        <w:rPr>
+          <w:rFonts w:ascii="Courier New" w:hAnsi="Courier New" w:cs="Courier New"/>
+          <w:bCs/>
+        </w:rPr>
+      </w:pPr>
+      <w:r>
+        <w:rPr>
+          <w:rFonts w:ascii="Courier New" w:hAnsi="Courier New" w:cs="Courier New"/>
+          <w:bCs/>
+        </w:rPr>
+        <w:t xml:space="preserve">        end</w:t>
+      </w:r>
+    </w:p>
+    <w:p>
+      <w:pPr>
+        <w:spacing w:line="360" w:lineRule="auto"/>
+        <w:ind w:left="720"/>
+        <w:jc w:val="both"/>
+        <w:rPr>
+          <w:rFonts w:ascii="Courier New" w:hAnsi="Courier New" w:cs="Courier New"/>
+          <w:bCs/>
+        </w:rPr>
+      </w:pPr>
+      <w:r>
+        <w:rPr>
+          <w:rFonts w:ascii="Courier New" w:hAnsi="Courier New" w:cs="Courier New"/>
+          <w:bCs/>
+        </w:rPr>
+        <w:t xml:space="preserve">    end</w:t>
+      </w:r>
+    </w:p>
+    <w:p>
+      <w:pPr>
+        <w:spacing w:line="360" w:lineRule="auto"/>
+        <w:ind w:left="720"/>
+        <w:jc w:val="both"/>
+        <w:rPr>
+          <w:rFonts w:ascii="Courier New" w:hAnsi="Courier New" w:cs="Courier New"/>
+          <w:bCs/>
+        </w:rPr>
+      </w:pPr>
+      <w:r>
+        <w:rPr>
+          <w:rFonts w:ascii="Courier New" w:hAnsi="Courier New" w:cs="Courier New"/>
+          <w:bCs/>
+        </w:rPr>
+        <w:t>end</w:t>
+      </w:r>
+    </w:p>
+    <w:p>
+      <w:pPr>
+        <w:pBdr>
+          <w:top w:val="single" w:sz="12" w:space="1" w:color="auto"/>
+          <w:bottom w:val="single" w:sz="12" w:space="1" w:color="auto"/>
+        </w:pBdr>
+        <w:spacing w:line="360" w:lineRule="auto"/>
+        <w:ind w:left="720"/>
+        <w:jc w:val="both"/>
+        <w:rPr>
+          <w:rFonts w:ascii="Times New Roman" w:hAnsi="Times New Roman" w:cs="Times New Roman"/>
+          <w:bCs/>
+        </w:rPr>
+      </w:pPr>
+    </w:p>
+    <w:p>
+      <w:pPr>
+        <w:pBdr>
+          <w:top w:val="single" w:sz="12" w:space="1" w:color="auto"/>
+          <w:bottom w:val="single" w:sz="12" w:space="1" w:color="auto"/>
+        </w:pBdr>
+        <w:spacing w:line="360" w:lineRule="auto"/>
+        <w:ind w:left="720"/>
+        <w:jc w:val="both"/>
+        <w:rPr>
+          <w:rFonts w:ascii="Times New Roman" w:hAnsi="Times New Roman" w:cs="Times New Roman"/>
+          <w:bCs/>
+        </w:rPr>
+      </w:pPr>
+      <w:r>
+        <w:rPr>
+          <w:rFonts w:ascii="Times New Roman" w:hAnsi="Times New Roman" w:cs="Times New Roman"/>
+          <w:bCs/>
+        </w:rPr>
+        <w:lastRenderedPageBreak/>
+        <w:t>The</w:t>
+      </w:r>
+      <w:r>
+        <w:rPr>
+          <w:rFonts w:ascii="Times New Roman" w:hAnsi="Times New Roman" w:cs="Times New Roman"/>
+          <w:bCs/>
+        </w:rPr>
+        <w:t xml:space="preserve"> final step is to put everything together and create the OOK algorithm. As depicted in Figure 1 of Digital Communication System Overview, there are different steps that are involved in modulation and demodulation of a signal. In the OOK algorithm, first, the noise is generated, then, the transmitted signal is obtained (sum of signal and noise). Next, the transmitted signal is passed to a non-coherent detector – square law detector – and is then passed through a low pass filter, sampled, and the final signal is retrieved. Lastly, the error is calculated. The code snippet below depicts the working of the aforementioned OOK algorithm – </w:t>
+      </w:r>
+    </w:p>
+    <w:p>
+      <w:pPr>
+        <w:spacing w:line="360" w:lineRule="auto"/>
+        <w:ind w:left="720"/>
+        <w:jc w:val="both"/>
+        <w:rPr>
+          <w:rFonts w:ascii="Courier New" w:hAnsi="Courier New" w:cs="Courier New"/>
+          <w:b/>
+        </w:rPr>
+      </w:pPr>
+      <w:r>
+        <w:rPr>
+          <w:rFonts w:ascii="Courier New" w:hAnsi="Courier New" w:cs="Courier New"/>
+          <w:b/>
+        </w:rPr>
+        <w:t>% Noise Generation</w:t>
+      </w:r>
+    </w:p>
+    <w:p>
+      <w:pPr>
+        <w:spacing w:line="360" w:lineRule="auto"/>
+        <w:ind w:left="720"/>
+        <w:jc w:val="both"/>
+        <w:rPr>
+          <w:rFonts w:ascii="Courier New" w:hAnsi="Courier New" w:cs="Courier New"/>
+          <w:bCs/>
+        </w:rPr>
+      </w:pPr>
+      <w:proofErr w:type="spellStart"/>
+      <w:r>
+        <w:rPr>
+          <w:rFonts w:ascii="Courier New" w:hAnsi="Courier New" w:cs="Courier New"/>
+          <w:bCs/>
+        </w:rPr>
+        <w:t>OOKSignalPower</w:t>
+      </w:r>
+      <w:proofErr w:type="spellEnd"/>
+      <w:r>
+        <w:rPr>
+          <w:rFonts w:ascii="Courier New" w:hAnsi="Courier New" w:cs="Courier New"/>
+          <w:bCs/>
+        </w:rPr>
+        <w:t xml:space="preserve"> = (norm(</w:t>
+      </w:r>
+      <w:proofErr w:type="spellStart"/>
+      <w:r>
+        <w:rPr>
+          <w:rFonts w:ascii="Courier New" w:hAnsi="Courier New" w:cs="Courier New"/>
+          <w:bCs/>
+        </w:rPr>
+        <w:t>OOKSignal</w:t>
+      </w:r>
+      <w:proofErr w:type="spellEnd"/>
+      <w:r>
+        <w:rPr>
+          <w:rFonts w:ascii="Courier New" w:hAnsi="Courier New" w:cs="Courier New"/>
+          <w:bCs/>
+        </w:rPr>
+        <w:t>)^2)/</w:t>
+      </w:r>
+      <w:proofErr w:type="spellStart"/>
+      <w:r>
+        <w:rPr>
+          <w:rFonts w:ascii="Courier New" w:hAnsi="Courier New" w:cs="Courier New"/>
+          <w:bCs/>
+        </w:rPr>
+        <w:t>signalLength</w:t>
+      </w:r>
+      <w:proofErr w:type="spellEnd"/>
+      <w:r>
+        <w:rPr>
+          <w:rFonts w:ascii="Courier New" w:hAnsi="Courier New" w:cs="Courier New"/>
+          <w:bCs/>
+        </w:rPr>
+        <w:t xml:space="preserve">;  </w:t>
+      </w:r>
+    </w:p>
+    <w:p>
+      <w:pPr>
+        <w:spacing w:line="360" w:lineRule="auto"/>
+        <w:ind w:left="720"/>
+        <w:jc w:val="both"/>
+        <w:rPr>
+          <w:rFonts w:ascii="Courier New" w:hAnsi="Courier New" w:cs="Courier New"/>
+          <w:bCs/>
+        </w:rPr>
+      </w:pPr>
+      <w:proofErr w:type="spellStart"/>
+      <w:r>
+        <w:rPr>
+          <w:rFonts w:ascii="Courier New" w:hAnsi="Courier New" w:cs="Courier New"/>
+          <w:bCs/>
+        </w:rPr>
+        <w:t>O</w:t>
+      </w:r>
+      <w:r>
+        <w:rPr>
+          <w:rFonts w:ascii="Courier New" w:hAnsi="Courier New" w:cs="Courier New"/>
+          <w:bCs/>
+        </w:rPr>
+        <w:t>OKNoise</w:t>
+      </w:r>
+      <w:proofErr w:type="spellEnd"/>
+      <w:r>
+        <w:rPr>
+          <w:rFonts w:ascii="Courier New" w:hAnsi="Courier New" w:cs="Courier New"/>
+          <w:bCs/>
+        </w:rPr>
+        <w:t xml:space="preserve"> = </w:t>
+      </w:r>
+      <w:proofErr w:type="spellStart"/>
+      <w:r>
+        <w:rPr>
+          <w:rFonts w:ascii="Courier New" w:hAnsi="Courier New" w:cs="Courier New"/>
+          <w:bCs/>
+        </w:rPr>
+        <w:t>OOKSignalPower</w:t>
+      </w:r>
+      <w:proofErr w:type="spellEnd"/>
+      <w:r>
+        <w:rPr>
+          <w:rFonts w:ascii="Courier New" w:hAnsi="Courier New" w:cs="Courier New"/>
+          <w:bCs/>
+        </w:rPr>
+        <w:t xml:space="preserve"> ./SNR(i);</w:t>
+      </w:r>
+    </w:p>
+    <w:p>
+      <w:pPr>
+        <w:spacing w:line="360" w:lineRule="auto"/>
+        <w:ind w:left="720"/>
+        <w:jc w:val="both"/>
+        <w:rPr>
+          <w:rFonts w:ascii="Courier New" w:hAnsi="Courier New" w:cs="Courier New"/>
+          <w:bCs/>
+        </w:rPr>
+      </w:pPr>
+      <w:proofErr w:type="spellStart"/>
+      <w:r>
+        <w:rPr>
+          <w:rFonts w:ascii="Courier New" w:hAnsi="Courier New" w:cs="Courier New"/>
+          <w:bCs/>
+        </w:rPr>
+        <w:t>OOKNoise</w:t>
+      </w:r>
+      <w:proofErr w:type="spellEnd"/>
+      <w:r>
+        <w:rPr>
+          <w:rFonts w:ascii="Courier New" w:hAnsi="Courier New" w:cs="Courier New"/>
+          <w:bCs/>
+        </w:rPr>
+        <w:t xml:space="preserve"> = sqrt(</w:t>
+      </w:r>
+      <w:proofErr w:type="spellStart"/>
+      <w:r>
+        <w:rPr>
+          <w:rFonts w:ascii="Courier New" w:hAnsi="Courier New" w:cs="Courier New"/>
+          <w:bCs/>
+        </w:rPr>
+        <w:t>OOKNoise</w:t>
+      </w:r>
+      <w:proofErr w:type="spellEnd"/>
+      <w:r>
+        <w:rPr>
+          <w:rFonts w:ascii="Courier New" w:hAnsi="Courier New" w:cs="Courier New"/>
+          <w:bCs/>
+        </w:rPr>
+        <w:t>/2) .*</w:t>
+      </w:r>
+      <w:proofErr w:type="spellStart"/>
+      <w:r>
+        <w:rPr>
+          <w:rFonts w:ascii="Courier New" w:hAnsi="Courier New" w:cs="Courier New"/>
+          <w:bCs/>
+        </w:rPr>
+        <w:t>randn</w:t>
+      </w:r>
+      <w:proofErr w:type="spellEnd"/>
+      <w:r>
+        <w:rPr>
+          <w:rFonts w:ascii="Courier New" w:hAnsi="Courier New" w:cs="Courier New"/>
+          <w:bCs/>
+        </w:rPr>
+        <w:t>(1,signalLength);</w:t>
+      </w:r>
+    </w:p>
+    <w:p>
+      <w:pPr>
+        <w:spacing w:line="360" w:lineRule="auto"/>
+        <w:ind w:left="720"/>
+        <w:jc w:val="both"/>
+        <w:rPr>
+          <w:rFonts w:ascii="Courier New" w:hAnsi="Courier New" w:cs="Courier New"/>
+          <w:bCs/>
+        </w:rPr>
+      </w:pPr>
+      <w:r>
+        <w:rPr>
+          <w:rFonts w:ascii="Courier New" w:hAnsi="Courier New" w:cs="Courier New"/>
+          <w:bCs/>
+        </w:rPr>
+        <w:t xml:space="preserve">       </w:t>
+      </w:r>
+    </w:p>
+    <w:p>
+      <w:pPr>
+        <w:spacing w:line="360" w:lineRule="auto"/>
+        <w:ind w:left="720"/>
+        <w:jc w:val="both"/>
+        <w:rPr>
+          <w:rFonts w:ascii="Courier New" w:hAnsi="Courier New" w:cs="Courier New"/>
+          <w:b/>
+        </w:rPr>
+      </w:pPr>
+      <w:r>
+        <w:rPr>
+          <w:rFonts w:ascii="Courier New" w:hAnsi="Courier New" w:cs="Courier New"/>
+          <w:b/>
+        </w:rPr>
+        <w:t>% Transmit signal</w:t>
+      </w:r>
+    </w:p>
+    <w:p>
+      <w:pPr>
+        <w:spacing w:line="360" w:lineRule="auto"/>
+        <w:ind w:left="720"/>
+        <w:jc w:val="both"/>
+        <w:rPr>
+          <w:rFonts w:ascii="Courier New" w:hAnsi="Courier New" w:cs="Courier New"/>
+          <w:bCs/>
+        </w:rPr>
+      </w:pPr>
+      <w:proofErr w:type="spellStart"/>
+      <w:r>
+        <w:rPr>
+          <w:rFonts w:ascii="Courier New" w:hAnsi="Courier New" w:cs="Courier New"/>
+          <w:bCs/>
+        </w:rPr>
+        <w:t>OOKTransmit</w:t>
+      </w:r>
+      <w:proofErr w:type="spellEnd"/>
+      <w:r>
+        <w:rPr>
+          <w:rFonts w:ascii="Courier New" w:hAnsi="Courier New" w:cs="Courier New"/>
+          <w:bCs/>
+        </w:rPr>
+        <w:t xml:space="preserve"> = </w:t>
+      </w:r>
+      <w:proofErr w:type="spellStart"/>
+      <w:r>
+        <w:rPr>
+          <w:rFonts w:ascii="Courier New" w:hAnsi="Courier New" w:cs="Courier New"/>
+          <w:bCs/>
+        </w:rPr>
+        <w:t>OOKSignal</w:t>
+      </w:r>
+      <w:proofErr w:type="spellEnd"/>
+      <w:r>
+        <w:rPr>
+          <w:rFonts w:ascii="Courier New" w:hAnsi="Courier New" w:cs="Courier New"/>
+          <w:bCs/>
+        </w:rPr>
+        <w:t xml:space="preserve"> + </w:t>
+      </w:r>
+      <w:proofErr w:type="spellStart"/>
+      <w:r>
+        <w:rPr>
+          <w:rFonts w:ascii="Courier New" w:hAnsi="Courier New" w:cs="Courier New"/>
+          <w:bCs/>
+        </w:rPr>
+        <w:t>OOKNoise</w:t>
+      </w:r>
+      <w:proofErr w:type="spellEnd"/>
+      <w:r>
+        <w:rPr>
+          <w:rFonts w:ascii="Courier New" w:hAnsi="Courier New" w:cs="Courier New"/>
+          <w:bCs/>
+        </w:rPr>
+        <w:t>;</w:t>
+      </w:r>
+    </w:p>
+    <w:p>
+      <w:pPr>
+        <w:spacing w:line="360" w:lineRule="auto"/>
+        <w:ind w:left="720"/>
+        <w:jc w:val="both"/>
+        <w:rPr>
+          <w:rFonts w:ascii="Courier New" w:hAnsi="Courier New" w:cs="Courier New"/>
+          <w:bCs/>
+        </w:rPr>
+      </w:pPr>
+      <w:r>
+        <w:rPr>
+          <w:rFonts w:ascii="Courier New" w:hAnsi="Courier New" w:cs="Courier New"/>
+          <w:bCs/>
+        </w:rPr>
+        <w:t xml:space="preserve">        </w:t>
+      </w:r>
+    </w:p>
+    <w:p>
+      <w:pPr>
+        <w:spacing w:line="360" w:lineRule="auto"/>
+        <w:ind w:left="720"/>
+        <w:jc w:val="both"/>
+        <w:rPr>
+          <w:rFonts w:ascii="Courier New" w:hAnsi="Courier New" w:cs="Courier New"/>
+          <w:b/>
+        </w:rPr>
+      </w:pPr>
+      <w:r>
+        <w:rPr>
+          <w:rFonts w:ascii="Courier New" w:hAnsi="Courier New" w:cs="Courier New"/>
+          <w:b/>
+        </w:rPr>
+        <w:t>% Use non-coherent detection - square law detector</w:t>
+      </w:r>
+    </w:p>
+    <w:p>
+      <w:pPr>
+        <w:spacing w:line="360" w:lineRule="auto"/>
+        <w:ind w:left="720"/>
+        <w:jc w:val="both"/>
+        <w:rPr>
+          <w:rFonts w:ascii="Courier New" w:hAnsi="Courier New" w:cs="Courier New"/>
+          <w:bCs/>
+        </w:rPr>
+      </w:pPr>
+      <w:proofErr w:type="spellStart"/>
+      <w:r>
+        <w:rPr>
+          <w:rFonts w:ascii="Courier New" w:hAnsi="Courier New" w:cs="Courier New"/>
+          <w:bCs/>
+        </w:rPr>
+        <w:t>sqLawOOK</w:t>
+      </w:r>
+      <w:proofErr w:type="spellEnd"/>
+      <w:r>
+        <w:rPr>
+          <w:rFonts w:ascii="Courier New" w:hAnsi="Courier New" w:cs="Courier New"/>
+          <w:bCs/>
+        </w:rPr>
+        <w:t xml:space="preserve"> = </w:t>
+      </w:r>
+      <w:proofErr w:type="spellStart"/>
+      <w:r>
+        <w:rPr>
+          <w:rFonts w:ascii="Courier New" w:hAnsi="Courier New" w:cs="Courier New"/>
+          <w:bCs/>
+        </w:rPr>
+        <w:t>OOKTransmit</w:t>
+      </w:r>
+      <w:proofErr w:type="spellEnd"/>
+      <w:r>
+        <w:rPr>
+          <w:rFonts w:ascii="Courier New" w:hAnsi="Courier New" w:cs="Courier New"/>
+          <w:bCs/>
+        </w:rPr>
+        <w:t xml:space="preserve"> .* </w:t>
+      </w:r>
+      <w:proofErr w:type="spellStart"/>
+      <w:r>
+        <w:rPr>
+          <w:rFonts w:ascii="Courier New" w:hAnsi="Courier New" w:cs="Courier New"/>
+          <w:bCs/>
+        </w:rPr>
+        <w:t>OOKTransmit</w:t>
+      </w:r>
+      <w:proofErr w:type="spellEnd"/>
+      <w:r>
+        <w:rPr>
+          <w:rFonts w:ascii="Courier New" w:hAnsi="Courier New" w:cs="Courier New"/>
+          <w:bCs/>
+        </w:rPr>
+        <w:t>;</w:t>
+      </w:r>
+    </w:p>
+    <w:p>
+      <w:pPr>
+        <w:spacing w:line="360" w:lineRule="auto"/>
+        <w:ind w:left="720"/>
+        <w:jc w:val="both"/>
+        <w:rPr>
+          <w:rFonts w:ascii="Courier New" w:hAnsi="Courier New" w:cs="Courier New"/>
+          <w:bCs/>
+        </w:rPr>
+      </w:pPr>
+      <w:r>
+        <w:rPr>
+          <w:rFonts w:ascii="Courier New" w:hAnsi="Courier New" w:cs="Courier New"/>
+          <w:bCs/>
+        </w:rPr>
+        <w:t xml:space="preserve">      </w:t>
+      </w:r>
+    </w:p>
+    <w:p>
+      <w:pPr>
+        <w:spacing w:line="360" w:lineRule="auto"/>
+        <w:ind w:left="720"/>
+        <w:jc w:val="both"/>
+        <w:rPr>
+          <w:rFonts w:ascii="Courier New" w:hAnsi="Courier New" w:cs="Courier New"/>
+          <w:b/>
+        </w:rPr>
+      </w:pPr>
+      <w:r>
+        <w:rPr>
+          <w:rFonts w:ascii="Courier New" w:hAnsi="Courier New" w:cs="Courier New"/>
+          <w:b/>
+        </w:rPr>
+        <w:t>% Pass this through the LP filter</w:t>
+      </w:r>
+    </w:p>
+    <w:p>
+      <w:pPr>
+        <w:spacing w:line="360" w:lineRule="auto"/>
+        <w:ind w:left="720"/>
+        <w:jc w:val="both"/>
+        <w:rPr>
+          <w:rFonts w:ascii="Courier New" w:hAnsi="Courier New" w:cs="Courier New"/>
+          <w:bCs/>
+        </w:rPr>
+      </w:pPr>
+      <w:proofErr w:type="spellStart"/>
+      <w:r>
+        <w:rPr>
+          <w:rFonts w:ascii="Courier New" w:hAnsi="Courier New" w:cs="Courier New"/>
+          <w:bCs/>
+        </w:rPr>
+        <w:t>LPfilterOOK</w:t>
+      </w:r>
+      <w:proofErr w:type="spellEnd"/>
+      <w:r>
+        <w:rPr>
+          <w:rFonts w:ascii="Courier New" w:hAnsi="Courier New" w:cs="Courier New"/>
+          <w:bCs/>
+        </w:rPr>
+        <w:t xml:space="preserve"> = </w:t>
+      </w:r>
+      <w:proofErr w:type="spellStart"/>
+      <w:r>
+        <w:rPr>
+          <w:rFonts w:ascii="Courier New" w:hAnsi="Courier New" w:cs="Courier New"/>
+          <w:bCs/>
+        </w:rPr>
+        <w:t>filtfilt</w:t>
+      </w:r>
+      <w:proofErr w:type="spellEnd"/>
+      <w:r>
+        <w:rPr>
+          <w:rFonts w:ascii="Courier New" w:hAnsi="Courier New" w:cs="Courier New"/>
+          <w:bCs/>
+        </w:rPr>
+        <w:t>(</w:t>
+      </w:r>
+      <w:proofErr w:type="spellStart"/>
+      <w:r>
+        <w:rPr>
+          <w:rFonts w:ascii="Courier New" w:hAnsi="Courier New" w:cs="Courier New"/>
+          <w:bCs/>
+        </w:rPr>
+        <w:t>lowB</w:t>
+      </w:r>
+      <w:proofErr w:type="spellEnd"/>
+      <w:r>
+        <w:rPr>
+          <w:rFonts w:ascii="Courier New" w:hAnsi="Courier New" w:cs="Courier New"/>
+          <w:bCs/>
+        </w:rPr>
+        <w:t xml:space="preserve">, </w:t>
+      </w:r>
+      <w:proofErr w:type="spellStart"/>
+      <w:r>
+        <w:rPr>
+          <w:rFonts w:ascii="Courier New" w:hAnsi="Courier New" w:cs="Courier New"/>
+          <w:bCs/>
+        </w:rPr>
+        <w:t>lowA</w:t>
+      </w:r>
+      <w:proofErr w:type="spellEnd"/>
+      <w:r>
+        <w:rPr>
+          <w:rFonts w:ascii="Courier New" w:hAnsi="Courier New" w:cs="Courier New"/>
+          <w:bCs/>
+        </w:rPr>
+        <w:t xml:space="preserve">, </w:t>
+      </w:r>
+      <w:proofErr w:type="spellStart"/>
+      <w:r>
+        <w:rPr>
+          <w:rFonts w:ascii="Courier New" w:hAnsi="Courier New" w:cs="Courier New"/>
+          <w:bCs/>
+        </w:rPr>
+        <w:t>sqLawOOK</w:t>
       </w:r>
       <w:proofErr w:type="spellEnd"/>
       <w:r>
@@ -4820,175 +5635,119 @@
           <w:rFonts w:ascii="Courier New" w:hAnsi="Courier New" w:cs="Courier New"/>
           <w:bCs/>
         </w:rPr>
-        <w:t xml:space="preserve">    </w:t>
-      </w:r>
-      <w:proofErr w:type="gramStart"/>
-      <w:r>
-        <w:rPr>
-          <w:rFonts w:ascii="Courier New" w:hAnsi="Courier New" w:cs="Courier New"/>
-          <w:bCs/>
-        </w:rPr>
-        <w:t>for</w:t>
-      </w:r>
-      <w:proofErr w:type="gramEnd"/>
-      <w:r>
-        <w:rPr>
-          <w:rFonts w:ascii="Courier New" w:hAnsi="Courier New" w:cs="Courier New"/>
-          <w:bCs/>
-        </w:rPr>
-        <w:t xml:space="preserve"> n = 1: </w:t>
-      </w:r>
-      <w:proofErr w:type="spellStart"/>
-      <w:r>
-        <w:rPr>
-          <w:rFonts w:ascii="Courier New" w:hAnsi="Courier New" w:cs="Courier New"/>
-          <w:bCs/>
-        </w:rPr>
-        <w:t>num_bit</w:t>
-      </w:r>
-      <w:proofErr w:type="spellEnd"/>
-    </w:p>
-    <w:p>
-      <w:pPr>
-        <w:spacing w:line="360" w:lineRule="auto"/>
-        <w:ind w:left="720"/>
-        <w:jc w:val="both"/>
-        <w:rPr>
-          <w:rFonts w:ascii="Courier New" w:hAnsi="Courier New" w:cs="Courier New"/>
-          <w:bCs/>
-        </w:rPr>
-      </w:pPr>
-      <w:r>
-        <w:rPr>
-          <w:rFonts w:ascii="Courier New" w:hAnsi="Courier New" w:cs="Courier New"/>
-          <w:bCs/>
-        </w:rPr>
         <w:t xml:space="preserve">        </w:t>
       </w:r>
-      <w:proofErr w:type="gramStart"/>
-      <w:r>
-        <w:rPr>
-          <w:rFonts w:ascii="Courier New" w:hAnsi="Courier New" w:cs="Courier New"/>
-          <w:bCs/>
-        </w:rPr>
-        <w:t>sampled(</w:t>
-      </w:r>
-      <w:proofErr w:type="gramEnd"/>
-      <w:r>
-        <w:rPr>
-          <w:rFonts w:ascii="Courier New" w:hAnsi="Courier New" w:cs="Courier New"/>
-          <w:bCs/>
-        </w:rPr>
-        <w:t xml:space="preserve">n) = x((2 * n - 1) * </w:t>
-      </w:r>
-      <w:proofErr w:type="spellStart"/>
-      <w:r>
-        <w:rPr>
-          <w:rFonts w:ascii="Courier New" w:hAnsi="Courier New" w:cs="Courier New"/>
-          <w:bCs/>
-        </w:rPr>
-        <w:t>sampling_period</w:t>
-      </w:r>
-      <w:proofErr w:type="spellEnd"/>
-      <w:r>
-        <w:rPr>
-          <w:rFonts w:ascii="Courier New" w:hAnsi="Courier New" w:cs="Courier New"/>
-          <w:bCs/>
-        </w:rPr>
-        <w:t xml:space="preserve"> / 2);</w:t>
-      </w:r>
-    </w:p>
-    <w:p>
-      <w:pPr>
-        <w:spacing w:line="360" w:lineRule="auto"/>
-        <w:ind w:left="720"/>
-        <w:jc w:val="both"/>
-        <w:rPr>
-          <w:rFonts w:ascii="Courier New" w:hAnsi="Courier New" w:cs="Courier New"/>
-          <w:bCs/>
-        </w:rPr>
-      </w:pPr>
-      <w:r>
-        <w:rPr>
-          <w:rFonts w:ascii="Courier New" w:hAnsi="Courier New" w:cs="Courier New"/>
-          <w:bCs/>
-        </w:rPr>
-        <w:t xml:space="preserve">    </w:t>
-      </w:r>
-      <w:proofErr w:type="gramStart"/>
-      <w:r>
-        <w:rPr>
-          <w:rFonts w:ascii="Courier New" w:hAnsi="Courier New" w:cs="Courier New"/>
-          <w:bCs/>
-        </w:rPr>
-        <w:t>end</w:t>
-      </w:r>
-      <w:proofErr w:type="gramEnd"/>
-    </w:p>
-    <w:p>
-      <w:pPr>
-        <w:spacing w:line="360" w:lineRule="auto"/>
-        <w:ind w:left="720"/>
-        <w:jc w:val="both"/>
-        <w:rPr>
-          <w:rFonts w:ascii="Courier New" w:hAnsi="Courier New" w:cs="Courier New"/>
-          <w:bCs/>
-        </w:rPr>
-      </w:pPr>
-      <w:proofErr w:type="gramStart"/>
-      <w:r>
-        <w:rPr>
-          <w:rFonts w:ascii="Courier New" w:hAnsi="Courier New" w:cs="Courier New"/>
-          <w:bCs/>
-        </w:rPr>
-        <w:t>end</w:t>
-      </w:r>
-      <w:proofErr w:type="gramEnd"/>
-    </w:p>
-    <w:p>
-      <w:pPr>
-        <w:spacing w:line="360" w:lineRule="auto"/>
-        <w:ind w:left="720"/>
-        <w:jc w:val="both"/>
-        <w:rPr>
-          <w:rFonts w:ascii="Courier New" w:hAnsi="Courier New" w:cs="Courier New"/>
-          <w:bCs/>
-        </w:rPr>
-      </w:pPr>
-    </w:p>
-    <w:p>
-      <w:pPr>
-        <w:spacing w:line="360" w:lineRule="auto"/>
-        <w:ind w:left="720"/>
-        <w:jc w:val="both"/>
-        <w:rPr>
-          <w:rFonts w:ascii="Courier New" w:hAnsi="Courier New" w:cs="Courier New"/>
-          <w:bCs/>
-        </w:rPr>
-      </w:pPr>
-      <w:proofErr w:type="gramStart"/>
-      <w:r>
-        <w:rPr>
-          <w:rFonts w:ascii="Courier New" w:hAnsi="Courier New" w:cs="Courier New"/>
-          <w:bCs/>
-        </w:rPr>
-        <w:t>function</w:t>
-      </w:r>
-      <w:proofErr w:type="gramEnd"/>
-      <w:r>
-        <w:rPr>
-          <w:rFonts w:ascii="Courier New" w:hAnsi="Courier New" w:cs="Courier New"/>
-          <w:bCs/>
-        </w:rPr>
-        <w:t xml:space="preserve"> </w:t>
-      </w:r>
-      <w:proofErr w:type="spellStart"/>
-      <w:r>
-        <w:rPr>
-          <w:rFonts w:ascii="Courier New" w:hAnsi="Courier New" w:cs="Courier New"/>
-          <w:bCs/>
-        </w:rPr>
-        <w:t>binary_out</w:t>
+    </w:p>
+    <w:p>
+      <w:pPr>
+        <w:spacing w:line="360" w:lineRule="auto"/>
+        <w:ind w:left="720"/>
+        <w:jc w:val="both"/>
+        <w:rPr>
+          <w:rFonts w:ascii="Courier New" w:hAnsi="Courier New" w:cs="Courier New"/>
+          <w:b/>
+        </w:rPr>
+      </w:pPr>
+      <w:r>
+        <w:rPr>
+          <w:rFonts w:ascii="Courier New" w:hAnsi="Courier New" w:cs="Courier New"/>
+          <w:b/>
+        </w:rPr>
+        <w:t>% Sample the signal</w:t>
+      </w:r>
+    </w:p>
+    <w:p>
+      <w:pPr>
+        <w:spacing w:line="360" w:lineRule="auto"/>
+        <w:ind w:left="720"/>
+        <w:jc w:val="both"/>
+        <w:rPr>
+          <w:rFonts w:ascii="Courier New" w:hAnsi="Courier New" w:cs="Courier New"/>
+          <w:bCs/>
+        </w:rPr>
+      </w:pPr>
+      <w:proofErr w:type="spellStart"/>
+      <w:r>
+        <w:rPr>
+          <w:rFonts w:ascii="Courier New" w:hAnsi="Courier New" w:cs="Courier New"/>
+          <w:bCs/>
+        </w:rPr>
+        <w:t>OOKsample</w:t>
+      </w:r>
+      <w:proofErr w:type="spellEnd"/>
+      <w:r>
+        <w:rPr>
+          <w:rFonts w:ascii="Courier New" w:hAnsi="Courier New" w:cs="Courier New"/>
+          <w:bCs/>
+        </w:rPr>
+        <w:t xml:space="preserve"> = sample(</w:t>
+      </w:r>
+      <w:proofErr w:type="spellStart"/>
+      <w:r>
+        <w:rPr>
+          <w:rFonts w:ascii="Courier New" w:hAnsi="Courier New" w:cs="Courier New"/>
+          <w:bCs/>
+        </w:rPr>
+        <w:t>LPfilterOOK</w:t>
+      </w:r>
+      <w:proofErr w:type="spellEnd"/>
+      <w:r>
+        <w:rPr>
+          <w:rFonts w:ascii="Courier New" w:hAnsi="Courier New" w:cs="Courier New"/>
+          <w:bCs/>
+        </w:rPr>
+        <w:t xml:space="preserve">, </w:t>
+      </w:r>
+      <w:proofErr w:type="spellStart"/>
+      <w:r>
+        <w:rPr>
+          <w:rFonts w:ascii="Courier New" w:hAnsi="Courier New" w:cs="Courier New"/>
+          <w:bCs/>
+        </w:rPr>
+        <w:t>samplingPeriod</w:t>
+      </w:r>
+      <w:proofErr w:type="spellEnd"/>
+      <w:r>
+        <w:rPr>
+          <w:rFonts w:ascii="Courier New" w:hAnsi="Courier New" w:cs="Courier New"/>
+          <w:bCs/>
+        </w:rPr>
+        <w:t xml:space="preserve">, </w:t>
+      </w:r>
+      <w:proofErr w:type="spellStart"/>
+      <w:r>
+        <w:rPr>
+          <w:rFonts w:ascii="Courier New" w:hAnsi="Courier New" w:cs="Courier New"/>
+          <w:bCs/>
+        </w:rPr>
+        <w:t>nBits</w:t>
+      </w:r>
+      <w:proofErr w:type="spellEnd"/>
+      <w:r>
+        <w:rPr>
+          <w:rFonts w:ascii="Courier New" w:hAnsi="Courier New" w:cs="Courier New"/>
+          <w:bCs/>
+        </w:rPr>
+        <w:t>);</w:t>
+      </w:r>
+    </w:p>
+    <w:p>
+      <w:pPr>
+        <w:spacing w:line="360" w:lineRule="auto"/>
+        <w:ind w:left="720"/>
+        <w:jc w:val="both"/>
+        <w:rPr>
+          <w:rFonts w:ascii="Courier New" w:hAnsi="Courier New" w:cs="Courier New"/>
+          <w:bCs/>
+        </w:rPr>
+      </w:pPr>
+      <w:proofErr w:type="spellStart"/>
+      <w:r>
+        <w:rPr>
+          <w:rFonts w:ascii="Courier New" w:hAnsi="Courier New" w:cs="Courier New"/>
+          <w:bCs/>
+        </w:rPr>
+        <w:t>finalResultOOK</w:t>
       </w:r>
       <w:proofErr w:type="spellEnd"/>
       <w:r>
@@ -5020,41 +5779,179 @@
           <w:rFonts w:ascii="Courier New" w:hAnsi="Courier New" w:cs="Courier New"/>
           <w:bCs/>
         </w:rPr>
-        <w:t>sampled,num_bit,threshold</w:t>
-      </w:r>
-      <w:proofErr w:type="spellEnd"/>
-      <w:r>
-        <w:rPr>
-          <w:rFonts w:ascii="Courier New" w:hAnsi="Courier New" w:cs="Courier New"/>
-          <w:bCs/>
-        </w:rPr>
-        <w:t>)</w:t>
-      </w:r>
-    </w:p>
-    <w:p>
-      <w:pPr>
-        <w:spacing w:line="360" w:lineRule="auto"/>
-        <w:ind w:left="720"/>
-        <w:jc w:val="both"/>
-        <w:rPr>
-          <w:rFonts w:ascii="Courier New" w:hAnsi="Courier New" w:cs="Courier New"/>
-          <w:bCs/>
-        </w:rPr>
-      </w:pPr>
-      <w:r>
-        <w:rPr>
-          <w:rFonts w:ascii="Courier New" w:hAnsi="Courier New" w:cs="Courier New"/>
-          <w:bCs/>
-        </w:rPr>
-        <w:t xml:space="preserve">    </w:t>
-      </w:r>
-      <w:proofErr w:type="spellStart"/>
-      <w:r>
-        <w:rPr>
-          <w:rFonts w:ascii="Courier New" w:hAnsi="Courier New" w:cs="Courier New"/>
-          <w:bCs/>
-        </w:rPr>
-        <w:t>binary_out</w:t>
+        <w:t>OOKsample,nBits</w:t>
+      </w:r>
+      <w:proofErr w:type="spellEnd"/>
+      <w:r>
+        <w:rPr>
+          <w:rFonts w:ascii="Courier New" w:hAnsi="Courier New" w:cs="Courier New"/>
+          <w:bCs/>
+        </w:rPr>
+        <w:t xml:space="preserve">, amp/2); </w:t>
+      </w:r>
+    </w:p>
+    <w:p>
+      <w:pPr>
+        <w:spacing w:line="360" w:lineRule="auto"/>
+        <w:ind w:left="720"/>
+        <w:jc w:val="both"/>
+        <w:rPr>
+          <w:rFonts w:ascii="Courier New" w:hAnsi="Courier New" w:cs="Courier New"/>
+          <w:bCs/>
+        </w:rPr>
+      </w:pPr>
+      <w:r>
+        <w:rPr>
+          <w:rFonts w:ascii="Courier New" w:hAnsi="Courier New" w:cs="Courier New"/>
+          <w:bCs/>
+        </w:rPr>
+        <w:t xml:space="preserve">        </w:t>
+      </w:r>
+    </w:p>
+    <w:p>
+      <w:pPr>
+        <w:spacing w:line="360" w:lineRule="auto"/>
+        <w:ind w:left="720"/>
+        <w:jc w:val="both"/>
+        <w:rPr>
+          <w:rFonts w:ascii="Courier New" w:hAnsi="Courier New" w:cs="Courier New"/>
+          <w:b/>
+        </w:rPr>
+      </w:pPr>
+      <w:r>
+        <w:rPr>
+          <w:rFonts w:ascii="Courier New" w:hAnsi="Courier New" w:cs="Courier New"/>
+          <w:b/>
+        </w:rPr>
+        <w:t>% Calculate Error</w:t>
+      </w:r>
+    </w:p>
+    <w:p>
+      <w:pPr>
+        <w:spacing w:line="360" w:lineRule="auto"/>
+        <w:ind w:left="720"/>
+        <w:jc w:val="both"/>
+        <w:rPr>
+          <w:rFonts w:ascii="Courier New" w:hAnsi="Courier New" w:cs="Courier New"/>
+          <w:bCs/>
+        </w:rPr>
+      </w:pPr>
+      <w:proofErr w:type="spellStart"/>
+      <w:r>
+        <w:rPr>
+          <w:rFonts w:ascii="Courier New" w:hAnsi="Courier New" w:cs="Courier New"/>
+          <w:bCs/>
+        </w:rPr>
+        <w:t>errorOOK</w:t>
+      </w:r>
+      <w:proofErr w:type="spellEnd"/>
+      <w:r>
+        <w:rPr>
+          <w:rFonts w:ascii="Courier New" w:hAnsi="Courier New" w:cs="Courier New"/>
+          <w:bCs/>
+        </w:rPr>
+        <w:t xml:space="preserve"> = 0;</w:t>
+      </w:r>
+    </w:p>
+    <w:p>
+      <w:pPr>
+        <w:spacing w:line="360" w:lineRule="auto"/>
+        <w:ind w:left="720"/>
+        <w:jc w:val="both"/>
+        <w:rPr>
+          <w:rFonts w:ascii="Courier New" w:hAnsi="Courier New" w:cs="Courier New"/>
+          <w:bCs/>
+        </w:rPr>
+      </w:pPr>
+      <w:r>
+        <w:rPr>
+          <w:rFonts w:ascii="Courier New" w:hAnsi="Courier New" w:cs="Courier New"/>
+          <w:bCs/>
+        </w:rPr>
+        <w:t xml:space="preserve">for k = 1: </w:t>
+      </w:r>
+      <w:proofErr w:type="spellStart"/>
+      <w:r>
+        <w:rPr>
+          <w:rFonts w:ascii="Courier New" w:hAnsi="Courier New" w:cs="Courier New"/>
+          <w:bCs/>
+        </w:rPr>
+        <w:t>nBits</w:t>
+      </w:r>
+      <w:proofErr w:type="spellEnd"/>
+      <w:r>
+        <w:rPr>
+          <w:rFonts w:ascii="Courier New" w:hAnsi="Courier New" w:cs="Courier New"/>
+          <w:bCs/>
+        </w:rPr>
+        <w:t xml:space="preserve"> - 1</w:t>
+      </w:r>
+    </w:p>
+    <w:p>
+      <w:pPr>
+        <w:spacing w:line="360" w:lineRule="auto"/>
+        <w:ind w:left="720" w:firstLine="720"/>
+        <w:jc w:val="both"/>
+        <w:rPr>
+          <w:rFonts w:ascii="Courier New" w:hAnsi="Courier New" w:cs="Courier New"/>
+          <w:bCs/>
+        </w:rPr>
+      </w:pPr>
+      <w:r>
+        <w:rPr>
+          <w:rFonts w:ascii="Courier New" w:hAnsi="Courier New" w:cs="Courier New"/>
+          <w:bCs/>
+        </w:rPr>
+        <w:t>if(</w:t>
+      </w:r>
+      <w:proofErr w:type="spellStart"/>
+      <w:r>
+        <w:rPr>
+          <w:rFonts w:ascii="Courier New" w:hAnsi="Courier New" w:cs="Courier New"/>
+          <w:bCs/>
+        </w:rPr>
+        <w:t>finalResultOOK</w:t>
+      </w:r>
+      <w:proofErr w:type="spellEnd"/>
+      <w:r>
+        <w:rPr>
+          <w:rFonts w:ascii="Courier New" w:hAnsi="Courier New" w:cs="Courier New"/>
+          <w:bCs/>
+        </w:rPr>
+        <w:t>(k) ~= data(k))</w:t>
+      </w:r>
+    </w:p>
+    <w:p>
+      <w:pPr>
+        <w:spacing w:line="360" w:lineRule="auto"/>
+        <w:ind w:left="720"/>
+        <w:jc w:val="both"/>
+        <w:rPr>
+          <w:rFonts w:ascii="Courier New" w:hAnsi="Courier New" w:cs="Courier New"/>
+          <w:bCs/>
+        </w:rPr>
+      </w:pPr>
+      <w:r>
+        <w:rPr>
+          <w:rFonts w:ascii="Courier New" w:hAnsi="Courier New" w:cs="Courier New"/>
+          <w:bCs/>
+        </w:rPr>
+        <w:t xml:space="preserve">     </w:t>
+      </w:r>
+      <w:r>
+        <w:rPr>
+          <w:rFonts w:ascii="Courier New" w:hAnsi="Courier New" w:cs="Courier New"/>
+          <w:bCs/>
+        </w:rPr>
+        <w:tab/>
+      </w:r>
+      <w:proofErr w:type="spellStart"/>
+      <w:r>
+        <w:rPr>
+          <w:rFonts w:ascii="Courier New" w:hAnsi="Courier New" w:cs="Courier New"/>
+          <w:bCs/>
+        </w:rPr>
+        <w:t>errorOOK</w:t>
       </w:r>
       <w:proofErr w:type="spellEnd"/>
       <w:r>
@@ -5064,278 +5961,58 @@
         </w:rPr>
         <w:t xml:space="preserve"> = </w:t>
       </w:r>
-      <w:proofErr w:type="gramStart"/>
-      <w:r>
-        <w:rPr>
-          <w:rFonts w:ascii="Courier New" w:hAnsi="Courier New" w:cs="Courier New"/>
-          <w:bCs/>
-        </w:rPr>
-        <w:t>zeros(</w:t>
-      </w:r>
-      <w:proofErr w:type="gramEnd"/>
-      <w:r>
-        <w:rPr>
-          <w:rFonts w:ascii="Courier New" w:hAnsi="Courier New" w:cs="Courier New"/>
-          <w:bCs/>
-        </w:rPr>
-        <w:t>1,num_bit);</w:t>
-      </w:r>
-    </w:p>
-    <w:p>
-      <w:pPr>
-        <w:spacing w:line="360" w:lineRule="auto"/>
-        <w:ind w:left="720"/>
-        <w:jc w:val="both"/>
-        <w:rPr>
-          <w:rFonts w:ascii="Courier New" w:hAnsi="Courier New" w:cs="Courier New"/>
-          <w:bCs/>
-        </w:rPr>
-      </w:pPr>
-      <w:r>
-        <w:rPr>
-          <w:rFonts w:ascii="Courier New" w:hAnsi="Courier New" w:cs="Courier New"/>
-          <w:bCs/>
-        </w:rPr>
-        <w:t xml:space="preserve">    </w:t>
-      </w:r>
-      <w:proofErr w:type="gramStart"/>
-      <w:r>
-        <w:rPr>
-          <w:rFonts w:ascii="Courier New" w:hAnsi="Courier New" w:cs="Courier New"/>
-          <w:bCs/>
-        </w:rPr>
-        <w:t>for</w:t>
-      </w:r>
-      <w:proofErr w:type="gramEnd"/>
-      <w:r>
-        <w:rPr>
-          <w:rFonts w:ascii="Courier New" w:hAnsi="Courier New" w:cs="Courier New"/>
-          <w:bCs/>
-        </w:rPr>
-        <w:t xml:space="preserve"> n = 1:num_bit</w:t>
-      </w:r>
-    </w:p>
-    <w:p>
-      <w:pPr>
-        <w:spacing w:line="360" w:lineRule="auto"/>
-        <w:ind w:left="720"/>
-        <w:jc w:val="both"/>
-        <w:rPr>
-          <w:rFonts w:ascii="Courier New" w:hAnsi="Courier New" w:cs="Courier New"/>
-          <w:bCs/>
-        </w:rPr>
-      </w:pPr>
-      <w:r>
-        <w:rPr>
-          <w:rFonts w:ascii="Courier New" w:hAnsi="Courier New" w:cs="Courier New"/>
-          <w:bCs/>
-        </w:rPr>
-        <w:t xml:space="preserve">        </w:t>
-      </w:r>
-      <w:proofErr w:type="gramStart"/>
-      <w:r>
-        <w:rPr>
-          <w:rFonts w:ascii="Courier New" w:hAnsi="Courier New" w:cs="Courier New"/>
-          <w:bCs/>
-        </w:rPr>
-        <w:t>if(</w:t>
-      </w:r>
-      <w:proofErr w:type="gramEnd"/>
-      <w:r>
-        <w:rPr>
-          <w:rFonts w:ascii="Courier New" w:hAnsi="Courier New" w:cs="Courier New"/>
-          <w:bCs/>
-        </w:rPr>
-        <w:t>sampled(n) &gt; threshold)</w:t>
-      </w:r>
-    </w:p>
-    <w:p>
-      <w:pPr>
-        <w:spacing w:line="360" w:lineRule="auto"/>
-        <w:ind w:left="720"/>
-        <w:jc w:val="both"/>
-        <w:rPr>
-          <w:rFonts w:ascii="Courier New" w:hAnsi="Courier New" w:cs="Courier New"/>
-          <w:bCs/>
-        </w:rPr>
-      </w:pPr>
-      <w:r>
-        <w:rPr>
-          <w:rFonts w:ascii="Courier New" w:hAnsi="Courier New" w:cs="Courier New"/>
-          <w:bCs/>
-        </w:rPr>
-        <w:t xml:space="preserve">            </w:t>
-      </w:r>
-      <w:proofErr w:type="spellStart"/>
-      <w:r>
-        <w:rPr>
-          <w:rFonts w:ascii="Courier New" w:hAnsi="Courier New" w:cs="Courier New"/>
-          <w:bCs/>
-        </w:rPr>
-        <w:t>binary_</w:t>
-      </w:r>
-      <w:proofErr w:type="gramStart"/>
-      <w:r>
-        <w:rPr>
-          <w:rFonts w:ascii="Courier New" w:hAnsi="Courier New" w:cs="Courier New"/>
-          <w:bCs/>
-        </w:rPr>
-        <w:t>out</w:t>
-      </w:r>
-      <w:proofErr w:type="spellEnd"/>
-      <w:r>
-        <w:rPr>
-          <w:rFonts w:ascii="Courier New" w:hAnsi="Courier New" w:cs="Courier New"/>
-          <w:bCs/>
-        </w:rPr>
-        <w:t>(</w:t>
-      </w:r>
-      <w:proofErr w:type="gramEnd"/>
-      <w:r>
-        <w:rPr>
-          <w:rFonts w:ascii="Courier New" w:hAnsi="Courier New" w:cs="Courier New"/>
-          <w:bCs/>
-        </w:rPr>
-        <w:t>n) = 1;</w:t>
-      </w:r>
-    </w:p>
-    <w:p>
-      <w:pPr>
-        <w:spacing w:line="360" w:lineRule="auto"/>
-        <w:ind w:left="720"/>
-        <w:jc w:val="both"/>
-        <w:rPr>
-          <w:rFonts w:ascii="Courier New" w:hAnsi="Courier New" w:cs="Courier New"/>
-          <w:bCs/>
-        </w:rPr>
-      </w:pPr>
-      <w:r>
-        <w:rPr>
-          <w:rFonts w:ascii="Courier New" w:hAnsi="Courier New" w:cs="Courier New"/>
-          <w:bCs/>
-        </w:rPr>
-        <w:t xml:space="preserve">        </w:t>
-      </w:r>
-      <w:proofErr w:type="gramStart"/>
-      <w:r>
-        <w:rPr>
-          <w:rFonts w:ascii="Courier New" w:hAnsi="Courier New" w:cs="Courier New"/>
-          <w:bCs/>
-        </w:rPr>
-        <w:t>else</w:t>
-      </w:r>
-      <w:proofErr w:type="gramEnd"/>
-      <w:r>
-        <w:rPr>
-          <w:rFonts w:ascii="Courier New" w:hAnsi="Courier New" w:cs="Courier New"/>
-          <w:bCs/>
-        </w:rPr>
-        <w:t xml:space="preserve"> </w:t>
-      </w:r>
-    </w:p>
-    <w:p>
-      <w:pPr>
-        <w:spacing w:line="360" w:lineRule="auto"/>
-        <w:ind w:left="720"/>
-        <w:jc w:val="both"/>
-        <w:rPr>
-          <w:rFonts w:ascii="Courier New" w:hAnsi="Courier New" w:cs="Courier New"/>
-          <w:bCs/>
-        </w:rPr>
-      </w:pPr>
-      <w:r>
-        <w:rPr>
-          <w:rFonts w:ascii="Courier New" w:hAnsi="Courier New" w:cs="Courier New"/>
-          <w:bCs/>
-        </w:rPr>
-        <w:t xml:space="preserve">            </w:t>
-      </w:r>
-      <w:proofErr w:type="spellStart"/>
-      <w:r>
-        <w:rPr>
-          <w:rFonts w:ascii="Courier New" w:hAnsi="Courier New" w:cs="Courier New"/>
-          <w:bCs/>
-        </w:rPr>
-        <w:t>binary_</w:t>
-      </w:r>
-      <w:proofErr w:type="gramStart"/>
-      <w:r>
-        <w:rPr>
-          <w:rFonts w:ascii="Courier New" w:hAnsi="Courier New" w:cs="Courier New"/>
-          <w:bCs/>
-        </w:rPr>
-        <w:t>out</w:t>
-      </w:r>
-      <w:proofErr w:type="spellEnd"/>
-      <w:r>
-        <w:rPr>
-          <w:rFonts w:ascii="Courier New" w:hAnsi="Courier New" w:cs="Courier New"/>
-          <w:bCs/>
-        </w:rPr>
-        <w:t>(</w:t>
-      </w:r>
-      <w:proofErr w:type="gramEnd"/>
-      <w:r>
-        <w:rPr>
-          <w:rFonts w:ascii="Courier New" w:hAnsi="Courier New" w:cs="Courier New"/>
-          <w:bCs/>
-        </w:rPr>
-        <w:t>n) = 0;</w:t>
-      </w:r>
-    </w:p>
-    <w:p>
-      <w:pPr>
-        <w:spacing w:line="360" w:lineRule="auto"/>
-        <w:ind w:left="720"/>
-        <w:jc w:val="both"/>
-        <w:rPr>
-          <w:rFonts w:ascii="Courier New" w:hAnsi="Courier New" w:cs="Courier New"/>
-          <w:bCs/>
-        </w:rPr>
-      </w:pPr>
-      <w:r>
-        <w:rPr>
-          <w:rFonts w:ascii="Courier New" w:hAnsi="Courier New" w:cs="Courier New"/>
-          <w:bCs/>
-        </w:rPr>
-        <w:t xml:space="preserve">        </w:t>
-      </w:r>
-      <w:proofErr w:type="gramStart"/>
-      <w:r>
-        <w:rPr>
-          <w:rFonts w:ascii="Courier New" w:hAnsi="Courier New" w:cs="Courier New"/>
-          <w:bCs/>
-        </w:rPr>
-        <w:t>end</w:t>
-      </w:r>
-      <w:proofErr w:type="gramEnd"/>
-    </w:p>
-    <w:p>
-      <w:pPr>
-        <w:spacing w:line="360" w:lineRule="auto"/>
-        <w:ind w:left="720"/>
-        <w:jc w:val="both"/>
-        <w:rPr>
-          <w:rFonts w:ascii="Courier New" w:hAnsi="Courier New" w:cs="Courier New"/>
-          <w:bCs/>
-        </w:rPr>
-      </w:pPr>
-      <w:r>
-        <w:rPr>
-          <w:rFonts w:ascii="Courier New" w:hAnsi="Courier New" w:cs="Courier New"/>
-          <w:bCs/>
-        </w:rPr>
-        <w:t xml:space="preserve">    </w:t>
-      </w:r>
-      <w:proofErr w:type="gramStart"/>
-      <w:r>
-        <w:rPr>
-          <w:rFonts w:ascii="Courier New" w:hAnsi="Courier New" w:cs="Courier New"/>
-          <w:bCs/>
-        </w:rPr>
-        <w:t>end</w:t>
-      </w:r>
-      <w:proofErr w:type="gramEnd"/>
+      <w:proofErr w:type="spellStart"/>
+      <w:r>
+        <w:rPr>
+          <w:rFonts w:ascii="Courier New" w:hAnsi="Courier New" w:cs="Courier New"/>
+          <w:bCs/>
+        </w:rPr>
+        <w:t>errorOOK</w:t>
+      </w:r>
+      <w:proofErr w:type="spellEnd"/>
+      <w:r>
+        <w:rPr>
+          <w:rFonts w:ascii="Courier New" w:hAnsi="Courier New" w:cs="Courier New"/>
+          <w:bCs/>
+        </w:rPr>
+        <w:t xml:space="preserve"> + 1;</w:t>
+      </w:r>
+    </w:p>
+    <w:p>
+      <w:pPr>
+        <w:spacing w:line="360" w:lineRule="auto"/>
+        <w:ind w:left="720"/>
+        <w:jc w:val="both"/>
+        <w:rPr>
+          <w:rFonts w:ascii="Courier New" w:hAnsi="Courier New" w:cs="Courier New"/>
+          <w:bCs/>
+        </w:rPr>
+      </w:pPr>
+      <w:r>
+        <w:rPr>
+          <w:rFonts w:ascii="Courier New" w:hAnsi="Courier New" w:cs="Courier New"/>
+          <w:bCs/>
+        </w:rPr>
+        <w:t xml:space="preserve">     end</w:t>
+      </w:r>
+    </w:p>
+    <w:p>
+      <w:pPr>
+        <w:spacing w:line="360" w:lineRule="auto"/>
+        <w:ind w:left="720"/>
+        <w:jc w:val="both"/>
+        <w:rPr>
+          <w:rFonts w:ascii="Courier New" w:hAnsi="Courier New" w:cs="Courier New"/>
+          <w:bCs/>
+        </w:rPr>
+      </w:pPr>
+      <w:r>
+        <w:rPr>
+          <w:rFonts w:ascii="Courier New" w:hAnsi="Courier New" w:cs="Courier New"/>
+          <w:bCs/>
+        </w:rPr>
+        <w:t xml:space="preserve">end </w:t>
+      </w:r>
     </w:p>
     <w:p>
       <w:pPr>
@@ -5350,35 +6027,98 @@
           <w:bCs/>
         </w:rPr>
       </w:pPr>
-      <w:proofErr w:type="gramStart"/>
-      <w:r>
-        <w:rPr>
-          <w:rFonts w:ascii="Courier New" w:hAnsi="Courier New" w:cs="Courier New"/>
-          <w:bCs/>
-        </w:rPr>
-        <w:t>end</w:t>
-      </w:r>
-      <w:proofErr w:type="gramEnd"/>
-    </w:p>
-    <w:p>
-      <w:pPr>
-        <w:spacing w:line="360" w:lineRule="auto"/>
-        <w:ind w:left="720"/>
-        <w:jc w:val="both"/>
-        <w:rPr>
-          <w:rFonts w:ascii="Courier New" w:hAnsi="Courier New" w:cs="Courier New"/>
-          <w:bCs/>
-        </w:rPr>
-      </w:pPr>
-      <w:r>
-        <w:rPr>
-          <w:rFonts w:ascii="Times New Roman" w:hAnsi="Times New Roman" w:cs="Times New Roman"/>
-          <w:bCs/>
-        </w:rPr>
-        <w:t>The</w:t>
-      </w:r>
-      <w:bookmarkStart w:id="0" w:name="_GoBack"/>
-      <w:bookmarkEnd w:id="0"/>
+      <w:proofErr w:type="spellStart"/>
+      <w:r>
+        <w:rPr>
+          <w:rFonts w:ascii="Courier New" w:hAnsi="Courier New" w:cs="Courier New"/>
+          <w:bCs/>
+        </w:rPr>
+        <w:t>avgErrorOOK</w:t>
+      </w:r>
+      <w:proofErr w:type="spellEnd"/>
+      <w:r>
+        <w:rPr>
+          <w:rFonts w:ascii="Courier New" w:hAnsi="Courier New" w:cs="Courier New"/>
+          <w:bCs/>
+        </w:rPr>
+        <w:t xml:space="preserve"> = </w:t>
+      </w:r>
+      <w:proofErr w:type="spellStart"/>
+      <w:r>
+        <w:rPr>
+          <w:rFonts w:ascii="Courier New" w:hAnsi="Courier New" w:cs="Courier New"/>
+          <w:bCs/>
+        </w:rPr>
+        <w:t>errorOOK</w:t>
+      </w:r>
+      <w:proofErr w:type="spellEnd"/>
+      <w:r>
+        <w:rPr>
+          <w:rFonts w:ascii="Courier New" w:hAnsi="Courier New" w:cs="Courier New"/>
+          <w:bCs/>
+        </w:rPr>
+        <w:t xml:space="preserve"> + </w:t>
+      </w:r>
+      <w:proofErr w:type="spellStart"/>
+      <w:r>
+        <w:rPr>
+          <w:rFonts w:ascii="Courier New" w:hAnsi="Courier New" w:cs="Courier New"/>
+          <w:bCs/>
+        </w:rPr>
+        <w:t>avgErrorOOK</w:t>
+      </w:r>
+      <w:proofErr w:type="spellEnd"/>
+      <w:r>
+        <w:rPr>
+          <w:rFonts w:ascii="Courier New" w:hAnsi="Courier New" w:cs="Courier New"/>
+          <w:bCs/>
+        </w:rPr>
+        <w:t>;</w:t>
+      </w:r>
+    </w:p>
+    <w:p>
+      <w:pPr>
+        <w:spacing w:line="276" w:lineRule="auto"/>
+        <w:ind w:left="720"/>
+        <w:jc w:val="both"/>
+        <w:rPr>
+          <w:rFonts w:ascii="Courier New" w:hAnsi="Courier New" w:cs="Courier New"/>
+          <w:bCs/>
+        </w:rPr>
+      </w:pPr>
+    </w:p>
+    <w:p>
+      <w:pPr>
+        <w:spacing w:line="276" w:lineRule="auto"/>
+        <w:ind w:left="720"/>
+        <w:jc w:val="both"/>
+        <w:rPr>
+          <w:rFonts w:ascii="Courier New" w:hAnsi="Courier New" w:cs="Courier New"/>
+          <w:bCs/>
+        </w:rPr>
+      </w:pPr>
+    </w:p>
+    <w:p>
+      <w:pPr>
+        <w:spacing w:line="276" w:lineRule="auto"/>
+        <w:ind w:left="720"/>
+        <w:jc w:val="both"/>
+        <w:rPr>
+          <w:rFonts w:ascii="Courier New" w:hAnsi="Courier New" w:cs="Courier New"/>
+          <w:bCs/>
+        </w:rPr>
+      </w:pPr>
+    </w:p>
+    <w:p>
+      <w:pPr>
+        <w:spacing w:line="276" w:lineRule="auto"/>
+        <w:ind w:left="720"/>
+        <w:jc w:val="both"/>
+        <w:rPr>
+          <w:rFonts w:ascii="Courier New" w:hAnsi="Courier New" w:cs="Courier New"/>
+          <w:bCs/>
+        </w:rPr>
+      </w:pPr>
     </w:p>
     <w:p>
       <w:pPr>
@@ -5400,8 +6140,887 @@
           <w:rFonts w:ascii="Times New Roman" w:hAnsi="Times New Roman" w:cs="Times New Roman"/>
           <w:b/>
         </w:rPr>
+        <w:lastRenderedPageBreak/>
         <w:t xml:space="preserve">Binary Phase Shift Keying (BPSK) </w:t>
       </w:r>
+    </w:p>
+    <w:p>
+      <w:pPr>
+        <w:spacing w:line="360" w:lineRule="auto"/>
+        <w:ind w:left="720"/>
+        <w:jc w:val="both"/>
+        <w:rPr>
+          <w:rFonts w:ascii="Times New Roman" w:hAnsi="Times New Roman" w:cs="Times New Roman"/>
+        </w:rPr>
+      </w:pPr>
+      <w:r>
+        <w:rPr>
+          <w:rFonts w:ascii="Times New Roman" w:hAnsi="Times New Roman" w:cs="Times New Roman"/>
+        </w:rPr>
+        <w:t xml:space="preserve">Binary phase shift keying (BPSK) is the most primitive form of PSK, with "binary" referring to the usage of </w:t>
+      </w:r>
+      <w:r>
+        <w:rPr>
+          <w:rFonts w:ascii="Times New Roman" w:hAnsi="Times New Roman" w:cs="Times New Roman"/>
+        </w:rPr>
+        <w:t>two-phase</w:t>
+      </w:r>
+      <w:r>
+        <w:rPr>
+          <w:rFonts w:ascii="Times New Roman" w:hAnsi="Times New Roman" w:cs="Times New Roman"/>
+        </w:rPr>
+        <w:t xml:space="preserve"> offsets (one for logic high, one for logic low). We may intuitively see that more separation between these two stages will make the system more resilient. Because we have only 360° of phase to deal with, the greatest difference between the logic-high and logic-low phases is 180°. Inverting a sinusoid is the same as shifting it by 180°; hence, BPSK is just inverting the carrier in response to one logic state and leaving it alone in response to the other logic state.</w:t>
+      </w:r>
+    </w:p>
+    <w:p>
+      <w:pPr>
+        <w:spacing w:line="360" w:lineRule="auto"/>
+        <w:ind w:left="720"/>
+        <w:jc w:val="both"/>
+        <w:rPr>
+          <w:rFonts w:ascii="Times New Roman" w:hAnsi="Times New Roman" w:cs="Times New Roman"/>
+        </w:rPr>
+      </w:pPr>
+    </w:p>
+    <w:p>
+      <w:pPr>
+        <w:pBdr>
+          <w:bottom w:val="single" w:sz="12" w:space="1" w:color="auto"/>
+        </w:pBdr>
+        <w:spacing w:line="360" w:lineRule="auto"/>
+        <w:ind w:left="720"/>
+        <w:jc w:val="both"/>
+        <w:rPr>
+          <w:rFonts w:ascii="Times New Roman" w:hAnsi="Times New Roman" w:cs="Times New Roman"/>
+        </w:rPr>
+      </w:pPr>
+      <w:r>
+        <w:rPr>
+          <w:rFonts w:ascii="Times New Roman" w:hAnsi="Times New Roman" w:cs="Times New Roman"/>
+        </w:rPr>
+        <w:t>The implementation of BPSK is similar to that of OOK in section 4.3.1.</w:t>
+      </w:r>
+      <w:r>
+        <w:rPr>
+          <w:rFonts w:ascii="Times New Roman" w:hAnsi="Times New Roman" w:cs="Times New Roman"/>
+        </w:rPr>
+        <w:t xml:space="preserve"> For BPSK, however, the data signal needs to be represented in +1 or -1 format.</w:t>
+      </w:r>
+      <w:r>
+        <w:rPr>
+          <w:rFonts w:ascii="Times New Roman" w:hAnsi="Times New Roman" w:cs="Times New Roman"/>
+        </w:rPr>
+        <w:t xml:space="preserve"> Other than the given format, the steps for modulation and demodulation are the same from the OOK section, with the sampling and decision device functions being recycled for BPSK as well. The code snippet below depicts the BPSK algorithm – </w:t>
+      </w:r>
+    </w:p>
+    <w:p>
+      <w:pPr>
+        <w:spacing w:line="360" w:lineRule="auto"/>
+        <w:ind w:left="720"/>
+        <w:jc w:val="both"/>
+        <w:rPr>
+          <w:rFonts w:ascii="Courier New" w:hAnsi="Courier New" w:cs="Courier New"/>
+        </w:rPr>
+      </w:pPr>
+      <w:proofErr w:type="spellStart"/>
+      <w:r>
+        <w:rPr>
+          <w:rFonts w:ascii="Courier New" w:hAnsi="Courier New" w:cs="Courier New"/>
+        </w:rPr>
+        <w:t>bpskSourceSignal</w:t>
+      </w:r>
+      <w:proofErr w:type="spellEnd"/>
+      <w:r>
+        <w:rPr>
+          <w:rFonts w:ascii="Courier New" w:hAnsi="Courier New" w:cs="Courier New"/>
+        </w:rPr>
+        <w:t xml:space="preserve"> = 2.* </w:t>
+      </w:r>
+      <w:proofErr w:type="spellStart"/>
+      <w:r>
+        <w:rPr>
+          <w:rFonts w:ascii="Courier New" w:hAnsi="Courier New" w:cs="Courier New"/>
+        </w:rPr>
+        <w:t>dataStream</w:t>
+      </w:r>
+      <w:proofErr w:type="spellEnd"/>
+      <w:r>
+        <w:rPr>
+          <w:rFonts w:ascii="Courier New" w:hAnsi="Courier New" w:cs="Courier New"/>
+        </w:rPr>
+        <w:t xml:space="preserve"> - 1; </w:t>
+      </w:r>
+    </w:p>
+    <w:p>
+      <w:pPr>
+        <w:spacing w:line="360" w:lineRule="auto"/>
+        <w:ind w:left="720"/>
+        <w:jc w:val="both"/>
+        <w:rPr>
+          <w:rFonts w:ascii="Courier New" w:hAnsi="Courier New" w:cs="Courier New"/>
+        </w:rPr>
+      </w:pPr>
+      <w:proofErr w:type="spellStart"/>
+      <w:r>
+        <w:rPr>
+          <w:rFonts w:ascii="Courier New" w:hAnsi="Courier New" w:cs="Courier New"/>
+        </w:rPr>
+        <w:t>bpskSignal</w:t>
+      </w:r>
+      <w:proofErr w:type="spellEnd"/>
+      <w:r>
+        <w:rPr>
+          <w:rFonts w:ascii="Courier New" w:hAnsi="Courier New" w:cs="Courier New"/>
+        </w:rPr>
+        <w:t xml:space="preserve"> = carrier .* </w:t>
+      </w:r>
+      <w:proofErr w:type="spellStart"/>
+      <w:r>
+        <w:rPr>
+          <w:rFonts w:ascii="Courier New" w:hAnsi="Courier New" w:cs="Courier New"/>
+        </w:rPr>
+        <w:t>bpskSourceSignal</w:t>
+      </w:r>
+      <w:proofErr w:type="spellEnd"/>
+      <w:r>
+        <w:rPr>
+          <w:rFonts w:ascii="Courier New" w:hAnsi="Courier New" w:cs="Courier New"/>
+        </w:rPr>
+        <w:t xml:space="preserve">; </w:t>
+      </w:r>
+    </w:p>
+    <w:p>
+      <w:pPr>
+        <w:spacing w:line="360" w:lineRule="auto"/>
+        <w:ind w:left="720"/>
+        <w:jc w:val="both"/>
+        <w:rPr>
+          <w:rFonts w:ascii="Courier New" w:hAnsi="Courier New" w:cs="Courier New"/>
+        </w:rPr>
+      </w:pPr>
+      <w:r>
+        <w:rPr>
+          <w:rFonts w:ascii="Courier New" w:hAnsi="Courier New" w:cs="Courier New"/>
+        </w:rPr>
+        <w:t xml:space="preserve">       </w:t>
+      </w:r>
+    </w:p>
+    <w:p>
+      <w:pPr>
+        <w:spacing w:line="360" w:lineRule="auto"/>
+        <w:ind w:left="720"/>
+        <w:jc w:val="both"/>
+        <w:rPr>
+          <w:rFonts w:ascii="Courier New" w:hAnsi="Courier New" w:cs="Courier New"/>
+        </w:rPr>
+      </w:pPr>
+      <w:proofErr w:type="spellStart"/>
+      <w:r>
+        <w:rPr>
+          <w:rFonts w:ascii="Courier New" w:hAnsi="Courier New" w:cs="Courier New"/>
+        </w:rPr>
+        <w:t>bpskSignalPower</w:t>
+      </w:r>
+      <w:proofErr w:type="spellEnd"/>
+      <w:r>
+        <w:rPr>
+          <w:rFonts w:ascii="Courier New" w:hAnsi="Courier New" w:cs="Courier New"/>
+        </w:rPr>
+        <w:t xml:space="preserve"> = (norm(</w:t>
+      </w:r>
+      <w:proofErr w:type="spellStart"/>
+      <w:r>
+        <w:rPr>
+          <w:rFonts w:ascii="Courier New" w:hAnsi="Courier New" w:cs="Courier New"/>
+        </w:rPr>
+        <w:t>bpskSignal</w:t>
+      </w:r>
+      <w:proofErr w:type="spellEnd"/>
+      <w:r>
+        <w:rPr>
+          <w:rFonts w:ascii="Courier New" w:hAnsi="Courier New" w:cs="Courier New"/>
+        </w:rPr>
+        <w:t>)^2)/</w:t>
+      </w:r>
+      <w:proofErr w:type="spellStart"/>
+      <w:r>
+        <w:rPr>
+          <w:rFonts w:ascii="Courier New" w:hAnsi="Courier New" w:cs="Courier New"/>
+        </w:rPr>
+        <w:t>signalLength</w:t>
+      </w:r>
+      <w:proofErr w:type="spellEnd"/>
+      <w:r>
+        <w:rPr>
+          <w:rFonts w:ascii="Courier New" w:hAnsi="Courier New" w:cs="Courier New"/>
+        </w:rPr>
+        <w:t>;</w:t>
+      </w:r>
+    </w:p>
+    <w:p>
+      <w:pPr>
+        <w:spacing w:line="360" w:lineRule="auto"/>
+        <w:ind w:left="720"/>
+        <w:jc w:val="both"/>
+        <w:rPr>
+          <w:rFonts w:ascii="Courier New" w:hAnsi="Courier New" w:cs="Courier New"/>
+        </w:rPr>
+      </w:pPr>
+      <w:proofErr w:type="spellStart"/>
+      <w:r>
+        <w:rPr>
+          <w:rFonts w:ascii="Courier New" w:hAnsi="Courier New" w:cs="Courier New"/>
+        </w:rPr>
+        <w:t>bpskNoisePower</w:t>
+      </w:r>
+      <w:proofErr w:type="spellEnd"/>
+      <w:r>
+        <w:rPr>
+          <w:rFonts w:ascii="Courier New" w:hAnsi="Courier New" w:cs="Courier New"/>
+        </w:rPr>
+        <w:t xml:space="preserve"> = </w:t>
+      </w:r>
+      <w:proofErr w:type="spellStart"/>
+      <w:r>
+        <w:rPr>
+          <w:rFonts w:ascii="Courier New" w:hAnsi="Courier New" w:cs="Courier New"/>
+        </w:rPr>
+        <w:t>bpskSignalPower</w:t>
+      </w:r>
+      <w:proofErr w:type="spellEnd"/>
+      <w:r>
+        <w:rPr>
+          <w:rFonts w:ascii="Courier New" w:hAnsi="Courier New" w:cs="Courier New"/>
+        </w:rPr>
+        <w:t xml:space="preserve"> ./ SNR(i);</w:t>
+      </w:r>
+    </w:p>
+    <w:p>
+      <w:pPr>
+        <w:spacing w:line="360" w:lineRule="auto"/>
+        <w:ind w:left="720"/>
+        <w:jc w:val="both"/>
+        <w:rPr>
+          <w:rFonts w:ascii="Courier New" w:hAnsi="Courier New" w:cs="Courier New"/>
+        </w:rPr>
+      </w:pPr>
+      <w:proofErr w:type="spellStart"/>
+      <w:r>
+        <w:rPr>
+          <w:rFonts w:ascii="Courier New" w:hAnsi="Courier New" w:cs="Courier New"/>
+        </w:rPr>
+        <w:t>bpskNoise</w:t>
+      </w:r>
+      <w:proofErr w:type="spellEnd"/>
+      <w:r>
+        <w:rPr>
+          <w:rFonts w:ascii="Courier New" w:hAnsi="Courier New" w:cs="Courier New"/>
+        </w:rPr>
+        <w:t xml:space="preserve"> = sqrt(</w:t>
+      </w:r>
+      <w:proofErr w:type="spellStart"/>
+      <w:r>
+        <w:rPr>
+          <w:rFonts w:ascii="Courier New" w:hAnsi="Courier New" w:cs="Courier New"/>
+        </w:rPr>
+        <w:t>bpskNoisePower</w:t>
+      </w:r>
+      <w:proofErr w:type="spellEnd"/>
+      <w:r>
+        <w:rPr>
+          <w:rFonts w:ascii="Courier New" w:hAnsi="Courier New" w:cs="Courier New"/>
+        </w:rPr>
+        <w:t xml:space="preserve">/2) .* </w:t>
+      </w:r>
+      <w:proofErr w:type="spellStart"/>
+      <w:r>
+        <w:rPr>
+          <w:rFonts w:ascii="Courier New" w:hAnsi="Courier New" w:cs="Courier New"/>
+        </w:rPr>
+        <w:t>randn</w:t>
+      </w:r>
+      <w:proofErr w:type="spellEnd"/>
+      <w:r>
+        <w:rPr>
+          <w:rFonts w:ascii="Courier New" w:hAnsi="Courier New" w:cs="Courier New"/>
+        </w:rPr>
+        <w:t>(1,signalLength);</w:t>
+      </w:r>
+    </w:p>
+    <w:p>
+      <w:pPr>
+        <w:spacing w:line="360" w:lineRule="auto"/>
+        <w:ind w:left="720"/>
+        <w:jc w:val="both"/>
+        <w:rPr>
+          <w:rFonts w:ascii="Courier New" w:hAnsi="Courier New" w:cs="Courier New"/>
+        </w:rPr>
+      </w:pPr>
+    </w:p>
+    <w:p>
+      <w:pPr>
+        <w:spacing w:line="360" w:lineRule="auto"/>
+        <w:ind w:left="720"/>
+        <w:jc w:val="both"/>
+        <w:rPr>
+          <w:rFonts w:ascii="Courier New" w:hAnsi="Courier New" w:cs="Courier New"/>
+        </w:rPr>
+      </w:pPr>
+      <w:proofErr w:type="spellStart"/>
+      <w:r>
+        <w:rPr>
+          <w:rFonts w:ascii="Courier New" w:hAnsi="Courier New" w:cs="Courier New"/>
+        </w:rPr>
+        <w:t>bpskTransmit</w:t>
+      </w:r>
+      <w:proofErr w:type="spellEnd"/>
+      <w:r>
+        <w:rPr>
+          <w:rFonts w:ascii="Courier New" w:hAnsi="Courier New" w:cs="Courier New"/>
+        </w:rPr>
+        <w:t xml:space="preserve"> = </w:t>
+      </w:r>
+      <w:proofErr w:type="spellStart"/>
+      <w:r>
+        <w:rPr>
+          <w:rFonts w:ascii="Courier New" w:hAnsi="Courier New" w:cs="Courier New"/>
+        </w:rPr>
+        <w:t>bpskSignal</w:t>
+      </w:r>
+      <w:proofErr w:type="spellEnd"/>
+      <w:r>
+        <w:rPr>
+          <w:rFonts w:ascii="Courier New" w:hAnsi="Courier New" w:cs="Courier New"/>
+        </w:rPr>
+        <w:t xml:space="preserve"> + </w:t>
+      </w:r>
+      <w:proofErr w:type="spellStart"/>
+      <w:r>
+        <w:rPr>
+          <w:rFonts w:ascii="Courier New" w:hAnsi="Courier New" w:cs="Courier New"/>
+        </w:rPr>
+        <w:t>bpskNoise</w:t>
+      </w:r>
+      <w:proofErr w:type="spellEnd"/>
+      <w:r>
+        <w:rPr>
+          <w:rFonts w:ascii="Courier New" w:hAnsi="Courier New" w:cs="Courier New"/>
+        </w:rPr>
+        <w:t>;</w:t>
+      </w:r>
+    </w:p>
+    <w:p>
+      <w:pPr>
+        <w:spacing w:line="360" w:lineRule="auto"/>
+        <w:ind w:left="720"/>
+        <w:jc w:val="both"/>
+        <w:rPr>
+          <w:rFonts w:ascii="Courier New" w:hAnsi="Courier New" w:cs="Courier New"/>
+        </w:rPr>
+      </w:pPr>
+    </w:p>
+    <w:p>
+      <w:pPr>
+        <w:spacing w:line="360" w:lineRule="auto"/>
+        <w:ind w:left="720"/>
+        <w:jc w:val="both"/>
+        <w:rPr>
+          <w:rFonts w:ascii="Courier New" w:hAnsi="Courier New" w:cs="Courier New"/>
+        </w:rPr>
+      </w:pPr>
+      <w:proofErr w:type="spellStart"/>
+      <w:r>
+        <w:rPr>
+          <w:rFonts w:ascii="Courier New" w:hAnsi="Courier New" w:cs="Courier New"/>
+        </w:rPr>
+        <w:t>bpskDemodulated</w:t>
+      </w:r>
+      <w:proofErr w:type="spellEnd"/>
+      <w:r>
+        <w:rPr>
+          <w:rFonts w:ascii="Courier New" w:hAnsi="Courier New" w:cs="Courier New"/>
+        </w:rPr>
+        <w:t xml:space="preserve"> = </w:t>
+      </w:r>
+      <w:proofErr w:type="spellStart"/>
+      <w:r>
+        <w:rPr>
+          <w:rFonts w:ascii="Courier New" w:hAnsi="Courier New" w:cs="Courier New"/>
+        </w:rPr>
+        <w:t>bpskTransmit</w:t>
+      </w:r>
+      <w:proofErr w:type="spellEnd"/>
+      <w:r>
+        <w:rPr>
+          <w:rFonts w:ascii="Courier New" w:hAnsi="Courier New" w:cs="Courier New"/>
+        </w:rPr>
+        <w:t xml:space="preserve"> .* (2 .* carrier);</w:t>
+      </w:r>
+    </w:p>
+    <w:p>
+      <w:pPr>
+        <w:spacing w:line="360" w:lineRule="auto"/>
+        <w:ind w:left="720"/>
+        <w:jc w:val="both"/>
+        <w:rPr>
+          <w:rFonts w:ascii="Courier New" w:hAnsi="Courier New" w:cs="Courier New"/>
+        </w:rPr>
+      </w:pPr>
+      <w:proofErr w:type="spellStart"/>
+      <w:r>
+        <w:rPr>
+          <w:rFonts w:ascii="Courier New" w:hAnsi="Courier New" w:cs="Courier New"/>
+        </w:rPr>
+        <w:t>bpskFiltered</w:t>
+      </w:r>
+      <w:proofErr w:type="spellEnd"/>
+      <w:r>
+        <w:rPr>
+          <w:rFonts w:ascii="Courier New" w:hAnsi="Courier New" w:cs="Courier New"/>
+        </w:rPr>
+        <w:t xml:space="preserve"> = </w:t>
+      </w:r>
+      <w:proofErr w:type="spellStart"/>
+      <w:r>
+        <w:rPr>
+          <w:rFonts w:ascii="Courier New" w:hAnsi="Courier New" w:cs="Courier New"/>
+        </w:rPr>
+        <w:t>filtfilt</w:t>
+      </w:r>
+      <w:proofErr w:type="spellEnd"/>
+      <w:r>
+        <w:rPr>
+          <w:rFonts w:ascii="Courier New" w:hAnsi="Courier New" w:cs="Courier New"/>
+        </w:rPr>
+        <w:t>(</w:t>
+      </w:r>
+      <w:proofErr w:type="spellStart"/>
+      <w:r>
+        <w:rPr>
+          <w:rFonts w:ascii="Courier New" w:hAnsi="Courier New" w:cs="Courier New"/>
+        </w:rPr>
+        <w:t>lowB</w:t>
+      </w:r>
+      <w:proofErr w:type="spellEnd"/>
+      <w:r>
+        <w:rPr>
+          <w:rFonts w:ascii="Courier New" w:hAnsi="Courier New" w:cs="Courier New"/>
+        </w:rPr>
+        <w:t xml:space="preserve">, </w:t>
+      </w:r>
+      <w:proofErr w:type="spellStart"/>
+      <w:r>
+        <w:rPr>
+          <w:rFonts w:ascii="Courier New" w:hAnsi="Courier New" w:cs="Courier New"/>
+        </w:rPr>
+        <w:t>lowA</w:t>
+      </w:r>
+      <w:proofErr w:type="spellEnd"/>
+      <w:r>
+        <w:rPr>
+          <w:rFonts w:ascii="Courier New" w:hAnsi="Courier New" w:cs="Courier New"/>
+        </w:rPr>
+        <w:t xml:space="preserve">,  </w:t>
+      </w:r>
+      <w:proofErr w:type="spellStart"/>
+      <w:r>
+        <w:rPr>
+          <w:rFonts w:ascii="Courier New" w:hAnsi="Courier New" w:cs="Courier New"/>
+        </w:rPr>
+        <w:t>bpskDemodulated</w:t>
+      </w:r>
+      <w:proofErr w:type="spellEnd"/>
+      <w:r>
+        <w:rPr>
+          <w:rFonts w:ascii="Courier New" w:hAnsi="Courier New" w:cs="Courier New"/>
+        </w:rPr>
+        <w:t>);</w:t>
+      </w:r>
+    </w:p>
+    <w:p>
+      <w:pPr>
+        <w:spacing w:line="360" w:lineRule="auto"/>
+        <w:ind w:left="720"/>
+        <w:jc w:val="both"/>
+        <w:rPr>
+          <w:rFonts w:ascii="Courier New" w:hAnsi="Courier New" w:cs="Courier New"/>
+        </w:rPr>
+      </w:pPr>
+    </w:p>
+    <w:p>
+      <w:pPr>
+        <w:spacing w:line="360" w:lineRule="auto"/>
+        <w:ind w:left="720"/>
+        <w:jc w:val="both"/>
+        <w:rPr>
+          <w:rFonts w:ascii="Courier New" w:hAnsi="Courier New" w:cs="Courier New"/>
+        </w:rPr>
+      </w:pPr>
+      <w:proofErr w:type="spellStart"/>
+      <w:r>
+        <w:rPr>
+          <w:rFonts w:ascii="Courier New" w:hAnsi="Courier New" w:cs="Courier New"/>
+        </w:rPr>
+        <w:t>bpskSample</w:t>
+      </w:r>
+      <w:proofErr w:type="spellEnd"/>
+      <w:r>
+        <w:rPr>
+          <w:rFonts w:ascii="Courier New" w:hAnsi="Courier New" w:cs="Courier New"/>
+        </w:rPr>
+        <w:t xml:space="preserve"> = sample(</w:t>
+      </w:r>
+      <w:proofErr w:type="spellStart"/>
+      <w:r>
+        <w:rPr>
+          <w:rFonts w:ascii="Courier New" w:hAnsi="Courier New" w:cs="Courier New"/>
+        </w:rPr>
+        <w:t>bpskFiltered</w:t>
+      </w:r>
+      <w:proofErr w:type="spellEnd"/>
+      <w:r>
+        <w:rPr>
+          <w:rFonts w:ascii="Courier New" w:hAnsi="Courier New" w:cs="Courier New"/>
+        </w:rPr>
+        <w:t xml:space="preserve">, </w:t>
+      </w:r>
+      <w:proofErr w:type="spellStart"/>
+      <w:r>
+        <w:rPr>
+          <w:rFonts w:ascii="Courier New" w:hAnsi="Courier New" w:cs="Courier New"/>
+        </w:rPr>
+        <w:t>samplingPeriod</w:t>
+      </w:r>
+      <w:proofErr w:type="spellEnd"/>
+      <w:r>
+        <w:rPr>
+          <w:rFonts w:ascii="Courier New" w:hAnsi="Courier New" w:cs="Courier New"/>
+        </w:rPr>
+        <w:t xml:space="preserve">, </w:t>
+      </w:r>
+      <w:proofErr w:type="spellStart"/>
+      <w:r>
+        <w:rPr>
+          <w:rFonts w:ascii="Courier New" w:hAnsi="Courier New" w:cs="Courier New"/>
+        </w:rPr>
+        <w:t>nBits</w:t>
+      </w:r>
+      <w:proofErr w:type="spellEnd"/>
+      <w:r>
+        <w:rPr>
+          <w:rFonts w:ascii="Courier New" w:hAnsi="Courier New" w:cs="Courier New"/>
+        </w:rPr>
+        <w:t>);</w:t>
+      </w:r>
+    </w:p>
+    <w:p>
+      <w:pPr>
+        <w:spacing w:line="360" w:lineRule="auto"/>
+        <w:ind w:left="720"/>
+        <w:jc w:val="both"/>
+        <w:rPr>
+          <w:rFonts w:ascii="Courier New" w:hAnsi="Courier New" w:cs="Courier New"/>
+        </w:rPr>
+      </w:pPr>
+      <w:proofErr w:type="spellStart"/>
+      <w:r>
+        <w:rPr>
+          <w:rFonts w:ascii="Courier New" w:hAnsi="Courier New" w:cs="Courier New"/>
+        </w:rPr>
+        <w:t>finalResultBPSK</w:t>
+      </w:r>
+      <w:proofErr w:type="spellEnd"/>
+      <w:r>
+        <w:rPr>
+          <w:rFonts w:ascii="Courier New" w:hAnsi="Courier New" w:cs="Courier New"/>
+        </w:rPr>
+        <w:t xml:space="preserve"> = </w:t>
+      </w:r>
+      <w:proofErr w:type="spellStart"/>
+      <w:r>
+        <w:rPr>
+          <w:rFonts w:ascii="Courier New" w:hAnsi="Courier New" w:cs="Courier New"/>
+        </w:rPr>
+        <w:t>decision_device</w:t>
+      </w:r>
+      <w:proofErr w:type="spellEnd"/>
+      <w:r>
+        <w:rPr>
+          <w:rFonts w:ascii="Courier New" w:hAnsi="Courier New" w:cs="Courier New"/>
+        </w:rPr>
+        <w:t>(</w:t>
+      </w:r>
+      <w:proofErr w:type="spellStart"/>
+      <w:r>
+        <w:rPr>
+          <w:rFonts w:ascii="Courier New" w:hAnsi="Courier New" w:cs="Courier New"/>
+        </w:rPr>
+        <w:t>bpskSample,nBits</w:t>
+      </w:r>
+      <w:proofErr w:type="spellEnd"/>
+      <w:r>
+        <w:rPr>
+          <w:rFonts w:ascii="Courier New" w:hAnsi="Courier New" w:cs="Courier New"/>
+        </w:rPr>
+        <w:t>, 0);</w:t>
+      </w:r>
+    </w:p>
+    <w:p>
+      <w:pPr>
+        <w:spacing w:line="360" w:lineRule="auto"/>
+        <w:ind w:left="720"/>
+        <w:jc w:val="both"/>
+        <w:rPr>
+          <w:rFonts w:ascii="Courier New" w:hAnsi="Courier New" w:cs="Courier New"/>
+        </w:rPr>
+      </w:pPr>
+    </w:p>
+    <w:p>
+      <w:pPr>
+        <w:spacing w:line="360" w:lineRule="auto"/>
+        <w:ind w:left="720"/>
+        <w:jc w:val="both"/>
+        <w:rPr>
+          <w:rFonts w:ascii="Courier New" w:hAnsi="Courier New" w:cs="Courier New"/>
+        </w:rPr>
+      </w:pPr>
+      <w:proofErr w:type="spellStart"/>
+      <w:r>
+        <w:rPr>
+          <w:rFonts w:ascii="Courier New" w:hAnsi="Courier New" w:cs="Courier New"/>
+        </w:rPr>
+        <w:t>errorBPSK</w:t>
+      </w:r>
+      <w:proofErr w:type="spellEnd"/>
+      <w:r>
+        <w:rPr>
+          <w:rFonts w:ascii="Courier New" w:hAnsi="Courier New" w:cs="Courier New"/>
+        </w:rPr>
+        <w:t xml:space="preserve"> = 0;</w:t>
+      </w:r>
+    </w:p>
+    <w:p>
+      <w:pPr>
+        <w:spacing w:line="360" w:lineRule="auto"/>
+        <w:ind w:left="720"/>
+        <w:jc w:val="both"/>
+        <w:rPr>
+          <w:rFonts w:ascii="Courier New" w:hAnsi="Courier New" w:cs="Courier New"/>
+        </w:rPr>
+      </w:pPr>
+      <w:r>
+        <w:rPr>
+          <w:rFonts w:ascii="Courier New" w:hAnsi="Courier New" w:cs="Courier New"/>
+        </w:rPr>
+        <w:t xml:space="preserve">for k = 1: </w:t>
+      </w:r>
+      <w:proofErr w:type="spellStart"/>
+      <w:r>
+        <w:rPr>
+          <w:rFonts w:ascii="Courier New" w:hAnsi="Courier New" w:cs="Courier New"/>
+        </w:rPr>
+        <w:t>nBits</w:t>
+      </w:r>
+      <w:proofErr w:type="spellEnd"/>
+      <w:r>
+        <w:rPr>
+          <w:rFonts w:ascii="Courier New" w:hAnsi="Courier New" w:cs="Courier New"/>
+        </w:rPr>
+        <w:t xml:space="preserve"> - 1</w:t>
+      </w:r>
+    </w:p>
+    <w:p>
+      <w:pPr>
+        <w:spacing w:line="360" w:lineRule="auto"/>
+        <w:ind w:left="720" w:firstLine="720"/>
+        <w:jc w:val="both"/>
+        <w:rPr>
+          <w:rFonts w:ascii="Courier New" w:hAnsi="Courier New" w:cs="Courier New"/>
+        </w:rPr>
+      </w:pPr>
+      <w:r>
+        <w:rPr>
+          <w:rFonts w:ascii="Courier New" w:hAnsi="Courier New" w:cs="Courier New"/>
+        </w:rPr>
+        <w:t>if(</w:t>
+      </w:r>
+      <w:proofErr w:type="spellStart"/>
+      <w:r>
+        <w:rPr>
+          <w:rFonts w:ascii="Courier New" w:hAnsi="Courier New" w:cs="Courier New"/>
+        </w:rPr>
+        <w:t>finalResultBPSK</w:t>
+      </w:r>
+      <w:proofErr w:type="spellEnd"/>
+      <w:r>
+        <w:rPr>
+          <w:rFonts w:ascii="Courier New" w:hAnsi="Courier New" w:cs="Courier New"/>
+        </w:rPr>
+        <w:t>(k) ~= data(k))</w:t>
+      </w:r>
+    </w:p>
+    <w:p>
+      <w:pPr>
+        <w:spacing w:line="360" w:lineRule="auto"/>
+        <w:ind w:left="720"/>
+        <w:jc w:val="both"/>
+        <w:rPr>
+          <w:rFonts w:ascii="Courier New" w:hAnsi="Courier New" w:cs="Courier New"/>
+        </w:rPr>
+      </w:pPr>
+      <w:r>
+        <w:rPr>
+          <w:rFonts w:ascii="Courier New" w:hAnsi="Courier New" w:cs="Courier New"/>
+        </w:rPr>
+        <w:t xml:space="preserve">     </w:t>
+      </w:r>
+      <w:r>
+        <w:rPr>
+          <w:rFonts w:ascii="Courier New" w:hAnsi="Courier New" w:cs="Courier New"/>
+        </w:rPr>
+        <w:tab/>
+      </w:r>
+      <w:proofErr w:type="spellStart"/>
+      <w:r>
+        <w:rPr>
+          <w:rFonts w:ascii="Courier New" w:hAnsi="Courier New" w:cs="Courier New"/>
+        </w:rPr>
+        <w:t>errorBPSK</w:t>
+      </w:r>
+      <w:proofErr w:type="spellEnd"/>
+      <w:r>
+        <w:rPr>
+          <w:rFonts w:ascii="Courier New" w:hAnsi="Courier New" w:cs="Courier New"/>
+        </w:rPr>
+        <w:t xml:space="preserve"> = </w:t>
+      </w:r>
+      <w:proofErr w:type="spellStart"/>
+      <w:r>
+        <w:rPr>
+          <w:rFonts w:ascii="Courier New" w:hAnsi="Courier New" w:cs="Courier New"/>
+        </w:rPr>
+        <w:t>errorBPSK</w:t>
+      </w:r>
+      <w:proofErr w:type="spellEnd"/>
+      <w:r>
+        <w:rPr>
+          <w:rFonts w:ascii="Courier New" w:hAnsi="Courier New" w:cs="Courier New"/>
+        </w:rPr>
+        <w:t xml:space="preserve"> + 1;</w:t>
+      </w:r>
+    </w:p>
+    <w:p>
+      <w:pPr>
+        <w:spacing w:line="360" w:lineRule="auto"/>
+        <w:ind w:left="720"/>
+        <w:jc w:val="both"/>
+        <w:rPr>
+          <w:rFonts w:ascii="Courier New" w:hAnsi="Courier New" w:cs="Courier New"/>
+        </w:rPr>
+      </w:pPr>
+      <w:r>
+        <w:rPr>
+          <w:rFonts w:ascii="Courier New" w:hAnsi="Courier New" w:cs="Courier New"/>
+        </w:rPr>
+        <w:t xml:space="preserve">     end</w:t>
+      </w:r>
+    </w:p>
+    <w:p>
+      <w:pPr>
+        <w:spacing w:line="360" w:lineRule="auto"/>
+        <w:ind w:left="720"/>
+        <w:jc w:val="both"/>
+        <w:rPr>
+          <w:rFonts w:ascii="Courier New" w:hAnsi="Courier New" w:cs="Courier New"/>
+        </w:rPr>
+      </w:pPr>
+      <w:r>
+        <w:rPr>
+          <w:rFonts w:ascii="Courier New" w:hAnsi="Courier New" w:cs="Courier New"/>
+        </w:rPr>
+        <w:t xml:space="preserve">end </w:t>
+      </w:r>
+    </w:p>
+    <w:p>
+      <w:pPr>
+        <w:pBdr>
+          <w:bottom w:val="single" w:sz="12" w:space="1" w:color="auto"/>
+        </w:pBdr>
+        <w:spacing w:line="360" w:lineRule="auto"/>
+        <w:ind w:left="720"/>
+        <w:jc w:val="both"/>
+        <w:rPr>
+          <w:rFonts w:ascii="Courier New" w:hAnsi="Courier New" w:cs="Courier New"/>
+        </w:rPr>
+      </w:pPr>
+      <w:proofErr w:type="spellStart"/>
+      <w:r>
+        <w:rPr>
+          <w:rFonts w:ascii="Courier New" w:hAnsi="Courier New" w:cs="Courier New"/>
+        </w:rPr>
+        <w:t>errorRateBPSK</w:t>
+      </w:r>
+      <w:proofErr w:type="spellEnd"/>
+      <w:r>
+        <w:rPr>
+          <w:rFonts w:ascii="Courier New" w:hAnsi="Courier New" w:cs="Courier New"/>
+        </w:rPr>
+        <w:t xml:space="preserve">(i) = </w:t>
+      </w:r>
+      <w:proofErr w:type="spellStart"/>
+      <w:r>
+        <w:rPr>
+          <w:rFonts w:ascii="Courier New" w:hAnsi="Courier New" w:cs="Courier New"/>
+        </w:rPr>
+        <w:t>errorBPSK</w:t>
+      </w:r>
+      <w:proofErr w:type="spellEnd"/>
+      <w:r>
+        <w:rPr>
+          <w:rFonts w:ascii="Courier New" w:hAnsi="Courier New" w:cs="Courier New"/>
+        </w:rPr>
+        <w:t>/</w:t>
+      </w:r>
+      <w:proofErr w:type="spellStart"/>
+      <w:r>
+        <w:rPr>
+          <w:rFonts w:ascii="Courier New" w:hAnsi="Courier New" w:cs="Courier New"/>
+        </w:rPr>
+        <w:t>nBits</w:t>
+      </w:r>
+      <w:proofErr w:type="spellEnd"/>
+      <w:r>
+        <w:rPr>
+          <w:rFonts w:ascii="Courier New" w:hAnsi="Courier New" w:cs="Courier New"/>
+        </w:rPr>
+        <w:t xml:space="preserve">; </w:t>
+      </w:r>
+      <w:r>
+        <w:rPr>
+          <w:rFonts w:ascii="Courier New" w:hAnsi="Courier New" w:cs="Courier New"/>
+        </w:rPr>
+        <w:t xml:space="preserve"> </w:t>
+      </w:r>
+    </w:p>
+    <w:p>
+      <w:pPr>
+        <w:spacing w:line="360" w:lineRule="auto"/>
+        <w:ind w:left="720"/>
+        <w:jc w:val="both"/>
+        <w:rPr>
+          <w:rFonts w:ascii="Times New Roman" w:hAnsi="Times New Roman" w:cs="Times New Roman"/>
+        </w:rPr>
+      </w:pPr>
+    </w:p>
+    <w:p>
+      <w:pPr>
+        <w:spacing w:line="360" w:lineRule="auto"/>
+        <w:ind w:left="720"/>
+        <w:jc w:val="both"/>
+        <w:rPr>
+          <w:rFonts w:ascii="Times New Roman" w:hAnsi="Times New Roman" w:cs="Times New Roman"/>
+        </w:rPr>
+      </w:pPr>
     </w:p>
     <w:p>
       <w:pPr>
@@ -5423,7 +7042,1106 @@
           <w:rFonts w:ascii="Times New Roman" w:hAnsi="Times New Roman" w:cs="Times New Roman"/>
           <w:b/>
         </w:rPr>
+        <w:lastRenderedPageBreak/>
         <w:t>Binary Frequency Shift Keying (BFSK)</w:t>
+      </w:r>
+    </w:p>
+    <w:p>
+      <w:pPr>
+        <w:spacing w:line="360" w:lineRule="auto"/>
+        <w:ind w:left="720"/>
+        <w:jc w:val="both"/>
+        <w:rPr>
+          <w:rFonts w:ascii="Times New Roman" w:hAnsi="Times New Roman" w:cs="Times New Roman"/>
+        </w:rPr>
+      </w:pPr>
+      <w:r>
+        <w:rPr>
+          <w:rFonts w:ascii="Times New Roman" w:hAnsi="Times New Roman" w:cs="Times New Roman"/>
+        </w:rPr>
+        <w:t xml:space="preserve">The </w:t>
+      </w:r>
+      <w:r>
+        <w:rPr>
+          <w:rFonts w:ascii="Times New Roman" w:hAnsi="Times New Roman" w:cs="Times New Roman"/>
+        </w:rPr>
+        <w:t>bit stream in frequency-shift keying (FSK) is represented by changes between two frequencies. In a binary frequency-shift key mechanism, the two binary states, logic 0 (low) and 1 (high), are each represented by an analog waveform. Logic 0 is represented by a certain frequency wave, while logic 1 is represented by a different frequency wave.</w:t>
+      </w:r>
+    </w:p>
+    <w:p>
+      <w:pPr>
+        <w:spacing w:line="360" w:lineRule="auto"/>
+        <w:ind w:left="720"/>
+        <w:jc w:val="both"/>
+        <w:rPr>
+          <w:rFonts w:ascii="Times New Roman" w:hAnsi="Times New Roman" w:cs="Times New Roman"/>
+        </w:rPr>
+      </w:pPr>
+    </w:p>
+    <w:p>
+      <w:pPr>
+        <w:pBdr>
+          <w:bottom w:val="single" w:sz="12" w:space="1" w:color="auto"/>
+        </w:pBdr>
+        <w:spacing w:line="360" w:lineRule="auto"/>
+        <w:ind w:left="720"/>
+        <w:jc w:val="both"/>
+        <w:rPr>
+          <w:rFonts w:ascii="Times New Roman" w:hAnsi="Times New Roman" w:cs="Times New Roman"/>
+        </w:rPr>
+      </w:pPr>
+      <w:r>
+        <w:rPr>
+          <w:rFonts w:ascii="Times New Roman" w:hAnsi="Times New Roman" w:cs="Times New Roman"/>
+        </w:rPr>
+        <w:t xml:space="preserve">Following the algorithms from sections 4.3.1 and 4.3.2, </w:t>
+      </w:r>
+      <w:r>
+        <w:rPr>
+          <w:rFonts w:ascii="Times New Roman" w:hAnsi="Times New Roman" w:cs="Times New Roman"/>
+        </w:rPr>
+        <w:t xml:space="preserve">BFSK algorithm has been designed to have 2 different carrier </w:t>
+      </w:r>
+      <w:r>
+        <w:rPr>
+          <w:rFonts w:ascii="Times New Roman" w:hAnsi="Times New Roman" w:cs="Times New Roman"/>
+          <w:highlight w:val="yellow"/>
+        </w:rPr>
+        <w:t>signals</w:t>
+      </w:r>
+      <w:r>
+        <w:rPr>
+          <w:rFonts w:ascii="Times New Roman" w:hAnsi="Times New Roman" w:cs="Times New Roman"/>
+        </w:rPr>
+        <w:t xml:space="preserve"> </w:t>
+      </w:r>
+      <w:r>
+        <w:rPr>
+          <w:rFonts w:ascii="Times New Roman" w:hAnsi="Times New Roman" w:cs="Times New Roman"/>
+          <w:b/>
+          <w:bCs/>
+        </w:rPr>
+        <w:t>(need to add description here</w:t>
+      </w:r>
+      <w:r>
+        <w:rPr>
+          <w:rFonts w:ascii="Times New Roman" w:hAnsi="Times New Roman" w:cs="Times New Roman"/>
+        </w:rPr>
+        <w:t xml:space="preserve">). The code snippet below demonstrates the working of BFSK – </w:t>
+      </w:r>
+    </w:p>
+    <w:p>
+      <w:pPr>
+        <w:spacing w:line="360" w:lineRule="auto"/>
+        <w:ind w:left="720"/>
+        <w:jc w:val="both"/>
+        <w:rPr>
+          <w:rFonts w:ascii="Courier New" w:hAnsi="Courier New" w:cs="Courier New"/>
+          <w:b/>
+          <w:bCs/>
+        </w:rPr>
+      </w:pPr>
+      <w:r>
+        <w:rPr>
+          <w:rFonts w:ascii="Courier New" w:hAnsi="Courier New" w:cs="Courier New"/>
+          <w:b/>
+          <w:bCs/>
+        </w:rPr>
+        <w:t>% Define the 2 carrier functions</w:t>
+      </w:r>
+    </w:p>
+    <w:p>
+      <w:pPr>
+        <w:spacing w:line="360" w:lineRule="auto"/>
+        <w:ind w:left="720"/>
+        <w:jc w:val="both"/>
+        <w:rPr>
+          <w:rFonts w:ascii="Courier New" w:hAnsi="Courier New" w:cs="Courier New"/>
+        </w:rPr>
+      </w:pPr>
+      <w:r>
+        <w:rPr>
+          <w:rFonts w:ascii="Courier New" w:hAnsi="Courier New" w:cs="Courier New"/>
+        </w:rPr>
+        <w:t>carrier1 = cos(2*pi*</w:t>
+      </w:r>
+      <w:proofErr w:type="spellStart"/>
+      <w:r>
+        <w:rPr>
+          <w:rFonts w:ascii="Courier New" w:hAnsi="Courier New" w:cs="Courier New"/>
+        </w:rPr>
+        <w:t>carrierFrequency</w:t>
+      </w:r>
+      <w:proofErr w:type="spellEnd"/>
+      <w:r>
+        <w:rPr>
+          <w:rFonts w:ascii="Courier New" w:hAnsi="Courier New" w:cs="Courier New"/>
+        </w:rPr>
+        <w:t>*t);</w:t>
+      </w:r>
+    </w:p>
+    <w:p>
+      <w:pPr>
+        <w:spacing w:line="360" w:lineRule="auto"/>
+        <w:ind w:left="720"/>
+        <w:jc w:val="both"/>
+        <w:rPr>
+          <w:rFonts w:ascii="Courier New" w:hAnsi="Courier New" w:cs="Courier New"/>
+        </w:rPr>
+      </w:pPr>
+      <w:r>
+        <w:rPr>
+          <w:rFonts w:ascii="Courier New" w:hAnsi="Courier New" w:cs="Courier New"/>
+        </w:rPr>
+        <w:t>carrier0 = cos(pi*</w:t>
+      </w:r>
+      <w:proofErr w:type="spellStart"/>
+      <w:r>
+        <w:rPr>
+          <w:rFonts w:ascii="Courier New" w:hAnsi="Courier New" w:cs="Courier New"/>
+        </w:rPr>
+        <w:t>carrierFrequency</w:t>
+      </w:r>
+      <w:proofErr w:type="spellEnd"/>
+      <w:r>
+        <w:rPr>
+          <w:rFonts w:ascii="Courier New" w:hAnsi="Courier New" w:cs="Courier New"/>
+        </w:rPr>
+        <w:t>*t);</w:t>
+      </w:r>
+    </w:p>
+    <w:p>
+      <w:pPr>
+        <w:spacing w:line="360" w:lineRule="auto"/>
+        <w:ind w:left="720"/>
+        <w:jc w:val="both"/>
+        <w:rPr>
+          <w:rFonts w:ascii="Courier New" w:hAnsi="Courier New" w:cs="Courier New"/>
+        </w:rPr>
+      </w:pPr>
+    </w:p>
+    <w:p>
+      <w:pPr>
+        <w:spacing w:line="360" w:lineRule="auto"/>
+        <w:ind w:left="720"/>
+        <w:jc w:val="both"/>
+        <w:rPr>
+          <w:rFonts w:ascii="Courier New" w:hAnsi="Courier New" w:cs="Courier New"/>
+          <w:b/>
+          <w:bCs/>
+        </w:rPr>
+      </w:pPr>
+      <w:r>
+        <w:rPr>
+          <w:rFonts w:ascii="Courier New" w:hAnsi="Courier New" w:cs="Courier New"/>
+          <w:b/>
+          <w:bCs/>
+        </w:rPr>
+        <w:t>% Find the modulated signal</w:t>
+      </w:r>
+    </w:p>
+    <w:p>
+      <w:pPr>
+        <w:spacing w:line="360" w:lineRule="auto"/>
+        <w:ind w:left="720"/>
+        <w:jc w:val="both"/>
+        <w:rPr>
+          <w:rFonts w:ascii="Courier New" w:hAnsi="Courier New" w:cs="Courier New"/>
+        </w:rPr>
+      </w:pPr>
+      <w:r>
+        <w:rPr>
+          <w:rFonts w:ascii="Courier New" w:hAnsi="Courier New" w:cs="Courier New"/>
+        </w:rPr>
+        <w:t>FSKmodulated1 = carrier1 .* (</w:t>
+      </w:r>
+      <w:proofErr w:type="spellStart"/>
+      <w:r>
+        <w:rPr>
+          <w:rFonts w:ascii="Courier New" w:hAnsi="Courier New" w:cs="Courier New"/>
+        </w:rPr>
+        <w:t>transmittedSignal</w:t>
+      </w:r>
+      <w:proofErr w:type="spellEnd"/>
+      <w:r>
+        <w:rPr>
+          <w:rFonts w:ascii="Courier New" w:hAnsi="Courier New" w:cs="Courier New"/>
+        </w:rPr>
+        <w:t xml:space="preserve"> == 1);</w:t>
+      </w:r>
+    </w:p>
+    <w:p>
+      <w:pPr>
+        <w:spacing w:line="360" w:lineRule="auto"/>
+        <w:ind w:left="720"/>
+        <w:jc w:val="both"/>
+        <w:rPr>
+          <w:rFonts w:ascii="Courier New" w:hAnsi="Courier New" w:cs="Courier New"/>
+        </w:rPr>
+      </w:pPr>
+      <w:r>
+        <w:rPr>
+          <w:rFonts w:ascii="Courier New" w:hAnsi="Courier New" w:cs="Courier New"/>
+        </w:rPr>
+        <w:t>FSKmodulated2 = carrier0 .* (</w:t>
+      </w:r>
+      <w:proofErr w:type="spellStart"/>
+      <w:r>
+        <w:rPr>
+          <w:rFonts w:ascii="Courier New" w:hAnsi="Courier New" w:cs="Courier New"/>
+        </w:rPr>
+        <w:t>transmittedSignal</w:t>
+      </w:r>
+      <w:proofErr w:type="spellEnd"/>
+      <w:r>
+        <w:rPr>
+          <w:rFonts w:ascii="Courier New" w:hAnsi="Courier New" w:cs="Courier New"/>
+        </w:rPr>
+        <w:t xml:space="preserve"> == -1);</w:t>
+      </w:r>
+    </w:p>
+    <w:p>
+      <w:pPr>
+        <w:spacing w:line="360" w:lineRule="auto"/>
+        <w:ind w:left="720"/>
+        <w:jc w:val="both"/>
+        <w:rPr>
+          <w:rFonts w:ascii="Courier New" w:hAnsi="Courier New" w:cs="Courier New"/>
+        </w:rPr>
+      </w:pPr>
+      <w:proofErr w:type="spellStart"/>
+      <w:r>
+        <w:rPr>
+          <w:rFonts w:ascii="Courier New" w:hAnsi="Courier New" w:cs="Courier New"/>
+        </w:rPr>
+        <w:t>modulatedSig</w:t>
+      </w:r>
+      <w:proofErr w:type="spellEnd"/>
+      <w:r>
+        <w:rPr>
+          <w:rFonts w:ascii="Courier New" w:hAnsi="Courier New" w:cs="Courier New"/>
+        </w:rPr>
+        <w:t xml:space="preserve"> = FSKmodulated1 + FSKmodulated2;</w:t>
+      </w:r>
+    </w:p>
+    <w:p>
+      <w:pPr>
+        <w:spacing w:line="360" w:lineRule="auto"/>
+        <w:ind w:left="720"/>
+        <w:jc w:val="both"/>
+        <w:rPr>
+          <w:rFonts w:ascii="Courier New" w:hAnsi="Courier New" w:cs="Courier New"/>
+        </w:rPr>
+      </w:pPr>
+      <w:proofErr w:type="spellStart"/>
+      <w:r>
+        <w:rPr>
+          <w:rFonts w:ascii="Courier New" w:hAnsi="Courier New" w:cs="Courier New"/>
+        </w:rPr>
+        <w:t>sigPower</w:t>
+      </w:r>
+      <w:proofErr w:type="spellEnd"/>
+      <w:r>
+        <w:rPr>
+          <w:rFonts w:ascii="Courier New" w:hAnsi="Courier New" w:cs="Courier New"/>
+        </w:rPr>
+        <w:t xml:space="preserve"> = rms(</w:t>
+      </w:r>
+      <w:proofErr w:type="spellStart"/>
+      <w:r>
+        <w:rPr>
+          <w:rFonts w:ascii="Courier New" w:hAnsi="Courier New" w:cs="Courier New"/>
+        </w:rPr>
+        <w:t>modulatedSig</w:t>
+      </w:r>
+      <w:proofErr w:type="spellEnd"/>
+      <w:r>
+        <w:rPr>
+          <w:rFonts w:ascii="Courier New" w:hAnsi="Courier New" w:cs="Courier New"/>
+        </w:rPr>
+        <w:t>)^2;</w:t>
+      </w:r>
+    </w:p>
+    <w:p>
+      <w:pPr>
+        <w:spacing w:line="360" w:lineRule="auto"/>
+        <w:ind w:left="720"/>
+        <w:jc w:val="both"/>
+        <w:rPr>
+          <w:rFonts w:ascii="Courier New" w:hAnsi="Courier New" w:cs="Courier New"/>
+        </w:rPr>
+      </w:pPr>
+    </w:p>
+    <w:p>
+      <w:pPr>
+        <w:spacing w:line="360" w:lineRule="auto"/>
+        <w:ind w:left="720"/>
+        <w:jc w:val="both"/>
+        <w:rPr>
+          <w:rFonts w:ascii="Courier New" w:hAnsi="Courier New" w:cs="Courier New"/>
+        </w:rPr>
+      </w:pPr>
+      <w:r>
+        <w:rPr>
+          <w:rFonts w:ascii="Courier New" w:hAnsi="Courier New" w:cs="Courier New"/>
+        </w:rPr>
+        <w:t>index = 0;</w:t>
+      </w:r>
+    </w:p>
+    <w:p>
+      <w:pPr>
+        <w:spacing w:line="360" w:lineRule="auto"/>
+        <w:ind w:left="720"/>
+        <w:jc w:val="both"/>
+        <w:rPr>
+          <w:rFonts w:ascii="Courier New" w:hAnsi="Courier New" w:cs="Courier New"/>
+        </w:rPr>
+      </w:pPr>
+      <w:proofErr w:type="spellStart"/>
+      <w:r>
+        <w:rPr>
+          <w:rFonts w:ascii="Courier New" w:hAnsi="Courier New" w:cs="Courier New"/>
+        </w:rPr>
+        <w:t>SNRvalues</w:t>
+      </w:r>
+      <w:proofErr w:type="spellEnd"/>
+      <w:r>
+        <w:rPr>
+          <w:rFonts w:ascii="Courier New" w:hAnsi="Courier New" w:cs="Courier New"/>
+        </w:rPr>
+        <w:t xml:space="preserve"> = 0:5:50;</w:t>
+      </w:r>
+    </w:p>
+    <w:p>
+      <w:pPr>
+        <w:spacing w:line="360" w:lineRule="auto"/>
+        <w:ind w:left="720"/>
+        <w:jc w:val="both"/>
+        <w:rPr>
+          <w:rFonts w:ascii="Courier New" w:hAnsi="Courier New" w:cs="Courier New"/>
+        </w:rPr>
+      </w:pPr>
+      <w:proofErr w:type="spellStart"/>
+      <w:r>
+        <w:rPr>
+          <w:rFonts w:ascii="Courier New" w:hAnsi="Courier New" w:cs="Courier New"/>
+        </w:rPr>
+        <w:t>meanBitError</w:t>
+      </w:r>
+      <w:proofErr w:type="spellEnd"/>
+      <w:r>
+        <w:rPr>
+          <w:rFonts w:ascii="Courier New" w:hAnsi="Courier New" w:cs="Courier New"/>
+        </w:rPr>
+        <w:t xml:space="preserve"> = zeros([1 length(</w:t>
+      </w:r>
+      <w:proofErr w:type="spellStart"/>
+      <w:r>
+        <w:rPr>
+          <w:rFonts w:ascii="Courier New" w:hAnsi="Courier New" w:cs="Courier New"/>
+        </w:rPr>
+        <w:t>SNRvalues</w:t>
+      </w:r>
+      <w:proofErr w:type="spellEnd"/>
+      <w:r>
+        <w:rPr>
+          <w:rFonts w:ascii="Courier New" w:hAnsi="Courier New" w:cs="Courier New"/>
+        </w:rPr>
+        <w:t>)]);</w:t>
+      </w:r>
+    </w:p>
+    <w:p>
+      <w:pPr>
+        <w:spacing w:line="360" w:lineRule="auto"/>
+        <w:ind w:left="720"/>
+        <w:jc w:val="both"/>
+        <w:rPr>
+          <w:rFonts w:ascii="Courier New" w:hAnsi="Courier New" w:cs="Courier New"/>
+        </w:rPr>
+      </w:pPr>
+      <w:proofErr w:type="spellStart"/>
+      <w:r>
+        <w:rPr>
+          <w:rFonts w:ascii="Courier New" w:hAnsi="Courier New" w:cs="Courier New"/>
+        </w:rPr>
+        <w:t>theoreticalError</w:t>
+      </w:r>
+      <w:proofErr w:type="spellEnd"/>
+      <w:r>
+        <w:rPr>
+          <w:rFonts w:ascii="Courier New" w:hAnsi="Courier New" w:cs="Courier New"/>
+        </w:rPr>
+        <w:t xml:space="preserve"> = zeros([1 length(</w:t>
+      </w:r>
+      <w:proofErr w:type="spellStart"/>
+      <w:r>
+        <w:rPr>
+          <w:rFonts w:ascii="Courier New" w:hAnsi="Courier New" w:cs="Courier New"/>
+        </w:rPr>
+        <w:t>SNRvalues</w:t>
+      </w:r>
+      <w:proofErr w:type="spellEnd"/>
+      <w:r>
+        <w:rPr>
+          <w:rFonts w:ascii="Courier New" w:hAnsi="Courier New" w:cs="Courier New"/>
+        </w:rPr>
+        <w:t>)]);</w:t>
+      </w:r>
+    </w:p>
+    <w:p>
+      <w:pPr>
+        <w:spacing w:line="360" w:lineRule="auto"/>
+        <w:ind w:left="720"/>
+        <w:jc w:val="both"/>
+        <w:rPr>
+          <w:rFonts w:ascii="Courier New" w:hAnsi="Courier New" w:cs="Courier New"/>
+        </w:rPr>
+      </w:pPr>
+      <w:r>
+        <w:rPr>
+          <w:rFonts w:ascii="Courier New" w:hAnsi="Courier New" w:cs="Courier New"/>
+        </w:rPr>
+        <w:t xml:space="preserve">for SNR = </w:t>
+      </w:r>
+      <w:proofErr w:type="spellStart"/>
+      <w:r>
+        <w:rPr>
+          <w:rFonts w:ascii="Courier New" w:hAnsi="Courier New" w:cs="Courier New"/>
+        </w:rPr>
+        <w:t>SNRvalues</w:t>
+      </w:r>
+      <w:proofErr w:type="spellEnd"/>
+    </w:p>
+    <w:p>
+      <w:pPr>
+        <w:spacing w:line="360" w:lineRule="auto"/>
+        <w:ind w:left="720"/>
+        <w:jc w:val="both"/>
+        <w:rPr>
+          <w:rFonts w:ascii="Courier New" w:hAnsi="Courier New" w:cs="Courier New"/>
+        </w:rPr>
+      </w:pPr>
+      <w:r>
+        <w:rPr>
+          <w:rFonts w:ascii="Courier New" w:hAnsi="Courier New" w:cs="Courier New"/>
+        </w:rPr>
+        <w:t xml:space="preserve">    index = index+1;</w:t>
+      </w:r>
+    </w:p>
+    <w:p>
+      <w:pPr>
+        <w:spacing w:line="360" w:lineRule="auto"/>
+        <w:ind w:left="720"/>
+        <w:jc w:val="both"/>
+        <w:rPr>
+          <w:rFonts w:ascii="Courier New" w:hAnsi="Courier New" w:cs="Courier New"/>
+        </w:rPr>
+      </w:pPr>
+      <w:r>
+        <w:rPr>
+          <w:rFonts w:ascii="Courier New" w:hAnsi="Courier New" w:cs="Courier New"/>
+        </w:rPr>
+        <w:t xml:space="preserve">    </w:t>
+      </w:r>
+      <w:proofErr w:type="spellStart"/>
+      <w:r>
+        <w:rPr>
+          <w:rFonts w:ascii="Courier New" w:hAnsi="Courier New" w:cs="Courier New"/>
+        </w:rPr>
+        <w:t>bitErrorRate</w:t>
+      </w:r>
+      <w:proofErr w:type="spellEnd"/>
+      <w:r>
+        <w:rPr>
+          <w:rFonts w:ascii="Courier New" w:hAnsi="Courier New" w:cs="Courier New"/>
+        </w:rPr>
+        <w:t xml:space="preserve"> = zeros([1 </w:t>
+      </w:r>
+      <w:proofErr w:type="spellStart"/>
+      <w:r>
+        <w:rPr>
+          <w:rFonts w:ascii="Courier New" w:hAnsi="Courier New" w:cs="Courier New"/>
+        </w:rPr>
+        <w:t>nBits</w:t>
+      </w:r>
+      <w:proofErr w:type="spellEnd"/>
+      <w:r>
+        <w:rPr>
+          <w:rFonts w:ascii="Courier New" w:hAnsi="Courier New" w:cs="Courier New"/>
+        </w:rPr>
+        <w:t>]);</w:t>
+      </w:r>
+    </w:p>
+    <w:p>
+      <w:pPr>
+        <w:spacing w:line="360" w:lineRule="auto"/>
+        <w:ind w:left="720"/>
+        <w:jc w:val="both"/>
+        <w:rPr>
+          <w:rFonts w:ascii="Courier New" w:hAnsi="Courier New" w:cs="Courier New"/>
+          <w:b/>
+          <w:bCs/>
+        </w:rPr>
+      </w:pPr>
+      <w:r>
+        <w:rPr>
+          <w:rFonts w:ascii="Courier New" w:hAnsi="Courier New" w:cs="Courier New"/>
+          <w:b/>
+          <w:bCs/>
+        </w:rPr>
+        <w:t xml:space="preserve">    % Calculate noise power from SNR</w:t>
+      </w:r>
+    </w:p>
+    <w:p>
+      <w:pPr>
+        <w:spacing w:line="360" w:lineRule="auto"/>
+        <w:ind w:left="720"/>
+        <w:jc w:val="both"/>
+        <w:rPr>
+          <w:rFonts w:ascii="Courier New" w:hAnsi="Courier New" w:cs="Courier New"/>
+        </w:rPr>
+      </w:pPr>
+      <w:r>
+        <w:rPr>
+          <w:rFonts w:ascii="Courier New" w:hAnsi="Courier New" w:cs="Courier New"/>
+        </w:rPr>
+        <w:t xml:space="preserve">    </w:t>
+      </w:r>
+      <w:proofErr w:type="spellStart"/>
+      <w:r>
+        <w:rPr>
+          <w:rFonts w:ascii="Courier New" w:hAnsi="Courier New" w:cs="Courier New"/>
+        </w:rPr>
+        <w:t>noisePower</w:t>
+      </w:r>
+      <w:proofErr w:type="spellEnd"/>
+      <w:r>
+        <w:rPr>
+          <w:rFonts w:ascii="Courier New" w:hAnsi="Courier New" w:cs="Courier New"/>
+        </w:rPr>
+        <w:t xml:space="preserve"> = </w:t>
+      </w:r>
+      <w:proofErr w:type="spellStart"/>
+      <w:r>
+        <w:rPr>
+          <w:rFonts w:ascii="Courier New" w:hAnsi="Courier New" w:cs="Courier New"/>
+        </w:rPr>
+        <w:t>sigPower</w:t>
+      </w:r>
+      <w:proofErr w:type="spellEnd"/>
+      <w:r>
+        <w:rPr>
+          <w:rFonts w:ascii="Courier New" w:hAnsi="Courier New" w:cs="Courier New"/>
+        </w:rPr>
+        <w:t>/(10^(SNR/10));</w:t>
+      </w:r>
+    </w:p>
+    <w:p>
+      <w:pPr>
+        <w:spacing w:line="360" w:lineRule="auto"/>
+        <w:ind w:left="720"/>
+        <w:jc w:val="both"/>
+        <w:rPr>
+          <w:rFonts w:ascii="Courier New" w:hAnsi="Courier New" w:cs="Courier New"/>
+        </w:rPr>
+      </w:pPr>
+    </w:p>
+    <w:p>
+      <w:pPr>
+        <w:spacing w:line="360" w:lineRule="auto"/>
+        <w:ind w:left="720"/>
+        <w:jc w:val="both"/>
+        <w:rPr>
+          <w:rFonts w:ascii="Courier New" w:hAnsi="Courier New" w:cs="Courier New"/>
+          <w:b/>
+          <w:bCs/>
+        </w:rPr>
+      </w:pPr>
+      <w:r>
+        <w:rPr>
+          <w:rFonts w:ascii="Courier New" w:hAnsi="Courier New" w:cs="Courier New"/>
+          <w:b/>
+          <w:bCs/>
+        </w:rPr>
+        <w:t xml:space="preserve">    % Run the experiment for each sample 20 times</w:t>
+      </w:r>
+    </w:p>
+    <w:p>
+      <w:pPr>
+        <w:spacing w:line="360" w:lineRule="auto"/>
+        <w:ind w:left="720"/>
+        <w:jc w:val="both"/>
+        <w:rPr>
+          <w:rFonts w:ascii="Courier New" w:hAnsi="Courier New" w:cs="Courier New"/>
+        </w:rPr>
+      </w:pPr>
+      <w:r>
+        <w:rPr>
+          <w:rFonts w:ascii="Courier New" w:hAnsi="Courier New" w:cs="Courier New"/>
+        </w:rPr>
+        <w:t xml:space="preserve">    for sample = 1:20</w:t>
+      </w:r>
+    </w:p>
+    <w:p>
+      <w:pPr>
+        <w:spacing w:line="360" w:lineRule="auto"/>
+        <w:ind w:left="720"/>
+        <w:jc w:val="both"/>
+        <w:rPr>
+          <w:rFonts w:ascii="Courier New" w:hAnsi="Courier New" w:cs="Courier New"/>
+          <w:b/>
+          <w:bCs/>
+        </w:rPr>
+      </w:pPr>
+      <w:r>
+        <w:rPr>
+          <w:rFonts w:ascii="Courier New" w:hAnsi="Courier New" w:cs="Courier New"/>
+          <w:b/>
+          <w:bCs/>
+        </w:rPr>
+        <w:t xml:space="preserve">        % Generate the noise</w:t>
+      </w:r>
+    </w:p>
+    <w:p>
+      <w:pPr>
+        <w:spacing w:line="360" w:lineRule="auto"/>
+        <w:ind w:left="720"/>
+        <w:jc w:val="both"/>
+        <w:rPr>
+          <w:rFonts w:ascii="Courier New" w:hAnsi="Courier New" w:cs="Courier New"/>
+        </w:rPr>
+      </w:pPr>
+      <w:r>
+        <w:rPr>
+          <w:rFonts w:ascii="Courier New" w:hAnsi="Courier New" w:cs="Courier New"/>
+        </w:rPr>
+        <w:t xml:space="preserve">        Noise = </w:t>
+      </w:r>
+      <w:proofErr w:type="spellStart"/>
+      <w:r>
+        <w:rPr>
+          <w:rFonts w:ascii="Courier New" w:hAnsi="Courier New" w:cs="Courier New"/>
+        </w:rPr>
+        <w:t>randn</w:t>
+      </w:r>
+      <w:proofErr w:type="spellEnd"/>
+      <w:r>
+        <w:rPr>
+          <w:rFonts w:ascii="Courier New" w:hAnsi="Courier New" w:cs="Courier New"/>
+        </w:rPr>
+        <w:t>(1,length(</w:t>
+      </w:r>
+      <w:proofErr w:type="spellStart"/>
+      <w:r>
+        <w:rPr>
+          <w:rFonts w:ascii="Courier New" w:hAnsi="Courier New" w:cs="Courier New"/>
+        </w:rPr>
+        <w:t>modulatedSig</w:t>
+      </w:r>
+      <w:proofErr w:type="spellEnd"/>
+      <w:r>
+        <w:rPr>
+          <w:rFonts w:ascii="Courier New" w:hAnsi="Courier New" w:cs="Courier New"/>
+        </w:rPr>
+        <w:t>));</w:t>
+      </w:r>
+    </w:p>
+    <w:p>
+      <w:pPr>
+        <w:spacing w:line="360" w:lineRule="auto"/>
+        <w:ind w:left="720"/>
+        <w:jc w:val="both"/>
+        <w:rPr>
+          <w:rFonts w:ascii="Courier New" w:hAnsi="Courier New" w:cs="Courier New"/>
+        </w:rPr>
+      </w:pPr>
+      <w:r>
+        <w:rPr>
+          <w:rFonts w:ascii="Courier New" w:hAnsi="Courier New" w:cs="Courier New"/>
+        </w:rPr>
+        <w:t xml:space="preserve">        Noise = sqrt(</w:t>
+      </w:r>
+      <w:proofErr w:type="spellStart"/>
+      <w:r>
+        <w:rPr>
+          <w:rFonts w:ascii="Courier New" w:hAnsi="Courier New" w:cs="Courier New"/>
+        </w:rPr>
+        <w:t>noisePower</w:t>
+      </w:r>
+      <w:proofErr w:type="spellEnd"/>
+      <w:r>
+        <w:rPr>
+          <w:rFonts w:ascii="Courier New" w:hAnsi="Courier New" w:cs="Courier New"/>
+        </w:rPr>
+        <w:t>) .* Noise;</w:t>
+      </w:r>
+    </w:p>
+    <w:p>
+      <w:pPr>
+        <w:spacing w:line="360" w:lineRule="auto"/>
+        <w:ind w:left="720"/>
+        <w:jc w:val="both"/>
+        <w:rPr>
+          <w:rFonts w:ascii="Courier New" w:hAnsi="Courier New" w:cs="Courier New"/>
+        </w:rPr>
+      </w:pPr>
+      <w:r>
+        <w:rPr>
+          <w:rFonts w:ascii="Courier New" w:hAnsi="Courier New" w:cs="Courier New"/>
+        </w:rPr>
+        <w:t xml:space="preserve">        </w:t>
+      </w:r>
+    </w:p>
+    <w:p>
+      <w:pPr>
+        <w:spacing w:line="360" w:lineRule="auto"/>
+        <w:ind w:left="720"/>
+        <w:jc w:val="both"/>
+        <w:rPr>
+          <w:rFonts w:ascii="Courier New" w:hAnsi="Courier New" w:cs="Courier New"/>
+          <w:b/>
+          <w:bCs/>
+        </w:rPr>
+      </w:pPr>
+      <w:r>
+        <w:rPr>
+          <w:rFonts w:ascii="Courier New" w:hAnsi="Courier New" w:cs="Courier New"/>
+          <w:b/>
+          <w:bCs/>
+        </w:rPr>
+        <w:t xml:space="preserve">        % Find the transmitted signal after noise</w:t>
+      </w:r>
+    </w:p>
+    <w:p>
+      <w:pPr>
+        <w:spacing w:line="360" w:lineRule="auto"/>
+        <w:ind w:left="720"/>
+        <w:jc w:val="both"/>
+        <w:rPr>
+          <w:rFonts w:ascii="Courier New" w:hAnsi="Courier New" w:cs="Courier New"/>
+        </w:rPr>
+      </w:pPr>
+      <w:r>
+        <w:rPr>
+          <w:rFonts w:ascii="Courier New" w:hAnsi="Courier New" w:cs="Courier New"/>
+        </w:rPr>
+        <w:t xml:space="preserve">        </w:t>
+      </w:r>
+      <w:proofErr w:type="spellStart"/>
+      <w:r>
+        <w:rPr>
+          <w:rFonts w:ascii="Courier New" w:hAnsi="Courier New" w:cs="Courier New"/>
+        </w:rPr>
+        <w:t>transmittedFSK</w:t>
+      </w:r>
+      <w:proofErr w:type="spellEnd"/>
+      <w:r>
+        <w:rPr>
+          <w:rFonts w:ascii="Courier New" w:hAnsi="Courier New" w:cs="Courier New"/>
+        </w:rPr>
+        <w:t xml:space="preserve"> = </w:t>
+      </w:r>
+      <w:proofErr w:type="spellStart"/>
+      <w:r>
+        <w:rPr>
+          <w:rFonts w:ascii="Courier New" w:hAnsi="Courier New" w:cs="Courier New"/>
+        </w:rPr>
+        <w:t>modulatedSig+Noise</w:t>
+      </w:r>
+      <w:proofErr w:type="spellEnd"/>
+      <w:r>
+        <w:rPr>
+          <w:rFonts w:ascii="Courier New" w:hAnsi="Courier New" w:cs="Courier New"/>
+        </w:rPr>
+        <w:t>;</w:t>
+      </w:r>
+    </w:p>
+    <w:p>
+      <w:pPr>
+        <w:spacing w:line="360" w:lineRule="auto"/>
+        <w:ind w:left="720"/>
+        <w:jc w:val="both"/>
+        <w:rPr>
+          <w:rFonts w:ascii="Courier New" w:hAnsi="Courier New" w:cs="Courier New"/>
+          <w:b/>
+          <w:bCs/>
+        </w:rPr>
+      </w:pPr>
+      <w:r>
+        <w:rPr>
+          <w:rFonts w:ascii="Courier New" w:hAnsi="Courier New" w:cs="Courier New"/>
+          <w:b/>
+          <w:bCs/>
+        </w:rPr>
+        <w:lastRenderedPageBreak/>
+        <w:t xml:space="preserve">        %Coherent demodulation of FSK</w:t>
+      </w:r>
+    </w:p>
+    <w:p>
+      <w:pPr>
+        <w:spacing w:line="360" w:lineRule="auto"/>
+        <w:ind w:left="720"/>
+        <w:jc w:val="both"/>
+        <w:rPr>
+          <w:rFonts w:ascii="Courier New" w:hAnsi="Courier New" w:cs="Courier New"/>
+        </w:rPr>
+      </w:pPr>
+      <w:r>
+        <w:rPr>
+          <w:rFonts w:ascii="Courier New" w:hAnsi="Courier New" w:cs="Courier New"/>
+        </w:rPr>
+        <w:t xml:space="preserve">        BFSK_demod1 = </w:t>
+      </w:r>
+      <w:proofErr w:type="spellStart"/>
+      <w:r>
+        <w:rPr>
+          <w:rFonts w:ascii="Courier New" w:hAnsi="Courier New" w:cs="Courier New"/>
+        </w:rPr>
+        <w:t>transmittedFSK</w:t>
+      </w:r>
+      <w:proofErr w:type="spellEnd"/>
+      <w:r>
+        <w:rPr>
+          <w:rFonts w:ascii="Courier New" w:hAnsi="Courier New" w:cs="Courier New"/>
+        </w:rPr>
+        <w:t xml:space="preserve"> .* 2.* carrier1;</w:t>
+      </w:r>
+    </w:p>
+    <w:p>
+      <w:pPr>
+        <w:spacing w:line="360" w:lineRule="auto"/>
+        <w:ind w:left="720"/>
+        <w:jc w:val="both"/>
+        <w:rPr>
+          <w:rFonts w:ascii="Courier New" w:hAnsi="Courier New" w:cs="Courier New"/>
+        </w:rPr>
+      </w:pPr>
+      <w:r>
+        <w:rPr>
+          <w:rFonts w:ascii="Courier New" w:hAnsi="Courier New" w:cs="Courier New"/>
+        </w:rPr>
+        <w:t xml:space="preserve">        BFSK1_filter = </w:t>
+      </w:r>
+      <w:proofErr w:type="spellStart"/>
+      <w:r>
+        <w:rPr>
+          <w:rFonts w:ascii="Courier New" w:hAnsi="Courier New" w:cs="Courier New"/>
+        </w:rPr>
+        <w:t>filtfilt</w:t>
+      </w:r>
+      <w:proofErr w:type="spellEnd"/>
+      <w:r>
+        <w:rPr>
+          <w:rFonts w:ascii="Courier New" w:hAnsi="Courier New" w:cs="Courier New"/>
+        </w:rPr>
+        <w:t>(b,a,BFSK_demod1);</w:t>
+      </w:r>
+    </w:p>
+    <w:p>
+      <w:pPr>
+        <w:spacing w:line="360" w:lineRule="auto"/>
+        <w:ind w:left="720"/>
+        <w:jc w:val="both"/>
+        <w:rPr>
+          <w:rFonts w:ascii="Courier New" w:hAnsi="Courier New" w:cs="Courier New"/>
+        </w:rPr>
+      </w:pPr>
+      <w:r>
+        <w:rPr>
+          <w:rFonts w:ascii="Courier New" w:hAnsi="Courier New" w:cs="Courier New"/>
+        </w:rPr>
+        <w:t xml:space="preserve">        BFSK_demod0 = </w:t>
+      </w:r>
+      <w:proofErr w:type="spellStart"/>
+      <w:r>
+        <w:rPr>
+          <w:rFonts w:ascii="Courier New" w:hAnsi="Courier New" w:cs="Courier New"/>
+        </w:rPr>
+        <w:t>transmittedFSK</w:t>
+      </w:r>
+      <w:proofErr w:type="spellEnd"/>
+      <w:r>
+        <w:rPr>
+          <w:rFonts w:ascii="Courier New" w:hAnsi="Courier New" w:cs="Courier New"/>
+        </w:rPr>
+        <w:t xml:space="preserve"> .*2 .* carrier0;</w:t>
+      </w:r>
+    </w:p>
+    <w:p>
+      <w:pPr>
+        <w:spacing w:line="360" w:lineRule="auto"/>
+        <w:ind w:left="720"/>
+        <w:jc w:val="both"/>
+        <w:rPr>
+          <w:rFonts w:ascii="Courier New" w:hAnsi="Courier New" w:cs="Courier New"/>
+        </w:rPr>
+      </w:pPr>
+      <w:r>
+        <w:rPr>
+          <w:rFonts w:ascii="Courier New" w:hAnsi="Courier New" w:cs="Courier New"/>
+        </w:rPr>
+        <w:t xml:space="preserve">        BFSK0_filter = </w:t>
+      </w:r>
+      <w:proofErr w:type="spellStart"/>
+      <w:r>
+        <w:rPr>
+          <w:rFonts w:ascii="Courier New" w:hAnsi="Courier New" w:cs="Courier New"/>
+        </w:rPr>
+        <w:t>filtfilt</w:t>
+      </w:r>
+      <w:proofErr w:type="spellEnd"/>
+      <w:r>
+        <w:rPr>
+          <w:rFonts w:ascii="Courier New" w:hAnsi="Courier New" w:cs="Courier New"/>
+        </w:rPr>
+        <w:t>(b,a,BFSK_demod0);</w:t>
+      </w:r>
+    </w:p>
+    <w:p>
+      <w:pPr>
+        <w:spacing w:line="360" w:lineRule="auto"/>
+        <w:ind w:left="720"/>
+        <w:jc w:val="both"/>
+        <w:rPr>
+          <w:rFonts w:ascii="Courier New" w:hAnsi="Courier New" w:cs="Courier New"/>
+        </w:rPr>
+      </w:pPr>
+      <w:r>
+        <w:rPr>
+          <w:rFonts w:ascii="Courier New" w:hAnsi="Courier New" w:cs="Courier New"/>
+        </w:rPr>
+        <w:t xml:space="preserve">        </w:t>
+      </w:r>
+      <w:proofErr w:type="spellStart"/>
+      <w:r>
+        <w:rPr>
+          <w:rFonts w:ascii="Courier New" w:hAnsi="Courier New" w:cs="Courier New"/>
+        </w:rPr>
+        <w:t>BFSK_demod</w:t>
+      </w:r>
+      <w:proofErr w:type="spellEnd"/>
+      <w:r>
+        <w:rPr>
+          <w:rFonts w:ascii="Courier New" w:hAnsi="Courier New" w:cs="Courier New"/>
+        </w:rPr>
+        <w:t xml:space="preserve"> = BFSK_demod1 -BFSK_demod0 ;</w:t>
+      </w:r>
+    </w:p>
+    <w:p>
+      <w:pPr>
+        <w:spacing w:line="360" w:lineRule="auto"/>
+        <w:ind w:left="720"/>
+        <w:jc w:val="both"/>
+        <w:rPr>
+          <w:rFonts w:ascii="Courier New" w:hAnsi="Courier New" w:cs="Courier New"/>
+        </w:rPr>
+      </w:pPr>
+    </w:p>
+    <w:p>
+      <w:pPr>
+        <w:spacing w:line="360" w:lineRule="auto"/>
+        <w:ind w:left="720"/>
+        <w:jc w:val="both"/>
+        <w:rPr>
+          <w:rFonts w:ascii="Courier New" w:hAnsi="Courier New" w:cs="Courier New"/>
+        </w:rPr>
+      </w:pPr>
+      <w:r>
+        <w:rPr>
+          <w:rFonts w:ascii="Courier New" w:hAnsi="Courier New" w:cs="Courier New"/>
+        </w:rPr>
+        <w:t xml:space="preserve">        count = 0;</w:t>
+      </w:r>
+    </w:p>
+    <w:p>
+      <w:pPr>
+        <w:pBdr>
+          <w:bottom w:val="single" w:sz="12" w:space="1" w:color="auto"/>
+        </w:pBdr>
+        <w:spacing w:line="360" w:lineRule="auto"/>
+        <w:ind w:left="720"/>
+        <w:jc w:val="both"/>
+        <w:rPr>
+          <w:rFonts w:ascii="Courier New" w:hAnsi="Courier New" w:cs="Courier New"/>
+        </w:rPr>
+      </w:pPr>
+      <w:r>
+        <w:rPr>
+          <w:rFonts w:ascii="Courier New" w:hAnsi="Courier New" w:cs="Courier New"/>
+        </w:rPr>
+        <w:t xml:space="preserve">        result = zeros([1 </w:t>
+      </w:r>
+      <w:proofErr w:type="spellStart"/>
+      <w:r>
+        <w:rPr>
+          <w:rFonts w:ascii="Courier New" w:hAnsi="Courier New" w:cs="Courier New"/>
+        </w:rPr>
+        <w:t>nBits</w:t>
+      </w:r>
+      <w:proofErr w:type="spellEnd"/>
+      <w:r>
+        <w:rPr>
+          <w:rFonts w:ascii="Courier New" w:hAnsi="Courier New" w:cs="Courier New"/>
+        </w:rPr>
+        <w:t>]);</w:t>
+      </w:r>
+    </w:p>
+    <w:p>
+      <w:pPr>
+        <w:spacing w:line="360" w:lineRule="auto"/>
+        <w:ind w:left="720"/>
+        <w:jc w:val="both"/>
+        <w:rPr>
+          <w:rFonts w:ascii="Courier New" w:hAnsi="Courier New" w:cs="Courier New"/>
+        </w:rPr>
+      </w:pPr>
+      <w:r>
+        <w:rPr>
+          <w:rFonts w:ascii="Courier New" w:hAnsi="Courier New" w:cs="Courier New"/>
+        </w:rPr>
+        <w:softHyphen/>
+      </w:r>
+      <w:r>
+        <w:rPr>
+          <w:rFonts w:ascii="Courier New" w:hAnsi="Courier New" w:cs="Courier New"/>
+        </w:rPr>
+        <w:softHyphen/>
+      </w:r>
+      <w:r>
+        <w:rPr>
+          <w:rFonts w:ascii="Courier New" w:hAnsi="Courier New" w:cs="Courier New"/>
+        </w:rPr>
+        <w:softHyphen/>
+      </w:r>
+      <w:r>
+        <w:rPr>
+          <w:rFonts w:ascii="Courier New" w:hAnsi="Courier New" w:cs="Courier New"/>
+        </w:rPr>
+        <w:softHyphen/>
+      </w:r>
+      <w:r>
+        <w:rPr>
+          <w:rFonts w:ascii="Courier New" w:hAnsi="Courier New" w:cs="Courier New"/>
+        </w:rPr>
+        <w:softHyphen/>
+      </w:r>
+      <w:r>
+        <w:rPr>
+          <w:rFonts w:ascii="Courier New" w:hAnsi="Courier New" w:cs="Courier New"/>
+        </w:rPr>
+        <w:softHyphen/>
+      </w:r>
+      <w:r>
+        <w:rPr>
+          <w:rFonts w:ascii="Courier New" w:hAnsi="Courier New" w:cs="Courier New"/>
+        </w:rPr>
+        <w:softHyphen/>
+      </w:r>
+      <w:r>
+        <w:rPr>
+          <w:rFonts w:ascii="Courier New" w:hAnsi="Courier New" w:cs="Courier New"/>
+        </w:rPr>
+        <w:softHyphen/>
       </w:r>
     </w:p>
     <w:p>
@@ -5509,7 +8227,6 @@
           <w:sz w:val="28"/>
           <w:szCs w:val="28"/>
         </w:rPr>
-        <w:lastRenderedPageBreak/>
         <w:t>Conclusion</w:t>
       </w:r>
     </w:p>
@@ -5582,7 +8299,177 @@
           <w:sz w:val="28"/>
           <w:szCs w:val="28"/>
         </w:rPr>
-        <w:t>References</w:t>
+        <w:t>Bibliography</w:t>
+      </w:r>
+    </w:p>
+    <w:p>
+      <w:pPr>
+        <w:spacing w:line="360" w:lineRule="auto"/>
+        <w:ind w:left="-76"/>
+        <w:jc w:val="both"/>
+        <w:rPr>
+          <w:rFonts w:ascii="Times New Roman" w:hAnsi="Times New Roman" w:cs="Times New Roman"/>
+        </w:rPr>
+      </w:pPr>
+      <w:r>
+        <w:rPr>
+          <w:rFonts w:ascii="Times New Roman" w:hAnsi="Times New Roman" w:cs="Times New Roman"/>
+        </w:rPr>
+        <w:t>Academic.microsoft.com. 2021. Microsoft Academic. [online] Available at: &lt;https://academic.microsoft.com/topic/170030856/publication/search?q=On-off%20keying&amp;qe=And(Composite(F.FId%253D170030856)%252CTy%253D%270%27)&amp;f=&amp;orderBy=0&gt; [Accessed 28 October 2021].</w:t>
+      </w:r>
+    </w:p>
+    <w:p>
+      <w:pPr>
+        <w:spacing w:line="360" w:lineRule="auto"/>
+        <w:ind w:left="-76"/>
+        <w:jc w:val="both"/>
+        <w:rPr>
+          <w:rFonts w:ascii="Times New Roman" w:hAnsi="Times New Roman" w:cs="Times New Roman"/>
+        </w:rPr>
+      </w:pPr>
+    </w:p>
+    <w:p>
+      <w:pPr>
+        <w:spacing w:line="360" w:lineRule="auto"/>
+        <w:ind w:left="-76"/>
+        <w:jc w:val="both"/>
+        <w:rPr>
+          <w:rFonts w:ascii="Times New Roman" w:hAnsi="Times New Roman" w:cs="Times New Roman"/>
+        </w:rPr>
+      </w:pPr>
+      <w:r>
+        <w:rPr>
+          <w:rFonts w:ascii="Times New Roman" w:hAnsi="Times New Roman" w:cs="Times New Roman"/>
+        </w:rPr>
+        <w:t xml:space="preserve">Keying, B., 2021. BPSK - Binary Phase Shift Keying. [online] </w:t>
+      </w:r>
+      <w:proofErr w:type="spellStart"/>
+      <w:r>
+        <w:rPr>
+          <w:rFonts w:ascii="Times New Roman" w:hAnsi="Times New Roman" w:cs="Times New Roman"/>
+        </w:rPr>
+        <w:t>Mpirical</w:t>
+      </w:r>
+      <w:proofErr w:type="spellEnd"/>
+      <w:r>
+        <w:rPr>
+          <w:rFonts w:ascii="Times New Roman" w:hAnsi="Times New Roman" w:cs="Times New Roman"/>
+        </w:rPr>
+        <w:t>. Available at: &lt;https://www.mpirical.com/glossary/bpsk-binary-phase-shift-keying&gt; [Accessed 28 October 2021].</w:t>
+      </w:r>
+    </w:p>
+    <w:p>
+      <w:pPr>
+        <w:spacing w:line="360" w:lineRule="auto"/>
+        <w:ind w:left="-76"/>
+        <w:jc w:val="both"/>
+        <w:rPr>
+          <w:rFonts w:ascii="Times New Roman" w:hAnsi="Times New Roman" w:cs="Times New Roman"/>
+        </w:rPr>
+      </w:pPr>
+    </w:p>
+    <w:p>
+      <w:pPr>
+        <w:spacing w:line="360" w:lineRule="auto"/>
+        <w:ind w:left="-76"/>
+        <w:jc w:val="both"/>
+        <w:rPr>
+          <w:rFonts w:ascii="Times New Roman" w:hAnsi="Times New Roman" w:cs="Times New Roman"/>
+        </w:rPr>
+      </w:pPr>
+      <w:r>
+        <w:rPr>
+          <w:rFonts w:ascii="Times New Roman" w:hAnsi="Times New Roman" w:cs="Times New Roman"/>
+        </w:rPr>
+        <w:t>Northern Illinois University. 2021. Binary Frequency Shift Keying - NIU - Internet Accessible Remote Laboratories. [online] Available at: &lt;https://www.niu.edu/remote-lab/resources/graphical-user-interfaces/frequency-shift.shtml&gt; [Accessed 28 October 2021].</w:t>
+      </w:r>
+    </w:p>
+    <w:p>
+      <w:pPr>
+        <w:spacing w:line="360" w:lineRule="auto"/>
+        <w:ind w:left="-76"/>
+        <w:jc w:val="both"/>
+        <w:rPr>
+          <w:rFonts w:ascii="Times New Roman" w:hAnsi="Times New Roman" w:cs="Times New Roman"/>
+        </w:rPr>
+      </w:pPr>
+    </w:p>
+    <w:p>
+      <w:pPr>
+        <w:spacing w:line="360" w:lineRule="auto"/>
+        <w:ind w:left="-76"/>
+        <w:jc w:val="both"/>
+        <w:rPr>
+          <w:rFonts w:ascii="Times New Roman" w:hAnsi="Times New Roman" w:cs="Times New Roman"/>
+        </w:rPr>
+      </w:pPr>
+      <w:proofErr w:type="spellStart"/>
+      <w:r>
+        <w:rPr>
+          <w:rFonts w:ascii="Times New Roman" w:hAnsi="Times New Roman" w:cs="Times New Roman"/>
+        </w:rPr>
+        <w:t>Encyclopedia</w:t>
+      </w:r>
+      <w:proofErr w:type="spellEnd"/>
+      <w:r>
+        <w:rPr>
+          <w:rFonts w:ascii="Times New Roman" w:hAnsi="Times New Roman" w:cs="Times New Roman"/>
+        </w:rPr>
+        <w:t xml:space="preserve"> Britannica. 2021. frequency-shift keying | communications. [online] Available at: &lt;https://www.britannica.com/technology/frequency-shift-keying&gt; [Accessed 28 October 2021].</w:t>
+      </w:r>
+    </w:p>
+    <w:p>
+      <w:pPr>
+        <w:spacing w:line="360" w:lineRule="auto"/>
+        <w:ind w:left="-76"/>
+        <w:jc w:val="both"/>
+        <w:rPr>
+          <w:rFonts w:ascii="Times New Roman" w:hAnsi="Times New Roman" w:cs="Times New Roman"/>
+        </w:rPr>
+      </w:pPr>
+    </w:p>
+    <w:p>
+      <w:pPr>
+        <w:spacing w:line="360" w:lineRule="auto"/>
+        <w:ind w:left="-76"/>
+        <w:jc w:val="both"/>
+        <w:rPr>
+          <w:rFonts w:ascii="Times New Roman" w:hAnsi="Times New Roman" w:cs="Times New Roman"/>
+        </w:rPr>
+      </w:pPr>
+      <w:r>
+        <w:rPr>
+          <w:rFonts w:ascii="Times New Roman" w:hAnsi="Times New Roman" w:cs="Times New Roman"/>
+        </w:rPr>
+        <w:t>A. Froehlich, “What is frequency-shift keying (FSK</w:t>
+      </w:r>
+      <w:proofErr w:type="gramStart"/>
+      <w:r>
+        <w:rPr>
+          <w:rFonts w:ascii="Times New Roman" w:hAnsi="Times New Roman" w:cs="Times New Roman"/>
+        </w:rPr>
+        <w:t>)?,</w:t>
+      </w:r>
+      <w:proofErr w:type="gramEnd"/>
+      <w:r>
+        <w:rPr>
+          <w:rFonts w:ascii="Times New Roman" w:hAnsi="Times New Roman" w:cs="Times New Roman"/>
+        </w:rPr>
+        <w:t xml:space="preserve">” </w:t>
+      </w:r>
+      <w:proofErr w:type="spellStart"/>
+      <w:r>
+        <w:rPr>
+          <w:rFonts w:ascii="Times New Roman" w:hAnsi="Times New Roman" w:cs="Times New Roman"/>
+        </w:rPr>
+        <w:t>SearchNetworking</w:t>
+      </w:r>
+      <w:proofErr w:type="spellEnd"/>
+      <w:r>
+        <w:rPr>
+          <w:rFonts w:ascii="Times New Roman" w:hAnsi="Times New Roman" w:cs="Times New Roman"/>
+        </w:rPr>
+        <w:t>, 01-Oct-2021. [Online]. Available: https://www.techtarget.com/searchnetworking/definition/frequency-shift-keying. [Accessed: 28-Oct-2021].</w:t>
       </w:r>
     </w:p>
     <w:p>
@@ -5616,7 +8503,7 @@
 </file>
 
 <file path=word/endnotes.xml><?xml version="1.0" encoding="utf-8"?>
-<w:endnotes xmlns:wpc="http://schemas.microsoft.com/office/word/2010/wordprocessingCanvas" xmlns:cx="http://schemas.microsoft.com/office/drawing/2014/chartex" xmlns:cx1="http://schemas.microsoft.com/office/drawing/2015/9/8/chartex" xmlns:mc="http://schemas.openxmlformats.org/markup-compatibility/2006" xmlns:o="urn:schemas-microsoft-com:office:office" xmlns:r="http://schemas.openxmlformats.org/officeDocument/2006/relationships" xmlns:m="http://schemas.openxmlformats.org/officeDocument/2006/math" xmlns:v="urn:schemas-microsoft-com:vml" xmlns:wp14="http://schemas.microsoft.com/office/word/2010/wordprocessingDrawing" xmlns:wp="http://schemas.openxmlformats.org/drawingml/2006/wordprocessingDrawing" xmlns:w10="urn:schemas-microsoft-com:office:word" xmlns:w="http://schemas.openxmlformats.org/wordprocessingml/2006/main" xmlns:w14="http://schemas.microsoft.com/office/word/2010/wordml" xmlns:w15="http://schemas.microsoft.com/office/word/2012/wordml" xmlns:w16se="http://schemas.microsoft.com/office/word/2015/wordml/symex" xmlns:wpg="http://schemas.microsoft.com/office/word/2010/wordprocessingGroup" xmlns:wpi="http://schemas.microsoft.com/office/word/2010/wordprocessingInk" xmlns:wne="http://schemas.microsoft.com/office/word/2006/wordml" xmlns:wps="http://schemas.microsoft.com/office/word/2010/wordprocessingShape" mc:Ignorable="w14 w15 w16se wp14">
+<w:endnotes xmlns:wpc="http://schemas.microsoft.com/office/word/2010/wordprocessingCanvas" xmlns:cx="http://schemas.microsoft.com/office/drawing/2014/chartex" xmlns:cx1="http://schemas.microsoft.com/office/drawing/2015/9/8/chartex" xmlns:cx2="http://schemas.microsoft.com/office/drawing/2015/10/21/chartex" xmlns:cx3="http://schemas.microsoft.com/office/drawing/2016/5/9/chartex" xmlns:cx4="http://schemas.microsoft.com/office/drawing/2016/5/10/chartex" xmlns:cx5="http://schemas.microsoft.com/office/drawing/2016/5/11/chartex" xmlns:cx6="http://schemas.microsoft.com/office/drawing/2016/5/12/chartex" xmlns:cx7="http://schemas.microsoft.com/office/drawing/2016/5/13/chartex" xmlns:cx8="http://schemas.microsoft.com/office/drawing/2016/5/14/chartex" xmlns:mc="http://schemas.openxmlformats.org/markup-compatibility/2006" xmlns:aink="http://schemas.microsoft.com/office/drawing/2016/ink" xmlns:am3d="http://schemas.microsoft.com/office/drawing/2017/model3d" xmlns:o="urn:schemas-microsoft-com:office:office" xmlns:r="http://schemas.openxmlformats.org/officeDocument/2006/relationships" xmlns:m="http://schemas.openxmlformats.org/officeDocument/2006/math" xmlns:v="urn:schemas-microsoft-com:vml" xmlns:wp14="http://schemas.microsoft.com/office/word/2010/wordprocessingDrawing" xmlns:wp="http://schemas.openxmlformats.org/drawingml/2006/wordprocessingDrawing" xmlns:w10="urn:schemas-microsoft-com:office:word" xmlns:w="http://schemas.openxmlformats.org/wordprocessingml/2006/main" xmlns:w14="http://schemas.microsoft.com/office/word/2010/wordml" xmlns:w15="http://schemas.microsoft.com/office/word/2012/wordml" xmlns:w16cex="http://schemas.microsoft.com/office/word/2018/wordml/cex" xmlns:w16cid="http://schemas.microsoft.com/office/word/2016/wordml/cid" xmlns:w16="http://schemas.microsoft.com/office/word/2018/wordml" xmlns:w16sdtdh="http://schemas.microsoft.com/office/word/2020/wordml/sdtdatahash" xmlns:w16se="http://schemas.microsoft.com/office/word/2015/wordml/symex" xmlns:wpg="http://schemas.microsoft.com/office/word/2010/wordprocessingGroup" xmlns:wpi="http://schemas.microsoft.com/office/word/2010/wordprocessingInk" xmlns:wne="http://schemas.microsoft.com/office/word/2006/wordml" xmlns:wps="http://schemas.microsoft.com/office/word/2010/wordprocessingShape" mc:Ignorable="w14 w15 w16se w16cid w16 w16cex w16sdtdh wp14">
   <w:endnote w:type="separator" w:id="-1">
     <w:p>
       <w:r>
@@ -5635,7 +8522,7 @@
 </file>
 
 <file path=word/footer1.xml><?xml version="1.0" encoding="utf-8"?>
-<w:ftr xmlns:wpc="http://schemas.microsoft.com/office/word/2010/wordprocessingCanvas" xmlns:cx="http://schemas.microsoft.com/office/drawing/2014/chartex" xmlns:cx1="http://schemas.microsoft.com/office/drawing/2015/9/8/chartex" xmlns:mc="http://schemas.openxmlformats.org/markup-compatibility/2006" xmlns:o="urn:schemas-microsoft-com:office:office" xmlns:r="http://schemas.openxmlformats.org/officeDocument/2006/relationships" xmlns:m="http://schemas.openxmlformats.org/officeDocument/2006/math" xmlns:v="urn:schemas-microsoft-com:vml" xmlns:wp14="http://schemas.microsoft.com/office/word/2010/wordprocessingDrawing" xmlns:wp="http://schemas.openxmlformats.org/drawingml/2006/wordprocessingDrawing" xmlns:w10="urn:schemas-microsoft-com:office:word" xmlns:w="http://schemas.openxmlformats.org/wordprocessingml/2006/main" xmlns:w14="http://schemas.microsoft.com/office/word/2010/wordml" xmlns:w15="http://schemas.microsoft.com/office/word/2012/wordml" xmlns:w16se="http://schemas.microsoft.com/office/word/2015/wordml/symex" xmlns:wpg="http://schemas.microsoft.com/office/word/2010/wordprocessingGroup" xmlns:wpi="http://schemas.microsoft.com/office/word/2010/wordprocessingInk" xmlns:wne="http://schemas.microsoft.com/office/word/2006/wordml" xmlns:wps="http://schemas.microsoft.com/office/word/2010/wordprocessingShape" mc:Ignorable="w14 w15 w16se wp14">
+<w:ftr xmlns:wpc="http://schemas.microsoft.com/office/word/2010/wordprocessingCanvas" xmlns:cx="http://schemas.microsoft.com/office/drawing/2014/chartex" xmlns:cx1="http://schemas.microsoft.com/office/drawing/2015/9/8/chartex" xmlns:cx2="http://schemas.microsoft.com/office/drawing/2015/10/21/chartex" xmlns:cx3="http://schemas.microsoft.com/office/drawing/2016/5/9/chartex" xmlns:cx4="http://schemas.microsoft.com/office/drawing/2016/5/10/chartex" xmlns:cx5="http://schemas.microsoft.com/office/drawing/2016/5/11/chartex" xmlns:cx6="http://schemas.microsoft.com/office/drawing/2016/5/12/chartex" xmlns:cx7="http://schemas.microsoft.com/office/drawing/2016/5/13/chartex" xmlns:cx8="http://schemas.microsoft.com/office/drawing/2016/5/14/chartex" xmlns:mc="http://schemas.openxmlformats.org/markup-compatibility/2006" xmlns:aink="http://schemas.microsoft.com/office/drawing/2016/ink" xmlns:am3d="http://schemas.microsoft.com/office/drawing/2017/model3d" xmlns:o="urn:schemas-microsoft-com:office:office" xmlns:r="http://schemas.openxmlformats.org/officeDocument/2006/relationships" xmlns:m="http://schemas.openxmlformats.org/officeDocument/2006/math" xmlns:v="urn:schemas-microsoft-com:vml" xmlns:wp14="http://schemas.microsoft.com/office/word/2010/wordprocessingDrawing" xmlns:wp="http://schemas.openxmlformats.org/drawingml/2006/wordprocessingDrawing" xmlns:w10="urn:schemas-microsoft-com:office:word" xmlns:w="http://schemas.openxmlformats.org/wordprocessingml/2006/main" xmlns:w14="http://schemas.microsoft.com/office/word/2010/wordml" xmlns:w15="http://schemas.microsoft.com/office/word/2012/wordml" xmlns:w16cex="http://schemas.microsoft.com/office/word/2018/wordml/cex" xmlns:w16cid="http://schemas.microsoft.com/office/word/2016/wordml/cid" xmlns:w16="http://schemas.microsoft.com/office/word/2018/wordml" xmlns:w16sdtdh="http://schemas.microsoft.com/office/word/2020/wordml/sdtdatahash" xmlns:w16se="http://schemas.microsoft.com/office/word/2015/wordml/symex" xmlns:wpg="http://schemas.microsoft.com/office/word/2010/wordprocessingGroup" xmlns:wpi="http://schemas.microsoft.com/office/word/2010/wordprocessingInk" xmlns:wne="http://schemas.microsoft.com/office/word/2006/wordml" xmlns:wps="http://schemas.microsoft.com/office/word/2010/wordprocessingShape" mc:Ignorable="w14 w15 w16se w16cid w16 w16cex w16sdtdh wp14">
   <w:sdt>
     <w:sdtPr>
       <w:rPr>
@@ -5692,7 +8579,7 @@
 </file>
 
 <file path=word/footer2.xml><?xml version="1.0" encoding="utf-8"?>
-<w:ftr xmlns:wpc="http://schemas.microsoft.com/office/word/2010/wordprocessingCanvas" xmlns:cx="http://schemas.microsoft.com/office/drawing/2014/chartex" xmlns:cx1="http://schemas.microsoft.com/office/drawing/2015/9/8/chartex" xmlns:mc="http://schemas.openxmlformats.org/markup-compatibility/2006" xmlns:o="urn:schemas-microsoft-com:office:office" xmlns:r="http://schemas.openxmlformats.org/officeDocument/2006/relationships" xmlns:m="http://schemas.openxmlformats.org/officeDocument/2006/math" xmlns:v="urn:schemas-microsoft-com:vml" xmlns:wp14="http://schemas.microsoft.com/office/word/2010/wordprocessingDrawing" xmlns:wp="http://schemas.openxmlformats.org/drawingml/2006/wordprocessingDrawing" xmlns:w10="urn:schemas-microsoft-com:office:word" xmlns:w="http://schemas.openxmlformats.org/wordprocessingml/2006/main" xmlns:w14="http://schemas.microsoft.com/office/word/2010/wordml" xmlns:w15="http://schemas.microsoft.com/office/word/2012/wordml" xmlns:w16se="http://schemas.microsoft.com/office/word/2015/wordml/symex" xmlns:wpg="http://schemas.microsoft.com/office/word/2010/wordprocessingGroup" xmlns:wpi="http://schemas.microsoft.com/office/word/2010/wordprocessingInk" xmlns:wne="http://schemas.microsoft.com/office/word/2006/wordml" xmlns:wps="http://schemas.microsoft.com/office/word/2010/wordprocessingShape" mc:Ignorable="w14 w15 w16se wp14">
+<w:ftr xmlns:wpc="http://schemas.microsoft.com/office/word/2010/wordprocessingCanvas" xmlns:cx="http://schemas.microsoft.com/office/drawing/2014/chartex" xmlns:cx1="http://schemas.microsoft.com/office/drawing/2015/9/8/chartex" xmlns:cx2="http://schemas.microsoft.com/office/drawing/2015/10/21/chartex" xmlns:cx3="http://schemas.microsoft.com/office/drawing/2016/5/9/chartex" xmlns:cx4="http://schemas.microsoft.com/office/drawing/2016/5/10/chartex" xmlns:cx5="http://schemas.microsoft.com/office/drawing/2016/5/11/chartex" xmlns:cx6="http://schemas.microsoft.com/office/drawing/2016/5/12/chartex" xmlns:cx7="http://schemas.microsoft.com/office/drawing/2016/5/13/chartex" xmlns:cx8="http://schemas.microsoft.com/office/drawing/2016/5/14/chartex" xmlns:mc="http://schemas.openxmlformats.org/markup-compatibility/2006" xmlns:aink="http://schemas.microsoft.com/office/drawing/2016/ink" xmlns:am3d="http://schemas.microsoft.com/office/drawing/2017/model3d" xmlns:o="urn:schemas-microsoft-com:office:office" xmlns:r="http://schemas.openxmlformats.org/officeDocument/2006/relationships" xmlns:m="http://schemas.openxmlformats.org/officeDocument/2006/math" xmlns:v="urn:schemas-microsoft-com:vml" xmlns:wp14="http://schemas.microsoft.com/office/word/2010/wordprocessingDrawing" xmlns:wp="http://schemas.openxmlformats.org/drawingml/2006/wordprocessingDrawing" xmlns:w10="urn:schemas-microsoft-com:office:word" xmlns:w="http://schemas.openxmlformats.org/wordprocessingml/2006/main" xmlns:w14="http://schemas.microsoft.com/office/word/2010/wordml" xmlns:w15="http://schemas.microsoft.com/office/word/2012/wordml" xmlns:w16cex="http://schemas.microsoft.com/office/word/2018/wordml/cex" xmlns:w16cid="http://schemas.microsoft.com/office/word/2016/wordml/cid" xmlns:w16="http://schemas.microsoft.com/office/word/2018/wordml" xmlns:w16sdtdh="http://schemas.microsoft.com/office/word/2020/wordml/sdtdatahash" xmlns:w16se="http://schemas.microsoft.com/office/word/2015/wordml/symex" xmlns:wpg="http://schemas.microsoft.com/office/word/2010/wordprocessingGroup" xmlns:wpi="http://schemas.microsoft.com/office/word/2010/wordprocessingInk" xmlns:wne="http://schemas.microsoft.com/office/word/2006/wordml" xmlns:wps="http://schemas.microsoft.com/office/word/2010/wordprocessingShape" mc:Ignorable="w14 w15 w16se w16cid w16 w16cex w16sdtdh wp14">
   <w:sdt>
     <w:sdtPr>
       <w:rPr>
@@ -5762,7 +8649,7 @@
 </file>
 
 <file path=word/footnotes.xml><?xml version="1.0" encoding="utf-8"?>
-<w:footnotes xmlns:wpc="http://schemas.microsoft.com/office/word/2010/wordprocessingCanvas" xmlns:cx="http://schemas.microsoft.com/office/drawing/2014/chartex" xmlns:cx1="http://schemas.microsoft.com/office/drawing/2015/9/8/chartex" xmlns:mc="http://schemas.openxmlformats.org/markup-compatibility/2006" xmlns:o="urn:schemas-microsoft-com:office:office" xmlns:r="http://schemas.openxmlformats.org/officeDocument/2006/relationships" xmlns:m="http://schemas.openxmlformats.org/officeDocument/2006/math" xmlns:v="urn:schemas-microsoft-com:vml" xmlns:wp14="http://schemas.microsoft.com/office/word/2010/wordprocessingDrawing" xmlns:wp="http://schemas.openxmlformats.org/drawingml/2006/wordprocessingDrawing" xmlns:w10="urn:schemas-microsoft-com:office:word" xmlns:w="http://schemas.openxmlformats.org/wordprocessingml/2006/main" xmlns:w14="http://schemas.microsoft.com/office/word/2010/wordml" xmlns:w15="http://schemas.microsoft.com/office/word/2012/wordml" xmlns:w16se="http://schemas.microsoft.com/office/word/2015/wordml/symex" xmlns:wpg="http://schemas.microsoft.com/office/word/2010/wordprocessingGroup" xmlns:wpi="http://schemas.microsoft.com/office/word/2010/wordprocessingInk" xmlns:wne="http://schemas.microsoft.com/office/word/2006/wordml" xmlns:wps="http://schemas.microsoft.com/office/word/2010/wordprocessingShape" mc:Ignorable="w14 w15 w16se wp14">
+<w:footnotes xmlns:wpc="http://schemas.microsoft.com/office/word/2010/wordprocessingCanvas" xmlns:cx="http://schemas.microsoft.com/office/drawing/2014/chartex" xmlns:cx1="http://schemas.microsoft.com/office/drawing/2015/9/8/chartex" xmlns:cx2="http://schemas.microsoft.com/office/drawing/2015/10/21/chartex" xmlns:cx3="http://schemas.microsoft.com/office/drawing/2016/5/9/chartex" xmlns:cx4="http://schemas.microsoft.com/office/drawing/2016/5/10/chartex" xmlns:cx5="http://schemas.microsoft.com/office/drawing/2016/5/11/chartex" xmlns:cx6="http://schemas.microsoft.com/office/drawing/2016/5/12/chartex" xmlns:cx7="http://schemas.microsoft.com/office/drawing/2016/5/13/chartex" xmlns:cx8="http://schemas.microsoft.com/office/drawing/2016/5/14/chartex" xmlns:mc="http://schemas.openxmlformats.org/markup-compatibility/2006" xmlns:aink="http://schemas.microsoft.com/office/drawing/2016/ink" xmlns:am3d="http://schemas.microsoft.com/office/drawing/2017/model3d" xmlns:o="urn:schemas-microsoft-com:office:office" xmlns:r="http://schemas.openxmlformats.org/officeDocument/2006/relationships" xmlns:m="http://schemas.openxmlformats.org/officeDocument/2006/math" xmlns:v="urn:schemas-microsoft-com:vml" xmlns:wp14="http://schemas.microsoft.com/office/word/2010/wordprocessingDrawing" xmlns:wp="http://schemas.openxmlformats.org/drawingml/2006/wordprocessingDrawing" xmlns:w10="urn:schemas-microsoft-com:office:word" xmlns:w="http://schemas.openxmlformats.org/wordprocessingml/2006/main" xmlns:w14="http://schemas.microsoft.com/office/word/2010/wordml" xmlns:w15="http://schemas.microsoft.com/office/word/2012/wordml" xmlns:w16cex="http://schemas.microsoft.com/office/word/2018/wordml/cex" xmlns:w16cid="http://schemas.microsoft.com/office/word/2016/wordml/cid" xmlns:w16="http://schemas.microsoft.com/office/word/2018/wordml" xmlns:w16sdtdh="http://schemas.microsoft.com/office/word/2020/wordml/sdtdatahash" xmlns:w16se="http://schemas.microsoft.com/office/word/2015/wordml/symex" xmlns:wpg="http://schemas.microsoft.com/office/word/2010/wordprocessingGroup" xmlns:wpi="http://schemas.microsoft.com/office/word/2010/wordprocessingInk" xmlns:wne="http://schemas.microsoft.com/office/word/2006/wordml" xmlns:wps="http://schemas.microsoft.com/office/word/2010/wordprocessingShape" mc:Ignorable="w14 w15 w16se w16cid w16 w16cex w16sdtdh wp14">
   <w:footnote w:type="separator" w:id="-1">
     <w:p>
       <w:r>
@@ -5781,7 +8668,7 @@
 </file>
 
 <file path=word/numbering.xml><?xml version="1.0" encoding="utf-8"?>
-<w:numbering xmlns:wpc="http://schemas.microsoft.com/office/word/2010/wordprocessingCanvas" xmlns:cx="http://schemas.microsoft.com/office/drawing/2014/chartex" xmlns:cx1="http://schemas.microsoft.com/office/drawing/2015/9/8/chartex" xmlns:mc="http://schemas.openxmlformats.org/markup-compatibility/2006" xmlns:o="urn:schemas-microsoft-com:office:office" xmlns:r="http://schemas.openxmlformats.org/officeDocument/2006/relationships" xmlns:m="http://schemas.openxmlformats.org/officeDocument/2006/math" xmlns:v="urn:schemas-microsoft-com:vml" xmlns:wp14="http://schemas.microsoft.com/office/word/2010/wordprocessingDrawing" xmlns:wp="http://schemas.openxmlformats.org/drawingml/2006/wordprocessingDrawing" xmlns:w10="urn:schemas-microsoft-com:office:word" xmlns:w="http://schemas.openxmlformats.org/wordprocessingml/2006/main" xmlns:w14="http://schemas.microsoft.com/office/word/2010/wordml" xmlns:w15="http://schemas.microsoft.com/office/word/2012/wordml" xmlns:w16se="http://schemas.microsoft.com/office/word/2015/wordml/symex" xmlns:wpg="http://schemas.microsoft.com/office/word/2010/wordprocessingGroup" xmlns:wpi="http://schemas.microsoft.com/office/word/2010/wordprocessingInk" xmlns:wne="http://schemas.microsoft.com/office/word/2006/wordml" xmlns:wps="http://schemas.microsoft.com/office/word/2010/wordprocessingShape" mc:Ignorable="w14 w15 w16se wp14">
+<w:numbering xmlns:wpc="http://schemas.microsoft.com/office/word/2010/wordprocessingCanvas" xmlns:cx="http://schemas.microsoft.com/office/drawing/2014/chartex" xmlns:cx1="http://schemas.microsoft.com/office/drawing/2015/9/8/chartex" xmlns:cx2="http://schemas.microsoft.com/office/drawing/2015/10/21/chartex" xmlns:cx3="http://schemas.microsoft.com/office/drawing/2016/5/9/chartex" xmlns:cx4="http://schemas.microsoft.com/office/drawing/2016/5/10/chartex" xmlns:cx5="http://schemas.microsoft.com/office/drawing/2016/5/11/chartex" xmlns:cx6="http://schemas.microsoft.com/office/drawing/2016/5/12/chartex" xmlns:cx7="http://schemas.microsoft.com/office/drawing/2016/5/13/chartex" xmlns:cx8="http://schemas.microsoft.com/office/drawing/2016/5/14/chartex" xmlns:mc="http://schemas.openxmlformats.org/markup-compatibility/2006" xmlns:aink="http://schemas.microsoft.com/office/drawing/2016/ink" xmlns:am3d="http://schemas.microsoft.com/office/drawing/2017/model3d" xmlns:o="urn:schemas-microsoft-com:office:office" xmlns:r="http://schemas.openxmlformats.org/officeDocument/2006/relationships" xmlns:m="http://schemas.openxmlformats.org/officeDocument/2006/math" xmlns:v="urn:schemas-microsoft-com:vml" xmlns:wp14="http://schemas.microsoft.com/office/word/2010/wordprocessingDrawing" xmlns:wp="http://schemas.openxmlformats.org/drawingml/2006/wordprocessingDrawing" xmlns:w10="urn:schemas-microsoft-com:office:word" xmlns:w="http://schemas.openxmlformats.org/wordprocessingml/2006/main" xmlns:w14="http://schemas.microsoft.com/office/word/2010/wordml" xmlns:w15="http://schemas.microsoft.com/office/word/2012/wordml" xmlns:w16cex="http://schemas.microsoft.com/office/word/2018/wordml/cex" xmlns:w16cid="http://schemas.microsoft.com/office/word/2016/wordml/cid" xmlns:w16="http://schemas.microsoft.com/office/word/2018/wordml" xmlns:w16sdtdh="http://schemas.microsoft.com/office/word/2020/wordml/sdtdatahash" xmlns:w16se="http://schemas.microsoft.com/office/word/2015/wordml/symex" xmlns:wpg="http://schemas.microsoft.com/office/word/2010/wordprocessingGroup" xmlns:wpi="http://schemas.microsoft.com/office/word/2010/wordprocessingInk" xmlns:wne="http://schemas.microsoft.com/office/word/2006/wordml" xmlns:wps="http://schemas.microsoft.com/office/word/2010/wordprocessingShape" mc:Ignorable="w14 w15 w16se w16cid w16 w16cex w16sdtdh wp14">
   <w:abstractNum w:abstractNumId="0" w15:restartNumberingAfterBreak="0">
     <w:nsid w:val="1F5829D1"/>
     <w:multiLevelType w:val="multilevel"/>
@@ -6182,7 +9069,7 @@
 </file>
 
 <file path=word/styles.xml><?xml version="1.0" encoding="utf-8"?>
-<w:styles xmlns:mc="http://schemas.openxmlformats.org/markup-compatibility/2006" xmlns:r="http://schemas.openxmlformats.org/officeDocument/2006/relationships" xmlns:w="http://schemas.openxmlformats.org/wordprocessingml/2006/main" xmlns:w14="http://schemas.microsoft.com/office/word/2010/wordml" xmlns:w15="http://schemas.microsoft.com/office/word/2012/wordml" xmlns:w16se="http://schemas.microsoft.com/office/word/2015/wordml/symex" mc:Ignorable="w14 w15 w16se">
+<w:styles xmlns:mc="http://schemas.openxmlformats.org/markup-compatibility/2006" xmlns:r="http://schemas.openxmlformats.org/officeDocument/2006/relationships" xmlns:w="http://schemas.openxmlformats.org/wordprocessingml/2006/main" xmlns:w14="http://schemas.microsoft.com/office/word/2010/wordml" xmlns:w15="http://schemas.microsoft.com/office/word/2012/wordml" xmlns:w16cex="http://schemas.microsoft.com/office/word/2018/wordml/cex" xmlns:w16cid="http://schemas.microsoft.com/office/word/2016/wordml/cid" xmlns:w16="http://schemas.microsoft.com/office/word/2018/wordml" xmlns:w16sdtdh="http://schemas.microsoft.com/office/word/2020/wordml/sdtdatahash" xmlns:w16se="http://schemas.microsoft.com/office/word/2015/wordml/symex" mc:Ignorable="w14 w15 w16se w16cid w16 w16cex w16sdtdh">
   <w:docDefaults>
     <w:rPrDefault>
       <w:rPr>
@@ -6194,7 +9081,7 @@
     </w:rPrDefault>
     <w:pPrDefault/>
   </w:docDefaults>
-  <w:latentStyles w:defLockedState="0" w:defUIPriority="99" w:defSemiHidden="0" w:defUnhideWhenUsed="0" w:defQFormat="0" w:count="371">
+  <w:latentStyles w:defLockedState="0" w:defUIPriority="99" w:defSemiHidden="0" w:defUnhideWhenUsed="0" w:defQFormat="0" w:count="376">
     <w:lsdException w:name="Normal" w:uiPriority="0" w:qFormat="1"/>
     <w:lsdException w:name="heading 1" w:uiPriority="9" w:qFormat="1"/>
     <w:lsdException w:name="heading 2" w:semiHidden="1" w:uiPriority="9" w:unhideWhenUsed="1" w:qFormat="1"/>
@@ -6566,6 +9453,11 @@
     <w:lsdException w:name="List Table 5 Dark Accent 6" w:uiPriority="50"/>
     <w:lsdException w:name="List Table 6 Colorful Accent 6" w:uiPriority="51"/>
     <w:lsdException w:name="List Table 7 Colorful Accent 6" w:uiPriority="52"/>
+    <w:lsdException w:name="Mention" w:semiHidden="1" w:unhideWhenUsed="1"/>
+    <w:lsdException w:name="Smart Hyperlink" w:semiHidden="1" w:unhideWhenUsed="1"/>
+    <w:lsdException w:name="Hashtag" w:semiHidden="1" w:unhideWhenUsed="1"/>
+    <w:lsdException w:name="Unresolved Mention" w:semiHidden="1" w:unhideWhenUsed="1"/>
+    <w:lsdException w:name="Smart Link" w:semiHidden="1" w:unhideWhenUsed="1"/>
   </w:latentStyles>
   <w:style w:type="paragraph" w:default="1" w:styleId="Normal">
     <w:name w:val="Normal"/>

</xml_diff>

<commit_message>
Added FSK to Report
</commit_message>
<xml_diff>
--- a/Project-Report.docx
+++ b/Project-Report.docx
@@ -2923,7 +2923,21 @@
         <w:rPr>
           <w:rFonts w:ascii="Courier New" w:hAnsi="Courier New" w:cs="Courier New"/>
         </w:rPr>
-        <w:t xml:space="preserve"> = SNR(i);</w:t>
+        <w:t xml:space="preserve"> = SNR(</w:t>
+      </w:r>
+      <w:proofErr w:type="spellStart"/>
+      <w:r>
+        <w:rPr>
+          <w:rFonts w:ascii="Courier New" w:hAnsi="Courier New" w:cs="Courier New"/>
+        </w:rPr>
+        <w:t>i</w:t>
+      </w:r>
+      <w:proofErr w:type="spellEnd"/>
+      <w:r>
+        <w:rPr>
+          <w:rFonts w:ascii="Courier New" w:hAnsi="Courier New" w:cs="Courier New"/>
+        </w:rPr>
+        <w:t>);</w:t>
       </w:r>
     </w:p>
     <w:p>
@@ -5241,7 +5255,23 @@
           <w:rFonts w:ascii="Courier New" w:hAnsi="Courier New" w:cs="Courier New"/>
           <w:bCs/>
         </w:rPr>
-        <w:t xml:space="preserve"> ./SNR(i);</w:t>
+        <w:t xml:space="preserve"> ./SNR(</w:t>
+      </w:r>
+      <w:proofErr w:type="spellStart"/>
+      <w:r>
+        <w:rPr>
+          <w:rFonts w:ascii="Courier New" w:hAnsi="Courier New" w:cs="Courier New"/>
+          <w:bCs/>
+        </w:rPr>
+        <w:t>i</w:t>
+      </w:r>
+      <w:proofErr w:type="spellEnd"/>
+      <w:r>
+        <w:rPr>
+          <w:rFonts w:ascii="Courier New" w:hAnsi="Courier New" w:cs="Courier New"/>
+          <w:bCs/>
+        </w:rPr>
+        <w:t>);</w:t>
       </w:r>
     </w:p>
     <w:p>
@@ -6965,7 +6995,21 @@
         <w:rPr>
           <w:rFonts w:ascii="Courier New" w:hAnsi="Courier New" w:cs="Courier New"/>
         </w:rPr>
-        <w:t xml:space="preserve">(i) = </w:t>
+        <w:t>(</w:t>
+      </w:r>
+      <w:proofErr w:type="spellStart"/>
+      <w:r>
+        <w:rPr>
+          <w:rFonts w:ascii="Courier New" w:hAnsi="Courier New" w:cs="Courier New"/>
+        </w:rPr>
+        <w:t>i</w:t>
+      </w:r>
+      <w:proofErr w:type="spellEnd"/>
+      <w:r>
+        <w:rPr>
+          <w:rFonts w:ascii="Courier New" w:hAnsi="Courier New" w:cs="Courier New"/>
+        </w:rPr>
+        <w:t xml:space="preserve">) = </w:t>
       </w:r>
       <w:proofErr w:type="spellStart"/>
       <w:r>
@@ -7105,29 +7149,46 @@
       <w:r>
         <w:rPr>
           <w:rFonts w:ascii="Times New Roman" w:hAnsi="Times New Roman" w:cs="Times New Roman"/>
-          <w:highlight w:val="yellow"/>
         </w:rPr>
         <w:t>signals</w:t>
       </w:r>
       <w:r>
         <w:rPr>
           <w:rFonts w:ascii="Times New Roman" w:hAnsi="Times New Roman" w:cs="Times New Roman"/>
-        </w:rPr>
-        <w:t xml:space="preserve"> </w:t>
-      </w:r>
-      <w:r>
-        <w:rPr>
-          <w:rFonts w:ascii="Times New Roman" w:hAnsi="Times New Roman" w:cs="Times New Roman"/>
-          <w:b/>
-          <w:bCs/>
-        </w:rPr>
-        <w:t>(need to add description here</w:t>
-      </w:r>
-      <w:r>
-        <w:rPr>
-          <w:rFonts w:ascii="Times New Roman" w:hAnsi="Times New Roman" w:cs="Times New Roman"/>
-        </w:rPr>
-        <w:t xml:space="preserve">). The code snippet below demonstrates the working of BFSK – </w:t>
+          <w:b/>
+          <w:bCs/>
+        </w:rPr>
+        <w:t xml:space="preserve">, </w:t>
+      </w:r>
+      <w:r>
+        <w:rPr>
+          <w:rFonts w:ascii="Times New Roman" w:hAnsi="Times New Roman" w:cs="Times New Roman"/>
+        </w:rPr>
+        <w:t>one with a frequency of 10 kHz and the other with 5 kHz</w:t>
+      </w:r>
+      <w:r>
+        <w:rPr>
+          <w:rFonts w:ascii="Times New Roman" w:hAnsi="Times New Roman" w:cs="Times New Roman"/>
+        </w:rPr>
+        <w:t xml:space="preserve">. </w:t>
+      </w:r>
+      <w:r>
+        <w:rPr>
+          <w:rFonts w:ascii="Times New Roman" w:hAnsi="Times New Roman" w:cs="Times New Roman"/>
+        </w:rPr>
+        <w:t>After this step, the modulated signal is calculated by calculated based on the signal required to be transmitted. Iterating through the range of SNR values from -50 to 50 with a step size of 5, we calculate the BER for each value of SNR. For transmission, a noise with noise power based on the current iteration of SNR is added to the signal. Coherent demodulation is used on the receiver’s end. After demo</w:t>
+      </w:r>
+      <w:r>
+        <w:rPr>
+          <w:rFonts w:ascii="Times New Roman" w:hAnsi="Times New Roman" w:cs="Times New Roman"/>
+        </w:rPr>
+        <w:t xml:space="preserve">dulation, the signal is sampled to generate the result signal. This result signal is used to compute the bit error rate. </w:t>
+      </w:r>
+      <w:r>
+        <w:rPr>
+          <w:rFonts w:ascii="Times New Roman" w:hAnsi="Times New Roman" w:cs="Times New Roman"/>
+        </w:rPr>
+        <w:t xml:space="preserve">The code snippet below demonstrates the working of BFSK – </w:t>
       </w:r>
     </w:p>
     <w:p>
@@ -7409,7 +7470,19 @@
         <w:rPr>
           <w:rFonts w:ascii="Courier New" w:hAnsi="Courier New" w:cs="Courier New"/>
         </w:rPr>
-        <w:t xml:space="preserve"> = 0:5:50;</w:t>
+        <w:t xml:space="preserve"> = </w:t>
+      </w:r>
+      <w:r>
+        <w:rPr>
+          <w:rFonts w:ascii="Courier New" w:hAnsi="Courier New" w:cs="Courier New"/>
+        </w:rPr>
+        <w:t>-50</w:t>
+      </w:r>
+      <w:r>
+        <w:rPr>
+          <w:rFonts w:ascii="Courier New" w:hAnsi="Courier New" w:cs="Courier New"/>
+        </w:rPr>
+        <w:t>:5:50;</w:t>
       </w:r>
     </w:p>
     <w:p>
@@ -7715,6 +7788,7 @@
         <w:rPr>
           <w:rFonts w:ascii="Courier New" w:hAnsi="Courier New" w:cs="Courier New"/>
         </w:rPr>
+        <w:lastRenderedPageBreak/>
         <w:t xml:space="preserve">        Noise = </w:t>
       </w:r>
       <w:proofErr w:type="spellStart"/>
@@ -7873,7 +7947,6 @@
           <w:b/>
           <w:bCs/>
         </w:rPr>
-        <w:lastRenderedPageBreak/>
         <w:t xml:space="preserve">        %Coherent demodulation of FSK</w:t>
       </w:r>
     </w:p>
@@ -8441,21 +8514,7 @@
         <w:rPr>
           <w:rFonts w:ascii="Times New Roman" w:hAnsi="Times New Roman" w:cs="Times New Roman"/>
         </w:rPr>
-        <w:t>A. Froehlich, “What is frequency-shift keying (FSK</w:t>
-      </w:r>
-      <w:proofErr w:type="gramStart"/>
-      <w:r>
-        <w:rPr>
-          <w:rFonts w:ascii="Times New Roman" w:hAnsi="Times New Roman" w:cs="Times New Roman"/>
-        </w:rPr>
-        <w:t>)?,</w:t>
-      </w:r>
-      <w:proofErr w:type="gramEnd"/>
-      <w:r>
-        <w:rPr>
-          <w:rFonts w:ascii="Times New Roman" w:hAnsi="Times New Roman" w:cs="Times New Roman"/>
-        </w:rPr>
-        <w:t xml:space="preserve">” </w:t>
+        <w:t xml:space="preserve">A. Froehlich, “What is frequency-shift keying (FSK)?,” </w:t>
       </w:r>
       <w:proofErr w:type="spellStart"/>
       <w:r>

</xml_diff>